<commit_message>
Punto 4, primer ejercicio
</commit_message>
<xml_diff>
--- a/Calculo-2/Taller-2-LeandroRivera-BalmerValencia.docx
+++ b/Calculo-2/Taller-2-LeandroRivera-BalmerValencia.docx
@@ -400,7 +400,452 @@
         <w:t>Punto 4</w:t>
       </w:r>
     </w:p>
+    <w:p>
+      <w:r>
+        <w:t>Resolver los ejercicios de las diapositivas del modulo2 que se muestran a continuación:</w:t>
+      </w:r>
+    </w:p>
+    <w:p>
+      <w:r>
+        <w:rPr>
+          <w:noProof/>
+        </w:rPr>
+        <w:drawing>
+          <wp:inline distT="0" distB="0" distL="0" distR="0" wp14:anchorId="006F8C19" wp14:editId="37008BFB">
+            <wp:extent cx="2978274" cy="431597"/>
+            <wp:effectExtent l="0" t="0" r="0" b="6985"/>
+            <wp:docPr id="1" name="Imagen 1"/>
+            <wp:cNvGraphicFramePr>
+              <a:graphicFrameLocks xmlns:a="http://schemas.openxmlformats.org/drawingml/2006/main" noChangeAspect="1"/>
+            </wp:cNvGraphicFramePr>
+            <a:graphic xmlns:a="http://schemas.openxmlformats.org/drawingml/2006/main">
+              <a:graphicData uri="http://schemas.openxmlformats.org/drawingml/2006/picture">
+                <pic:pic xmlns:pic="http://schemas.openxmlformats.org/drawingml/2006/picture">
+                  <pic:nvPicPr>
+                    <pic:cNvPr id="0" name="Picture 1"/>
+                    <pic:cNvPicPr>
+                      <a:picLocks noChangeAspect="1" noChangeArrowheads="1"/>
+                    </pic:cNvPicPr>
+                  </pic:nvPicPr>
+                  <pic:blipFill>
+                    <a:blip r:embed="rId9">
+                      <a:extLst>
+                        <a:ext uri="{28A0092B-C50C-407E-A947-70E740481C1C}">
+                          <a14:useLocalDpi xmlns:a14="http://schemas.microsoft.com/office/drawing/2010/main" val="0"/>
+                        </a:ext>
+                      </a:extLst>
+                    </a:blip>
+                    <a:srcRect/>
+                    <a:stretch>
+                      <a:fillRect/>
+                    </a:stretch>
+                  </pic:blipFill>
+                  <pic:spPr bwMode="auto">
+                    <a:xfrm>
+                      <a:off x="0" y="0"/>
+                      <a:ext cx="3021543" cy="437867"/>
+                    </a:xfrm>
+                    <a:prstGeom prst="rect">
+                      <a:avLst/>
+                    </a:prstGeom>
+                    <a:noFill/>
+                    <a:ln>
+                      <a:noFill/>
+                    </a:ln>
+                  </pic:spPr>
+                </pic:pic>
+              </a:graphicData>
+            </a:graphic>
+          </wp:inline>
+        </w:drawing>
+      </w:r>
+    </w:p>
+    <w:p>
+      <w:pPr>
+        <w:rPr>
+          <w:rFonts w:eastAsiaTheme="minorEastAsia"/>
+        </w:rPr>
+      </w:pPr>
+      <w:r>
+        <w:t xml:space="preserve">R/ </w:t>
+      </w:r>
+      <m:oMath>
+        <m:f>
+          <m:fPr>
+            <m:ctrlPr>
+              <w:rPr>
+                <w:rFonts w:ascii="Cambria Math" w:hAnsi="Cambria Math"/>
+                <w:i/>
+              </w:rPr>
+            </m:ctrlPr>
+          </m:fPr>
+          <m:num>
+            <m:r>
+              <w:rPr>
+                <w:rFonts w:ascii="Cambria Math" w:hAnsi="Cambria Math"/>
+              </w:rPr>
+              <m:t>af</m:t>
+            </m:r>
+          </m:num>
+          <m:den>
+            <m:r>
+              <w:rPr>
+                <w:rFonts w:ascii="Cambria Math" w:hAnsi="Cambria Math"/>
+              </w:rPr>
+              <m:t>ax</m:t>
+            </m:r>
+          </m:den>
+        </m:f>
+        <m:r>
+          <w:rPr>
+            <w:rFonts w:ascii="Cambria Math" w:hAnsi="Cambria Math"/>
+          </w:rPr>
+          <m:t>=2x</m:t>
+        </m:r>
+      </m:oMath>
+    </w:p>
+    <w:p>
+      <w:pPr>
+        <w:rPr>
+          <w:rFonts w:eastAsiaTheme="minorEastAsia"/>
+        </w:rPr>
+      </w:pPr>
+      <w:r>
+        <w:rPr>
+          <w:rFonts w:eastAsiaTheme="minorEastAsia"/>
+        </w:rPr>
+        <w:t xml:space="preserve">     </w:t>
+      </w:r>
+      <m:oMath>
+        <m:f>
+          <m:fPr>
+            <m:ctrlPr>
+              <w:rPr>
+                <w:rFonts w:ascii="Cambria Math" w:eastAsiaTheme="minorEastAsia" w:hAnsi="Cambria Math"/>
+                <w:i/>
+              </w:rPr>
+            </m:ctrlPr>
+          </m:fPr>
+          <m:num>
+            <m:r>
+              <w:rPr>
+                <w:rFonts w:ascii="Cambria Math" w:eastAsiaTheme="minorEastAsia" w:hAnsi="Cambria Math"/>
+              </w:rPr>
+              <m:t>af</m:t>
+            </m:r>
+          </m:num>
+          <m:den>
+            <m:r>
+              <w:rPr>
+                <w:rFonts w:ascii="Cambria Math" w:eastAsiaTheme="minorEastAsia" w:hAnsi="Cambria Math"/>
+              </w:rPr>
+              <m:t>ay</m:t>
+            </m:r>
+          </m:den>
+        </m:f>
+      </m:oMath>
+      <w:r>
+        <w:rPr>
+          <w:rFonts w:eastAsiaTheme="minorEastAsia"/>
+        </w:rPr>
+        <w:t>= -2y</w:t>
+      </w:r>
+    </w:p>
+    <w:p>
+      <w:pPr>
+        <w:rPr>
+          <w:rFonts w:eastAsiaTheme="minorEastAsia"/>
+        </w:rPr>
+      </w:pPr>
+      <w:r>
+        <w:rPr>
+          <w:rFonts w:eastAsiaTheme="minorEastAsia"/>
+        </w:rPr>
+        <w:t>Hallamos el gradiente.</w:t>
+      </w:r>
+    </w:p>
+    <w:p>
+      <w:pPr>
+        <w:rPr>
+          <w:rFonts w:eastAsiaTheme="minorEastAsia"/>
+        </w:rPr>
+      </w:pPr>
+      <m:oMath>
+        <m:r>
+          <w:rPr>
+            <w:rFonts w:ascii="Cambria Math" w:eastAsiaTheme="minorEastAsia" w:hAnsi="Cambria Math"/>
+          </w:rPr>
+          <m:t>f</m:t>
+        </m:r>
+        <m:d>
+          <m:dPr>
+            <m:ctrlPr>
+              <w:rPr>
+                <w:rFonts w:ascii="Cambria Math" w:eastAsiaTheme="minorEastAsia" w:hAnsi="Cambria Math"/>
+                <w:i/>
+              </w:rPr>
+            </m:ctrlPr>
+          </m:dPr>
+          <m:e>
+            <m:r>
+              <w:rPr>
+                <w:rFonts w:ascii="Cambria Math" w:eastAsiaTheme="minorEastAsia" w:hAnsi="Cambria Math"/>
+              </w:rPr>
+              <m:t>x, y</m:t>
+            </m:r>
+          </m:e>
+        </m:d>
+        <m:r>
+          <w:rPr>
+            <w:rFonts w:ascii="Cambria Math" w:eastAsiaTheme="minorEastAsia" w:hAnsi="Cambria Math"/>
+          </w:rPr>
+          <m:t>=</m:t>
+        </m:r>
+        <m:d>
+          <m:dPr>
+            <m:ctrlPr>
+              <w:rPr>
+                <w:rFonts w:ascii="Cambria Math" w:eastAsiaTheme="minorEastAsia" w:hAnsi="Cambria Math"/>
+                <w:i/>
+              </w:rPr>
+            </m:ctrlPr>
+          </m:dPr>
+          <m:e>
+            <m:f>
+              <m:fPr>
+                <m:ctrlPr>
+                  <w:rPr>
+                    <w:rFonts w:ascii="Cambria Math" w:eastAsiaTheme="minorEastAsia" w:hAnsi="Cambria Math"/>
+                    <w:i/>
+                  </w:rPr>
+                </m:ctrlPr>
+              </m:fPr>
+              <m:num>
+                <m:r>
+                  <w:rPr>
+                    <w:rFonts w:ascii="Cambria Math" w:hAnsi="Cambria Math"/>
+                  </w:rPr>
+                  <m:t>∂</m:t>
+                </m:r>
+                <m:r>
+                  <w:rPr>
+                    <w:rFonts w:ascii="Cambria Math" w:hAnsi="Cambria Math"/>
+                  </w:rPr>
+                  <m:t>f</m:t>
+                </m:r>
+              </m:num>
+              <m:den>
+                <m:r>
+                  <w:rPr>
+                    <w:rFonts w:ascii="Cambria Math" w:hAnsi="Cambria Math"/>
+                  </w:rPr>
+                  <m:t>∂x</m:t>
+                </m:r>
+              </m:den>
+            </m:f>
+            <m:r>
+              <w:rPr>
+                <w:rFonts w:ascii="Cambria Math" w:eastAsiaTheme="minorEastAsia" w:hAnsi="Cambria Math"/>
+              </w:rPr>
+              <m:t xml:space="preserve"> ,  </m:t>
+            </m:r>
+            <m:f>
+              <m:fPr>
+                <m:ctrlPr>
+                  <w:rPr>
+                    <w:rFonts w:ascii="Cambria Math" w:eastAsiaTheme="minorEastAsia" w:hAnsi="Cambria Math"/>
+                    <w:i/>
+                  </w:rPr>
+                </m:ctrlPr>
+              </m:fPr>
+              <m:num>
+                <m:r>
+                  <w:rPr>
+                    <w:rFonts w:ascii="Cambria Math" w:hAnsi="Cambria Math"/>
+                  </w:rPr>
+                  <m:t>∂</m:t>
+                </m:r>
+                <m:r>
+                  <w:rPr>
+                    <w:rFonts w:ascii="Cambria Math" w:hAnsi="Cambria Math"/>
+                  </w:rPr>
+                  <m:t>f</m:t>
+                </m:r>
+              </m:num>
+              <m:den>
+                <m:r>
+                  <w:rPr>
+                    <w:rFonts w:ascii="Cambria Math" w:hAnsi="Cambria Math"/>
+                  </w:rPr>
+                  <m:t>∂</m:t>
+                </m:r>
+                <m:r>
+                  <w:rPr>
+                    <w:rFonts w:ascii="Cambria Math" w:hAnsi="Cambria Math"/>
+                  </w:rPr>
+                  <m:t>y</m:t>
+                </m:r>
+              </m:den>
+            </m:f>
+          </m:e>
+        </m:d>
+        <m:r>
+          <w:rPr>
+            <w:rFonts w:ascii="Cambria Math" w:eastAsiaTheme="minorEastAsia" w:hAnsi="Cambria Math"/>
+          </w:rPr>
+          <m:t>=(2x, -2y)</m:t>
+        </m:r>
+      </m:oMath>
+      <w:r>
+        <w:rPr>
+          <w:rFonts w:eastAsiaTheme="minorEastAsia"/>
+        </w:rPr>
+        <w:t xml:space="preserve"> </w:t>
+      </w:r>
+    </w:p>
+    <w:p>
+      <w:pPr>
+        <w:rPr>
+          <w:rFonts w:eastAsiaTheme="minorEastAsia"/>
+        </w:rPr>
+      </w:pPr>
+      <w:r>
+        <w:rPr>
+          <w:rFonts w:eastAsiaTheme="minorEastAsia"/>
+        </w:rPr>
+        <w:t>Hallamos gradiente en punto (0,1):</w:t>
+      </w:r>
+    </w:p>
+    <w:p>
+      <w:pPr>
+        <w:rPr>
+          <w:rFonts w:eastAsiaTheme="minorEastAsia"/>
+        </w:rPr>
+      </w:pPr>
+      <w:r>
+        <w:rPr>
+          <w:rFonts w:eastAsiaTheme="minorEastAsia"/>
+        </w:rPr>
+        <w:t>F(0,1) = (2(0), -2(1)) = (0, -2)</w:t>
+      </w:r>
+    </w:p>
+    <w:p>
+      <w:pPr>
+        <w:rPr>
+          <w:rFonts w:eastAsiaTheme="minorEastAsia"/>
+        </w:rPr>
+      </w:pPr>
+      <w:r>
+        <w:rPr>
+          <w:rFonts w:eastAsiaTheme="minorEastAsia"/>
+        </w:rPr>
+        <w:t>Entonces, el vector gradiente en el punto (0,1)</w:t>
+      </w:r>
+      <w:r>
+        <w:rPr>
+          <w:rFonts w:eastAsiaTheme="minorEastAsia"/>
+        </w:rPr>
+        <w:t xml:space="preserve"> es </w:t>
+      </w:r>
+      <w:r>
+        <w:rPr>
+          <w:rFonts w:eastAsiaTheme="minorEastAsia"/>
+        </w:rPr>
+        <w:t>(0,−2). Este vector indica la dirección en la cual la función crece más rápidamente en el punto dado.</w:t>
+      </w:r>
+    </w:p>
+    <w:p>
+      <w:r>
+        <w:t xml:space="preserve">En términos de la dirección, podemos decir que la función </w:t>
+      </w:r>
+      <w:r>
+        <w:t>f(x, y)</w:t>
+      </w:r>
+      <w:r>
+        <w:t xml:space="preserve"> crece más rápido en la dirección opuesta al eje </w:t>
+      </w:r>
+      <w:r>
+        <w:t>y</w:t>
+      </w:r>
+      <w:r>
+        <w:t xml:space="preserve">, ya que el componente </w:t>
+      </w:r>
+      <w:r>
+        <w:t>y del</w:t>
+      </w:r>
+      <w:r>
+        <w:t xml:space="preserve"> gradiente es negativo.</w:t>
+      </w:r>
+    </w:p>
+    <w:p>
+      <w:r>
+        <w:rPr>
+          <w:noProof/>
+        </w:rPr>
+        <w:drawing>
+          <wp:inline distT="0" distB="0" distL="0" distR="0" wp14:anchorId="2F538A20" wp14:editId="4EA6E808">
+            <wp:extent cx="2084832" cy="819318"/>
+            <wp:effectExtent l="0" t="0" r="0" b="0"/>
+            <wp:docPr id="2" name="Imagen 2"/>
+            <wp:cNvGraphicFramePr>
+              <a:graphicFrameLocks xmlns:a="http://schemas.openxmlformats.org/drawingml/2006/main" noChangeAspect="1"/>
+            </wp:cNvGraphicFramePr>
+            <a:graphic xmlns:a="http://schemas.openxmlformats.org/drawingml/2006/main">
+              <a:graphicData uri="http://schemas.openxmlformats.org/drawingml/2006/picture">
+                <pic:pic xmlns:pic="http://schemas.openxmlformats.org/drawingml/2006/picture">
+                  <pic:nvPicPr>
+                    <pic:cNvPr id="0" name="Picture 2"/>
+                    <pic:cNvPicPr>
+                      <a:picLocks noChangeAspect="1" noChangeArrowheads="1"/>
+                    </pic:cNvPicPr>
+                  </pic:nvPicPr>
+                  <pic:blipFill>
+                    <a:blip r:embed="rId10">
+                      <a:extLst>
+                        <a:ext uri="{28A0092B-C50C-407E-A947-70E740481C1C}">
+                          <a14:useLocalDpi xmlns:a14="http://schemas.microsoft.com/office/drawing/2010/main" val="0"/>
+                        </a:ext>
+                      </a:extLst>
+                    </a:blip>
+                    <a:srcRect/>
+                    <a:stretch>
+                      <a:fillRect/>
+                    </a:stretch>
+                  </pic:blipFill>
+                  <pic:spPr bwMode="auto">
+                    <a:xfrm>
+                      <a:off x="0" y="0"/>
+                      <a:ext cx="2089645" cy="821209"/>
+                    </a:xfrm>
+                    <a:prstGeom prst="rect">
+                      <a:avLst/>
+                    </a:prstGeom>
+                    <a:noFill/>
+                    <a:ln>
+                      <a:noFill/>
+                    </a:ln>
+                  </pic:spPr>
+                </pic:pic>
+              </a:graphicData>
+            </a:graphic>
+          </wp:inline>
+        </w:drawing>
+      </w:r>
+    </w:p>
     <w:p/>
+    <w:p/>
+    <w:p/>
+    <w:p>
+      <w:pPr>
+        <w:pStyle w:val="Ttulo2"/>
+      </w:pPr>
+      <w:r>
+        <w:t xml:space="preserve">Punto </w:t>
+      </w:r>
+      <w:r>
+        <w:t>5</w:t>
+      </w:r>
+    </w:p>
     <w:p/>
     <w:sectPr>
       <w:pgSz w:w="12240" w:h="15840"/>

</xml_diff>

<commit_message>
Punto 4 y 5 terminados
</commit_message>
<xml_diff>
--- a/Calculo-2/Taller-2-LeandroRivera-BalmerValencia.docx
+++ b/Calculo-2/Taller-2-LeandroRivera-BalmerValencia.docx
@@ -77,6 +77,22 @@
     </w:p>
     <w:p>
       <w:pPr>
+        <w:rPr>
+          <w:b/>
+          <w:bCs/>
+        </w:rPr>
+      </w:pPr>
+    </w:p>
+    <w:p>
+      <w:pPr>
+        <w:rPr>
+          <w:b/>
+          <w:bCs/>
+        </w:rPr>
+      </w:pPr>
+    </w:p>
+    <w:p>
+      <w:pPr>
         <w:spacing w:after="0" w:line="240" w:lineRule="auto"/>
         <w:ind w:left="357"/>
         <w:contextualSpacing/>
@@ -176,13 +192,6 @@
           <w:bCs/>
         </w:rPr>
       </w:pPr>
-      <w:r>
-        <w:rPr>
-          <w:b/>
-          <w:bCs/>
-        </w:rPr>
-        <w:t>DOCENTE:</w:t>
-      </w:r>
     </w:p>
     <w:p>
       <w:pPr>
@@ -195,6 +204,121 @@
           <w:bCs/>
         </w:rPr>
       </w:pPr>
+    </w:p>
+    <w:p>
+      <w:pPr>
+        <w:spacing w:after="0" w:line="240" w:lineRule="auto"/>
+        <w:ind w:left="357"/>
+        <w:contextualSpacing/>
+        <w:jc w:val="center"/>
+        <w:rPr>
+          <w:b/>
+          <w:bCs/>
+        </w:rPr>
+      </w:pPr>
+    </w:p>
+    <w:p>
+      <w:pPr>
+        <w:spacing w:after="0" w:line="240" w:lineRule="auto"/>
+        <w:ind w:left="357"/>
+        <w:contextualSpacing/>
+        <w:jc w:val="center"/>
+        <w:rPr>
+          <w:b/>
+          <w:bCs/>
+        </w:rPr>
+      </w:pPr>
+    </w:p>
+    <w:p>
+      <w:pPr>
+        <w:spacing w:after="0" w:line="240" w:lineRule="auto"/>
+        <w:ind w:left="357"/>
+        <w:contextualSpacing/>
+        <w:jc w:val="center"/>
+        <w:rPr>
+          <w:b/>
+          <w:bCs/>
+        </w:rPr>
+      </w:pPr>
+    </w:p>
+    <w:p>
+      <w:pPr>
+        <w:spacing w:after="0" w:line="240" w:lineRule="auto"/>
+        <w:ind w:left="357"/>
+        <w:contextualSpacing/>
+        <w:jc w:val="center"/>
+        <w:rPr>
+          <w:b/>
+          <w:bCs/>
+        </w:rPr>
+      </w:pPr>
+    </w:p>
+    <w:p>
+      <w:pPr>
+        <w:spacing w:after="0" w:line="240" w:lineRule="auto"/>
+        <w:ind w:left="357"/>
+        <w:contextualSpacing/>
+        <w:jc w:val="center"/>
+        <w:rPr>
+          <w:b/>
+          <w:bCs/>
+        </w:rPr>
+      </w:pPr>
+    </w:p>
+    <w:p>
+      <w:pPr>
+        <w:spacing w:after="0" w:line="240" w:lineRule="auto"/>
+        <w:ind w:left="357"/>
+        <w:contextualSpacing/>
+        <w:jc w:val="center"/>
+        <w:rPr>
+          <w:b/>
+          <w:bCs/>
+        </w:rPr>
+      </w:pPr>
+    </w:p>
+    <w:p>
+      <w:pPr>
+        <w:spacing w:after="0" w:line="240" w:lineRule="auto"/>
+        <w:ind w:left="357"/>
+        <w:contextualSpacing/>
+        <w:jc w:val="center"/>
+        <w:rPr>
+          <w:b/>
+          <w:bCs/>
+        </w:rPr>
+      </w:pPr>
+    </w:p>
+    <w:p>
+      <w:pPr>
+        <w:spacing w:after="0" w:line="240" w:lineRule="auto"/>
+        <w:ind w:left="357"/>
+        <w:contextualSpacing/>
+        <w:jc w:val="center"/>
+        <w:rPr>
+          <w:b/>
+          <w:bCs/>
+        </w:rPr>
+      </w:pPr>
+      <w:r>
+        <w:rPr>
+          <w:b/>
+          <w:bCs/>
+        </w:rPr>
+        <w:t>DOCENTE:</w:t>
+      </w:r>
+    </w:p>
+    <w:p>
+      <w:pPr>
+        <w:spacing w:after="0" w:line="240" w:lineRule="auto"/>
+        <w:ind w:left="357"/>
+        <w:contextualSpacing/>
+        <w:jc w:val="center"/>
+        <w:rPr>
+          <w:b/>
+          <w:bCs/>
+        </w:rPr>
+      </w:pPr>
       <w:r>
         <w:rPr>
           <w:b/>
@@ -213,10 +337,98 @@
     </w:p>
     <w:p>
       <w:pPr>
+        <w:rPr>
+          <w:b/>
+          <w:bCs/>
+        </w:rPr>
+      </w:pPr>
+    </w:p>
+    <w:p>
+      <w:pPr>
+        <w:rPr>
+          <w:b/>
+          <w:bCs/>
+        </w:rPr>
+      </w:pPr>
+    </w:p>
+    <w:p>
+      <w:pPr>
+        <w:rPr>
+          <w:b/>
+          <w:bCs/>
+        </w:rPr>
+      </w:pPr>
+    </w:p>
+    <w:p>
+      <w:pPr>
+        <w:rPr>
+          <w:b/>
+          <w:bCs/>
+        </w:rPr>
+      </w:pPr>
+    </w:p>
+    <w:p>
+      <w:pPr>
+        <w:rPr>
+          <w:b/>
+          <w:bCs/>
+        </w:rPr>
+      </w:pPr>
+    </w:p>
+    <w:p>
+      <w:pPr>
+        <w:rPr>
+          <w:b/>
+          <w:bCs/>
+        </w:rPr>
+      </w:pPr>
+    </w:p>
+    <w:p>
+      <w:pPr>
         <w:pStyle w:val="Ttulo2"/>
       </w:pPr>
       <w:r>
+        <w:lastRenderedPageBreak/>
         <w:t>Punto 1</w:t>
+      </w:r>
+    </w:p>
+    <w:p>
+      <w:r>
+        <w:drawing>
+          <wp:inline distT="0" distB="0" distL="0" distR="0" wp14:anchorId="7FDF8C95" wp14:editId="625388EB">
+            <wp:extent cx="5612130" cy="1679575"/>
+            <wp:effectExtent l="0" t="0" r="7620" b="0"/>
+            <wp:docPr id="3" name="Imagen 3"/>
+            <wp:cNvGraphicFramePr>
+              <a:graphicFrameLocks xmlns:a="http://schemas.openxmlformats.org/drawingml/2006/main" noChangeAspect="1"/>
+            </wp:cNvGraphicFramePr>
+            <a:graphic xmlns:a="http://schemas.openxmlformats.org/drawingml/2006/main">
+              <a:graphicData uri="http://schemas.openxmlformats.org/drawingml/2006/picture">
+                <pic:pic xmlns:pic="http://schemas.openxmlformats.org/drawingml/2006/picture">
+                  <pic:nvPicPr>
+                    <pic:cNvPr id="1" name=""/>
+                    <pic:cNvPicPr/>
+                  </pic:nvPicPr>
+                  <pic:blipFill>
+                    <a:blip r:embed="rId6"/>
+                    <a:stretch>
+                      <a:fillRect/>
+                    </a:stretch>
+                  </pic:blipFill>
+                  <pic:spPr>
+                    <a:xfrm>
+                      <a:off x="0" y="0"/>
+                      <a:ext cx="5612130" cy="1679575"/>
+                    </a:xfrm>
+                    <a:prstGeom prst="rect">
+                      <a:avLst/>
+                    </a:prstGeom>
+                  </pic:spPr>
+                </pic:pic>
+              </a:graphicData>
+            </a:graphic>
+          </wp:inline>
+        </w:drawing>
       </w:r>
     </w:p>
     <w:p/>
@@ -241,7 +453,7 @@
                     <pic:cNvPicPr/>
                   </pic:nvPicPr>
                   <pic:blipFill>
-                    <a:blip r:embed="rId6">
+                    <a:blip r:embed="rId7">
                       <a:extLst>
                         <a:ext uri="{28A0092B-C50C-407E-A947-70E740481C1C}">
                           <a14:useLocalDpi xmlns:a14="http://schemas.microsoft.com/office/drawing/2010/main" val="0"/>
@@ -274,6 +486,7 @@
         <w:rPr>
           <w:noProof/>
         </w:rPr>
+        <w:lastRenderedPageBreak/>
         <w:drawing>
           <wp:inline distT="0" distB="0" distL="0" distR="0" wp14:anchorId="28CFEBDD" wp14:editId="61A1AB2B">
             <wp:extent cx="5612130" cy="3508375"/>
@@ -290,7 +503,7 @@
                     <pic:cNvPicPr/>
                   </pic:nvPicPr>
                   <pic:blipFill>
-                    <a:blip r:embed="rId7">
+                    <a:blip r:embed="rId8">
                       <a:extLst>
                         <a:ext uri="{28A0092B-C50C-407E-A947-70E740481C1C}">
                           <a14:useLocalDpi xmlns:a14="http://schemas.microsoft.com/office/drawing/2010/main" val="0"/>
@@ -340,7 +553,7 @@
                     <pic:cNvPicPr/>
                   </pic:nvPicPr>
                   <pic:blipFill>
-                    <a:blip r:embed="rId8">
+                    <a:blip r:embed="rId9">
                       <a:extLst>
                         <a:ext uri="{28A0092B-C50C-407E-A947-70E740481C1C}">
                           <a14:useLocalDpi xmlns:a14="http://schemas.microsoft.com/office/drawing/2010/main" val="0"/>
@@ -377,6 +590,45 @@
       </w:r>
     </w:p>
     <w:p>
+      <w:r>
+        <w:drawing>
+          <wp:inline distT="0" distB="0" distL="0" distR="0" wp14:anchorId="1B92F43B" wp14:editId="5187EDF7">
+            <wp:extent cx="5612130" cy="1658620"/>
+            <wp:effectExtent l="0" t="0" r="7620" b="0"/>
+            <wp:docPr id="4" name="Imagen 4"/>
+            <wp:cNvGraphicFramePr>
+              <a:graphicFrameLocks xmlns:a="http://schemas.openxmlformats.org/drawingml/2006/main" noChangeAspect="1"/>
+            </wp:cNvGraphicFramePr>
+            <a:graphic xmlns:a="http://schemas.openxmlformats.org/drawingml/2006/main">
+              <a:graphicData uri="http://schemas.openxmlformats.org/drawingml/2006/picture">
+                <pic:pic xmlns:pic="http://schemas.openxmlformats.org/drawingml/2006/picture">
+                  <pic:nvPicPr>
+                    <pic:cNvPr id="1" name=""/>
+                    <pic:cNvPicPr/>
+                  </pic:nvPicPr>
+                  <pic:blipFill>
+                    <a:blip r:embed="rId10"/>
+                    <a:stretch>
+                      <a:fillRect/>
+                    </a:stretch>
+                  </pic:blipFill>
+                  <pic:spPr>
+                    <a:xfrm>
+                      <a:off x="0" y="0"/>
+                      <a:ext cx="5612130" cy="1658620"/>
+                    </a:xfrm>
+                    <a:prstGeom prst="rect">
+                      <a:avLst/>
+                    </a:prstGeom>
+                  </pic:spPr>
+                </pic:pic>
+              </a:graphicData>
+            </a:graphic>
+          </wp:inline>
+        </w:drawing>
+      </w:r>
+    </w:p>
+    <w:p>
       <w:pPr>
         <w:rPr>
           <w:lang w:val="en-CA"/>
@@ -391,7 +643,45 @@
         <w:t>Punto 3</w:t>
       </w:r>
     </w:p>
-    <w:p/>
+    <w:p>
+      <w:r>
+        <w:drawing>
+          <wp:inline distT="0" distB="0" distL="0" distR="0" wp14:anchorId="5ED125CD" wp14:editId="65A31376">
+            <wp:extent cx="5612130" cy="1474470"/>
+            <wp:effectExtent l="0" t="0" r="7620" b="0"/>
+            <wp:docPr id="5" name="Imagen 5"/>
+            <wp:cNvGraphicFramePr>
+              <a:graphicFrameLocks xmlns:a="http://schemas.openxmlformats.org/drawingml/2006/main" noChangeAspect="1"/>
+            </wp:cNvGraphicFramePr>
+            <a:graphic xmlns:a="http://schemas.openxmlformats.org/drawingml/2006/main">
+              <a:graphicData uri="http://schemas.openxmlformats.org/drawingml/2006/picture">
+                <pic:pic xmlns:pic="http://schemas.openxmlformats.org/drawingml/2006/picture">
+                  <pic:nvPicPr>
+                    <pic:cNvPr id="1" name=""/>
+                    <pic:cNvPicPr/>
+                  </pic:nvPicPr>
+                  <pic:blipFill>
+                    <a:blip r:embed="rId11"/>
+                    <a:stretch>
+                      <a:fillRect/>
+                    </a:stretch>
+                  </pic:blipFill>
+                  <pic:spPr>
+                    <a:xfrm>
+                      <a:off x="0" y="0"/>
+                      <a:ext cx="5612130" cy="1474470"/>
+                    </a:xfrm>
+                    <a:prstGeom prst="rect">
+                      <a:avLst/>
+                    </a:prstGeom>
+                  </pic:spPr>
+                </pic:pic>
+              </a:graphicData>
+            </a:graphic>
+          </wp:inline>
+        </w:drawing>
+      </w:r>
+    </w:p>
     <w:p>
       <w:pPr>
         <w:pStyle w:val="Ttulo2"/>
@@ -428,7 +718,7 @@
                     </pic:cNvPicPr>
                   </pic:nvPicPr>
                   <pic:blipFill>
-                    <a:blip r:embed="rId9">
+                    <a:blip r:embed="rId12">
                       <a:extLst>
                         <a:ext uri="{28A0092B-C50C-407E-A947-70E740481C1C}">
                           <a14:useLocalDpi xmlns:a14="http://schemas.microsoft.com/office/drawing/2010/main" val="0"/>
@@ -625,13 +915,7 @@
                   <w:rPr>
                     <w:rFonts w:ascii="Cambria Math" w:hAnsi="Cambria Math"/>
                   </w:rPr>
-                  <m:t>∂</m:t>
-                </m:r>
-                <m:r>
-                  <w:rPr>
-                    <w:rFonts w:ascii="Cambria Math" w:hAnsi="Cambria Math"/>
-                  </w:rPr>
-                  <m:t>f</m:t>
+                  <m:t>∂f</m:t>
                 </m:r>
               </m:num>
               <m:den>
@@ -663,13 +947,7 @@
                   <w:rPr>
                     <w:rFonts w:ascii="Cambria Math" w:hAnsi="Cambria Math"/>
                   </w:rPr>
-                  <m:t>∂</m:t>
-                </m:r>
-                <m:r>
-                  <w:rPr>
-                    <w:rFonts w:ascii="Cambria Math" w:hAnsi="Cambria Math"/>
-                  </w:rPr>
-                  <m:t>f</m:t>
+                  <m:t>∂f</m:t>
                 </m:r>
               </m:num>
               <m:den>
@@ -677,13 +955,7 @@
                   <w:rPr>
                     <w:rFonts w:ascii="Cambria Math" w:hAnsi="Cambria Math"/>
                   </w:rPr>
-                  <m:t>∂</m:t>
-                </m:r>
-                <m:r>
-                  <w:rPr>
-                    <w:rFonts w:ascii="Cambria Math" w:hAnsi="Cambria Math"/>
-                  </w:rPr>
-                  <m:t>y</m:t>
+                  <m:t>∂y</m:t>
                 </m:r>
               </m:den>
             </m:f>
@@ -693,7 +965,300 @@
           <w:rPr>
             <w:rFonts w:ascii="Cambria Math" w:eastAsiaTheme="minorEastAsia" w:hAnsi="Cambria Math"/>
           </w:rPr>
-          <m:t>=(2x, -2y)</m:t>
+          <m:t>=</m:t>
+        </m:r>
+        <m:d>
+          <m:dPr>
+            <m:ctrlPr>
+              <w:rPr>
+                <w:rFonts w:ascii="Cambria Math" w:eastAsiaTheme="minorEastAsia" w:hAnsi="Cambria Math"/>
+                <w:i/>
+              </w:rPr>
+            </m:ctrlPr>
+          </m:dPr>
+          <m:e>
+            <m:r>
+              <w:rPr>
+                <w:rFonts w:ascii="Cambria Math" w:eastAsiaTheme="minorEastAsia" w:hAnsi="Cambria Math"/>
+              </w:rPr>
+              <m:t>2x, -2y</m:t>
+            </m:r>
+          </m:e>
+        </m:d>
+      </m:oMath>
+      <w:r>
+        <w:rPr>
+          <w:rFonts w:eastAsiaTheme="minorEastAsia"/>
+        </w:rPr>
+        <w:t xml:space="preserve"> </w:t>
+      </w:r>
+    </w:p>
+    <w:p>
+      <w:pPr>
+        <w:rPr>
+          <w:rFonts w:eastAsiaTheme="minorEastAsia"/>
+        </w:rPr>
+      </w:pPr>
+      <w:r>
+        <w:rPr>
+          <w:rFonts w:eastAsiaTheme="minorEastAsia"/>
+        </w:rPr>
+        <w:t>Hallamos el vector:</w:t>
+      </w:r>
+    </w:p>
+    <w:p>
+      <w:pPr>
+        <w:rPr>
+          <w:rFonts w:eastAsiaTheme="minorEastAsia"/>
+        </w:rPr>
+      </w:pPr>
+      <w:r>
+        <w:rPr>
+          <w:rFonts w:eastAsiaTheme="minorEastAsia"/>
+        </w:rPr>
+        <w:t>Sustituimos x= 0, y=1 en el gradiente</w:t>
+      </w:r>
+    </w:p>
+    <w:p>
+      <w:pPr>
+        <w:rPr>
+          <w:rFonts w:eastAsiaTheme="minorEastAsia"/>
+        </w:rPr>
+      </w:pPr>
+      <m:oMath>
+        <m:r>
+          <w:rPr>
+            <w:rFonts w:ascii="Cambria Math" w:eastAsiaTheme="minorEastAsia" w:hAnsi="Cambria Math"/>
+          </w:rPr>
+          <m:t>f</m:t>
+        </m:r>
+        <m:d>
+          <m:dPr>
+            <m:ctrlPr>
+              <w:rPr>
+                <w:rFonts w:ascii="Cambria Math" w:eastAsiaTheme="minorEastAsia" w:hAnsi="Cambria Math"/>
+                <w:i/>
+              </w:rPr>
+            </m:ctrlPr>
+          </m:dPr>
+          <m:e>
+            <m:r>
+              <w:rPr>
+                <w:rFonts w:ascii="Cambria Math" w:eastAsiaTheme="minorEastAsia" w:hAnsi="Cambria Math"/>
+              </w:rPr>
+              <m:t>0</m:t>
+            </m:r>
+            <m:r>
+              <w:rPr>
+                <w:rFonts w:ascii="Cambria Math" w:eastAsiaTheme="minorEastAsia" w:hAnsi="Cambria Math"/>
+              </w:rPr>
+              <m:t xml:space="preserve">, </m:t>
+            </m:r>
+            <m:r>
+              <w:rPr>
+                <w:rFonts w:ascii="Cambria Math" w:eastAsiaTheme="minorEastAsia" w:hAnsi="Cambria Math"/>
+              </w:rPr>
+              <m:t>1</m:t>
+            </m:r>
+          </m:e>
+        </m:d>
+        <m:r>
+          <w:rPr>
+            <w:rFonts w:ascii="Cambria Math" w:eastAsiaTheme="minorEastAsia" w:hAnsi="Cambria Math"/>
+          </w:rPr>
+          <m:t>=</m:t>
+        </m:r>
+        <m:d>
+          <m:dPr>
+            <m:ctrlPr>
+              <w:rPr>
+                <w:rFonts w:ascii="Cambria Math" w:eastAsiaTheme="minorEastAsia" w:hAnsi="Cambria Math"/>
+                <w:i/>
+              </w:rPr>
+            </m:ctrlPr>
+          </m:dPr>
+          <m:e>
+            <m:r>
+              <w:rPr>
+                <w:rFonts w:ascii="Cambria Math" w:eastAsiaTheme="minorEastAsia" w:hAnsi="Cambria Math"/>
+              </w:rPr>
+              <m:t>2</m:t>
+            </m:r>
+            <m:r>
+              <w:rPr>
+                <w:rFonts w:ascii="Cambria Math" w:eastAsiaTheme="minorEastAsia" w:hAnsi="Cambria Math"/>
+              </w:rPr>
+              <m:t>*0</m:t>
+            </m:r>
+            <m:r>
+              <w:rPr>
+                <w:rFonts w:ascii="Cambria Math" w:eastAsiaTheme="minorEastAsia" w:hAnsi="Cambria Math"/>
+              </w:rPr>
+              <m:t>, -2</m:t>
+            </m:r>
+            <m:r>
+              <w:rPr>
+                <w:rFonts w:ascii="Cambria Math" w:eastAsiaTheme="minorEastAsia" w:hAnsi="Cambria Math"/>
+              </w:rPr>
+              <m:t>*1</m:t>
+            </m:r>
+          </m:e>
+        </m:d>
+        <m:r>
+          <w:rPr>
+            <w:rFonts w:ascii="Cambria Math" w:eastAsiaTheme="minorEastAsia" w:hAnsi="Cambria Math"/>
+          </w:rPr>
+          <m:t>=</m:t>
+        </m:r>
+        <m:d>
+          <m:dPr>
+            <m:ctrlPr>
+              <w:rPr>
+                <w:rFonts w:ascii="Cambria Math" w:eastAsiaTheme="minorEastAsia" w:hAnsi="Cambria Math"/>
+                <w:i/>
+              </w:rPr>
+            </m:ctrlPr>
+          </m:dPr>
+          <m:e>
+            <m:r>
+              <w:rPr>
+                <w:rFonts w:ascii="Cambria Math" w:eastAsiaTheme="minorEastAsia" w:hAnsi="Cambria Math"/>
+              </w:rPr>
+              <m:t>0, -2</m:t>
+            </m:r>
+          </m:e>
+        </m:d>
+      </m:oMath>
+      <w:r>
+        <w:rPr>
+          <w:rFonts w:eastAsiaTheme="minorEastAsia"/>
+        </w:rPr>
+        <w:t xml:space="preserve"> </w:t>
+      </w:r>
+    </w:p>
+    <w:p>
+      <w:pPr>
+        <w:rPr>
+          <w:rFonts w:eastAsiaTheme="minorEastAsia"/>
+        </w:rPr>
+      </w:pPr>
+      <w:r>
+        <w:rPr>
+          <w:rFonts w:eastAsiaTheme="minorEastAsia"/>
+        </w:rPr>
+        <w:t>Dirección de mayor crecimiento</w:t>
+      </w:r>
+    </w:p>
+    <w:p>
+      <w:pPr>
+        <w:rPr>
+          <w:rFonts w:eastAsiaTheme="minorEastAsia"/>
+        </w:rPr>
+      </w:pPr>
+      <m:oMath>
+        <m:f>
+          <m:fPr>
+            <m:ctrlPr>
+              <w:rPr>
+                <w:rFonts w:ascii="Cambria Math" w:eastAsiaTheme="minorEastAsia" w:hAnsi="Cambria Math"/>
+                <w:i/>
+              </w:rPr>
+            </m:ctrlPr>
+          </m:fPr>
+          <m:num>
+            <m:r>
+              <w:rPr>
+                <w:rFonts w:ascii="Cambria Math" w:hAnsi="Cambria Math"/>
+              </w:rPr>
+              <m:t>dy</m:t>
+            </m:r>
+            <m:r>
+              <w:rPr>
+                <w:rFonts w:ascii="Cambria Math" w:hAnsi="Cambria Math"/>
+              </w:rPr>
+              <m:t>(0, -2)</m:t>
+            </m:r>
+          </m:num>
+          <m:den>
+            <m:rad>
+              <m:radPr>
+                <m:degHide m:val="1"/>
+                <m:ctrlPr>
+                  <w:rPr>
+                    <w:rFonts w:ascii="Cambria Math" w:eastAsiaTheme="minorEastAsia" w:hAnsi="Cambria Math"/>
+                    <w:i/>
+                  </w:rPr>
+                </m:ctrlPr>
+              </m:radPr>
+              <m:deg/>
+              <m:e>
+                <m:sSup>
+                  <m:sSupPr>
+                    <m:ctrlPr>
+                      <w:rPr>
+                        <w:rFonts w:ascii="Cambria Math" w:eastAsiaTheme="minorEastAsia" w:hAnsi="Cambria Math"/>
+                        <w:i/>
+                      </w:rPr>
+                    </m:ctrlPr>
+                  </m:sSupPr>
+                  <m:e>
+                    <m:r>
+                      <w:rPr>
+                        <w:rFonts w:ascii="Cambria Math" w:hAnsi="Cambria Math"/>
+                      </w:rPr>
+                      <m:t>0</m:t>
+                    </m:r>
+                  </m:e>
+                  <m:sup>
+                    <m:r>
+                      <w:rPr>
+                        <w:rFonts w:ascii="Cambria Math" w:hAnsi="Cambria Math"/>
+                      </w:rPr>
+                      <m:t>2</m:t>
+                    </m:r>
+                  </m:sup>
+                </m:sSup>
+                <m:r>
+                  <w:rPr>
+                    <w:rFonts w:ascii="Cambria Math" w:hAnsi="Cambria Math"/>
+                  </w:rPr>
+                  <m:t>+</m:t>
+                </m:r>
+                <m:sSup>
+                  <m:sSupPr>
+                    <m:ctrlPr>
+                      <w:rPr>
+                        <w:rFonts w:ascii="Cambria Math" w:eastAsiaTheme="minorEastAsia" w:hAnsi="Cambria Math"/>
+                        <w:i/>
+                      </w:rPr>
+                    </m:ctrlPr>
+                  </m:sSupPr>
+                  <m:e>
+                    <m:r>
+                      <w:rPr>
+                        <w:rFonts w:ascii="Cambria Math" w:hAnsi="Cambria Math"/>
+                      </w:rPr>
+                      <m:t>(-2)</m:t>
+                    </m:r>
+                  </m:e>
+                  <m:sup>
+                    <m:r>
+                      <w:rPr>
+                        <w:rFonts w:ascii="Cambria Math" w:hAnsi="Cambria Math"/>
+                      </w:rPr>
+                      <m:t>2</m:t>
+                    </m:r>
+                  </m:sup>
+                </m:sSup>
+              </m:e>
+            </m:rad>
+          </m:den>
+        </m:f>
+        <m:r>
+          <w:rPr>
+            <w:rFonts w:ascii="Cambria Math" w:eastAsiaTheme="minorEastAsia" w:hAnsi="Cambria Math"/>
+          </w:rPr>
+          <m:t>=</m:t>
         </m:r>
       </m:oMath>
       <w:r>
@@ -702,81 +1267,79 @@
         </w:rPr>
         <w:t xml:space="preserve"> </w:t>
       </w:r>
-    </w:p>
-    <w:p>
-      <w:pPr>
-        <w:rPr>
-          <w:rFonts w:eastAsiaTheme="minorEastAsia"/>
-        </w:rPr>
-      </w:pPr>
-      <w:r>
-        <w:rPr>
-          <w:rFonts w:eastAsiaTheme="minorEastAsia"/>
-        </w:rPr>
-        <w:t>Hallamos gradiente en punto (0,1):</w:t>
-      </w:r>
-    </w:p>
-    <w:p>
-      <w:pPr>
-        <w:rPr>
-          <w:rFonts w:eastAsiaTheme="minorEastAsia"/>
-        </w:rPr>
-      </w:pPr>
-      <w:r>
-        <w:rPr>
-          <w:rFonts w:eastAsiaTheme="minorEastAsia"/>
-        </w:rPr>
-        <w:t>F(0,1) = (2(0), -2(1)) = (0, -2)</w:t>
-      </w:r>
-    </w:p>
-    <w:p>
-      <w:pPr>
-        <w:rPr>
-          <w:rFonts w:eastAsiaTheme="minorEastAsia"/>
-        </w:rPr>
-      </w:pPr>
-      <w:r>
-        <w:rPr>
-          <w:rFonts w:eastAsiaTheme="minorEastAsia"/>
-        </w:rPr>
-        <w:t>Entonces, el vector gradiente en el punto (0,1)</w:t>
-      </w:r>
-      <w:r>
-        <w:rPr>
-          <w:rFonts w:eastAsiaTheme="minorEastAsia"/>
-        </w:rPr>
-        <w:t xml:space="preserve"> es </w:t>
-      </w:r>
-      <w:r>
-        <w:rPr>
-          <w:rFonts w:eastAsiaTheme="minorEastAsia"/>
-        </w:rPr>
-        <w:t>(0,−2). Este vector indica la dirección en la cual la función crece más rápidamente en el punto dado.</w:t>
-      </w:r>
-    </w:p>
-    <w:p>
-      <w:r>
-        <w:t xml:space="preserve">En términos de la dirección, podemos decir que la función </w:t>
-      </w:r>
-      <w:r>
-        <w:t>f(x, y)</w:t>
-      </w:r>
-      <w:r>
-        <w:t xml:space="preserve"> crece más rápido en la dirección opuesta al eje </w:t>
-      </w:r>
-      <w:r>
-        <w:t>y</w:t>
-      </w:r>
-      <w:r>
-        <w:t xml:space="preserve">, ya que el componente </w:t>
-      </w:r>
-      <w:r>
-        <w:t>y del</w:t>
-      </w:r>
-      <w:r>
-        <w:t xml:space="preserve"> gradiente es negativo.</w:t>
-      </w:r>
-    </w:p>
+      <m:oMath>
+        <m:f>
+          <m:fPr>
+            <m:ctrlPr>
+              <w:rPr>
+                <w:rFonts w:ascii="Cambria Math" w:eastAsiaTheme="minorEastAsia" w:hAnsi="Cambria Math"/>
+                <w:i/>
+              </w:rPr>
+            </m:ctrlPr>
+          </m:fPr>
+          <m:num>
+            <m:r>
+              <w:rPr>
+                <w:rFonts w:ascii="Cambria Math" w:hAnsi="Cambria Math"/>
+              </w:rPr>
+              <m:t>(0, -2)</m:t>
+            </m:r>
+          </m:num>
+          <m:den>
+            <m:r>
+              <w:rPr>
+                <w:rFonts w:ascii="Cambria Math" w:eastAsiaTheme="minorEastAsia" w:hAnsi="Cambria Math"/>
+              </w:rPr>
+              <m:t>2</m:t>
+            </m:r>
+          </m:den>
+        </m:f>
+        <m:r>
+          <w:rPr>
+            <w:rFonts w:ascii="Cambria Math" w:eastAsiaTheme="minorEastAsia" w:hAnsi="Cambria Math"/>
+          </w:rPr>
+          <m:t>=</m:t>
+        </m:r>
+        <m:r>
+          <w:rPr>
+            <w:rFonts w:ascii="Cambria Math" w:eastAsiaTheme="minorEastAsia" w:hAnsi="Cambria Math"/>
+          </w:rPr>
+          <m:t>(0 , -1)</m:t>
+        </m:r>
+      </m:oMath>
+      <w:r>
+        <w:rPr>
+          <w:rFonts w:eastAsiaTheme="minorEastAsia"/>
+        </w:rPr>
+        <w:t xml:space="preserve"> </w:t>
+      </w:r>
+    </w:p>
+    <w:p>
+      <w:pPr>
+        <w:rPr>
+          <w:rFonts w:eastAsiaTheme="minorEastAsia"/>
+        </w:rPr>
+      </w:pPr>
+      <w:r>
+        <w:rPr>
+          <w:rFonts w:eastAsiaTheme="minorEastAsia"/>
+        </w:rPr>
+        <w:lastRenderedPageBreak/>
+        <w:t>Por lo tanto, la dirección en la que la función f(x,y) =x2 -y2 crece más rápido desde el punto (0,1) es la dirección del vector (0,-1)</w:t>
+      </w:r>
+    </w:p>
+    <w:p>
+      <w:r>
+        <w:t xml:space="preserve">En términos de la dirección, podemos decir que la función f(x, y) </w:t>
+      </w:r>
+      <w:r>
+        <w:t xml:space="preserve">crece más rápidamente en la dirección opuesta al eje y, es decir, en la dirección positiva del </w:t>
+      </w:r>
+      <w:r>
+        <w:t>eje y.</w:t>
+      </w:r>
+    </w:p>
+    <w:p/>
     <w:p>
       <w:r>
         <w:rPr>
@@ -800,7 +1363,7 @@
                     </pic:cNvPicPr>
                   </pic:nvPicPr>
                   <pic:blipFill>
-                    <a:blip r:embed="rId10">
+                    <a:blip r:embed="rId13">
                       <a:extLst>
                         <a:ext uri="{28A0092B-C50C-407E-A947-70E740481C1C}">
                           <a14:useLocalDpi xmlns:a14="http://schemas.microsoft.com/office/drawing/2010/main" val="0"/>
@@ -832,21 +1395,2010 @@
         </w:drawing>
       </w:r>
     </w:p>
+    <w:p>
+      <w:pPr>
+        <w:rPr>
+          <w:rFonts w:eastAsiaTheme="minorEastAsia"/>
+        </w:rPr>
+      </w:pPr>
+      <w:r>
+        <w:t xml:space="preserve">R/ </w:t>
+      </w:r>
+      <m:oMath>
+        <m:f>
+          <m:fPr>
+            <m:ctrlPr>
+              <w:rPr>
+                <w:rFonts w:ascii="Cambria Math" w:hAnsi="Cambria Math"/>
+                <w:i/>
+              </w:rPr>
+            </m:ctrlPr>
+          </m:fPr>
+          <m:num>
+            <m:r>
+              <w:rPr>
+                <w:rFonts w:ascii="Cambria Math" w:hAnsi="Cambria Math"/>
+              </w:rPr>
+              <m:t>af</m:t>
+            </m:r>
+          </m:num>
+          <m:den>
+            <m:r>
+              <w:rPr>
+                <w:rFonts w:ascii="Cambria Math" w:hAnsi="Cambria Math"/>
+              </w:rPr>
+              <m:t>ax</m:t>
+            </m:r>
+          </m:den>
+        </m:f>
+        <m:r>
+          <w:rPr>
+            <w:rFonts w:ascii="Cambria Math" w:hAnsi="Cambria Math"/>
+          </w:rPr>
+          <m:t>=</m:t>
+        </m:r>
+        <m:sSup>
+          <m:sSupPr>
+            <m:ctrlPr>
+              <w:rPr>
+                <w:rFonts w:ascii="Cambria Math" w:eastAsiaTheme="minorEastAsia" w:hAnsi="Cambria Math"/>
+                <w:i/>
+              </w:rPr>
+            </m:ctrlPr>
+          </m:sSupPr>
+          <m:e>
+            <m:r>
+              <w:rPr>
+                <w:rFonts w:ascii="Cambria Math" w:hAnsi="Cambria Math"/>
+              </w:rPr>
+              <m:t>e</m:t>
+            </m:r>
+          </m:e>
+          <m:sup>
+            <m:r>
+              <w:rPr>
+                <w:rFonts w:ascii="Cambria Math" w:hAnsi="Cambria Math"/>
+              </w:rPr>
+              <m:t>y</m:t>
+            </m:r>
+          </m:sup>
+        </m:sSup>
+      </m:oMath>
+    </w:p>
+    <w:p>
+      <w:pPr>
+        <w:rPr>
+          <w:rFonts w:eastAsiaTheme="minorEastAsia"/>
+        </w:rPr>
+      </w:pPr>
+      <w:r>
+        <w:rPr>
+          <w:rFonts w:eastAsiaTheme="minorEastAsia"/>
+        </w:rPr>
+        <w:t xml:space="preserve">     </w:t>
+      </w:r>
+      <m:oMath>
+        <m:f>
+          <m:fPr>
+            <m:ctrlPr>
+              <w:rPr>
+                <w:rFonts w:ascii="Cambria Math" w:eastAsiaTheme="minorEastAsia" w:hAnsi="Cambria Math"/>
+                <w:i/>
+              </w:rPr>
+            </m:ctrlPr>
+          </m:fPr>
+          <m:num>
+            <m:r>
+              <w:rPr>
+                <w:rFonts w:ascii="Cambria Math" w:eastAsiaTheme="minorEastAsia" w:hAnsi="Cambria Math"/>
+              </w:rPr>
+              <m:t>af</m:t>
+            </m:r>
+          </m:num>
+          <m:den>
+            <m:r>
+              <w:rPr>
+                <w:rFonts w:ascii="Cambria Math" w:eastAsiaTheme="minorEastAsia" w:hAnsi="Cambria Math"/>
+              </w:rPr>
+              <m:t>a</m:t>
+            </m:r>
+            <m:r>
+              <w:rPr>
+                <w:rFonts w:ascii="Cambria Math" w:eastAsiaTheme="minorEastAsia" w:hAnsi="Cambria Math"/>
+              </w:rPr>
+              <m:t>x</m:t>
+            </m:r>
+          </m:den>
+        </m:f>
+      </m:oMath>
+      <w:r>
+        <w:rPr>
+          <w:rFonts w:eastAsiaTheme="minorEastAsia"/>
+        </w:rPr>
+        <w:t xml:space="preserve">= </w:t>
+      </w:r>
+      <w:r>
+        <w:rPr>
+          <w:rFonts w:eastAsiaTheme="minorEastAsia"/>
+        </w:rPr>
+        <w:t>x</w:t>
+      </w:r>
+      <m:oMath>
+        <m:sSup>
+          <m:sSupPr>
+            <m:ctrlPr>
+              <w:rPr>
+                <w:rFonts w:ascii="Cambria Math" w:eastAsiaTheme="minorEastAsia" w:hAnsi="Cambria Math"/>
+                <w:i/>
+              </w:rPr>
+            </m:ctrlPr>
+          </m:sSupPr>
+          <m:e>
+            <m:r>
+              <w:rPr>
+                <w:rFonts w:ascii="Cambria Math" w:hAnsi="Cambria Math"/>
+              </w:rPr>
+              <m:t>e</m:t>
+            </m:r>
+          </m:e>
+          <m:sup>
+            <m:r>
+              <w:rPr>
+                <w:rFonts w:ascii="Cambria Math" w:hAnsi="Cambria Math"/>
+              </w:rPr>
+              <m:t>y</m:t>
+            </m:r>
+          </m:sup>
+        </m:sSup>
+      </m:oMath>
+    </w:p>
+    <w:p>
+      <w:pPr>
+        <w:rPr>
+          <w:rFonts w:eastAsiaTheme="minorEastAsia"/>
+        </w:rPr>
+      </w:pPr>
+      <w:r>
+        <w:rPr>
+          <w:rFonts w:eastAsiaTheme="minorEastAsia"/>
+        </w:rPr>
+        <w:t>Hallamos el gradiente.</w:t>
+      </w:r>
+    </w:p>
+    <w:p>
+      <w:pPr>
+        <w:rPr>
+          <w:rFonts w:eastAsiaTheme="minorEastAsia"/>
+        </w:rPr>
+      </w:pPr>
+      <m:oMath>
+        <m:r>
+          <m:rPr>
+            <m:sty m:val="p"/>
+          </m:rPr>
+          <w:rPr>
+            <w:rStyle w:val="mord"/>
+            <w:rFonts w:ascii="Cambria Math" w:hAnsi="Cambria Math" w:cs="Cambria Math"/>
+            <w:color w:val="374151"/>
+            <w:sz w:val="29"/>
+            <w:szCs w:val="29"/>
+            <w:shd w:val="clear" w:color="auto" w:fill="FFFFFF"/>
+          </w:rPr>
+          <m:t>∇</m:t>
+        </m:r>
+        <m:r>
+          <w:rPr>
+            <w:rFonts w:ascii="Cambria Math" w:eastAsiaTheme="minorEastAsia" w:hAnsi="Cambria Math"/>
+          </w:rPr>
+          <m:t>f=</m:t>
+        </m:r>
+        <m:d>
+          <m:dPr>
+            <m:ctrlPr>
+              <w:rPr>
+                <w:rFonts w:ascii="Cambria Math" w:eastAsiaTheme="minorEastAsia" w:hAnsi="Cambria Math"/>
+                <w:i/>
+              </w:rPr>
+            </m:ctrlPr>
+          </m:dPr>
+          <m:e>
+            <m:f>
+              <m:fPr>
+                <m:ctrlPr>
+                  <w:rPr>
+                    <w:rFonts w:ascii="Cambria Math" w:eastAsiaTheme="minorEastAsia" w:hAnsi="Cambria Math"/>
+                    <w:i/>
+                  </w:rPr>
+                </m:ctrlPr>
+              </m:fPr>
+              <m:num>
+                <m:r>
+                  <w:rPr>
+                    <w:rFonts w:ascii="Cambria Math" w:hAnsi="Cambria Math"/>
+                  </w:rPr>
+                  <m:t>∂f</m:t>
+                </m:r>
+              </m:num>
+              <m:den>
+                <m:r>
+                  <w:rPr>
+                    <w:rFonts w:ascii="Cambria Math" w:hAnsi="Cambria Math"/>
+                  </w:rPr>
+                  <m:t>∂x</m:t>
+                </m:r>
+              </m:den>
+            </m:f>
+            <m:r>
+              <w:rPr>
+                <w:rFonts w:ascii="Cambria Math" w:eastAsiaTheme="minorEastAsia" w:hAnsi="Cambria Math"/>
+              </w:rPr>
+              <m:t xml:space="preserve"> ,  </m:t>
+            </m:r>
+            <m:f>
+              <m:fPr>
+                <m:ctrlPr>
+                  <w:rPr>
+                    <w:rFonts w:ascii="Cambria Math" w:eastAsiaTheme="minorEastAsia" w:hAnsi="Cambria Math"/>
+                    <w:i/>
+                  </w:rPr>
+                </m:ctrlPr>
+              </m:fPr>
+              <m:num>
+                <m:r>
+                  <w:rPr>
+                    <w:rFonts w:ascii="Cambria Math" w:hAnsi="Cambria Math"/>
+                  </w:rPr>
+                  <m:t>∂f</m:t>
+                </m:r>
+              </m:num>
+              <m:den>
+                <m:r>
+                  <w:rPr>
+                    <w:rFonts w:ascii="Cambria Math" w:hAnsi="Cambria Math"/>
+                  </w:rPr>
+                  <m:t>∂y</m:t>
+                </m:r>
+              </m:den>
+            </m:f>
+          </m:e>
+        </m:d>
+        <m:r>
+          <w:rPr>
+            <w:rFonts w:ascii="Cambria Math" w:eastAsiaTheme="minorEastAsia" w:hAnsi="Cambria Math"/>
+          </w:rPr>
+          <m:t>=</m:t>
+        </m:r>
+        <m:d>
+          <m:dPr>
+            <m:ctrlPr>
+              <w:rPr>
+                <w:rFonts w:ascii="Cambria Math" w:eastAsiaTheme="minorEastAsia" w:hAnsi="Cambria Math"/>
+                <w:i/>
+              </w:rPr>
+            </m:ctrlPr>
+          </m:dPr>
+          <m:e>
+            <m:sSup>
+              <m:sSupPr>
+                <m:ctrlPr>
+                  <w:rPr>
+                    <w:rFonts w:ascii="Cambria Math" w:eastAsiaTheme="minorEastAsia" w:hAnsi="Cambria Math"/>
+                    <w:i/>
+                  </w:rPr>
+                </m:ctrlPr>
+              </m:sSupPr>
+              <m:e>
+                <m:r>
+                  <w:rPr>
+                    <w:rFonts w:ascii="Cambria Math" w:hAnsi="Cambria Math"/>
+                  </w:rPr>
+                  <m:t>e</m:t>
+                </m:r>
+              </m:e>
+              <m:sup>
+                <m:r>
+                  <w:rPr>
+                    <w:rFonts w:ascii="Cambria Math" w:hAnsi="Cambria Math"/>
+                  </w:rPr>
+                  <m:t>y</m:t>
+                </m:r>
+              </m:sup>
+            </m:sSup>
+            <m:r>
+              <w:rPr>
+                <w:rFonts w:ascii="Cambria Math" w:eastAsiaTheme="minorEastAsia" w:hAnsi="Cambria Math"/>
+              </w:rPr>
+              <m:t xml:space="preserve"> </m:t>
+            </m:r>
+            <m:r>
+              <w:rPr>
+                <w:rFonts w:ascii="Cambria Math" w:eastAsiaTheme="minorEastAsia" w:hAnsi="Cambria Math"/>
+              </w:rPr>
+              <m:t xml:space="preserve">, </m:t>
+            </m:r>
+            <m:r>
+              <m:rPr>
+                <m:sty m:val="p"/>
+              </m:rPr>
+              <w:rPr>
+                <w:rFonts w:ascii="Cambria Math" w:eastAsiaTheme="minorEastAsia" w:hAnsi="Cambria Math"/>
+              </w:rPr>
+              <m:t>x</m:t>
+            </m:r>
+            <m:sSup>
+              <m:sSupPr>
+                <m:ctrlPr>
+                  <w:rPr>
+                    <w:rFonts w:ascii="Cambria Math" w:eastAsiaTheme="minorEastAsia" w:hAnsi="Cambria Math"/>
+                    <w:i/>
+                  </w:rPr>
+                </m:ctrlPr>
+              </m:sSupPr>
+              <m:e>
+                <m:r>
+                  <w:rPr>
+                    <w:rFonts w:ascii="Cambria Math" w:hAnsi="Cambria Math"/>
+                  </w:rPr>
+                  <m:t>e</m:t>
+                </m:r>
+              </m:e>
+              <m:sup>
+                <m:r>
+                  <w:rPr>
+                    <w:rFonts w:ascii="Cambria Math" w:hAnsi="Cambria Math"/>
+                  </w:rPr>
+                  <m:t>y</m:t>
+                </m:r>
+              </m:sup>
+            </m:sSup>
+          </m:e>
+        </m:d>
+      </m:oMath>
+      <w:r>
+        <w:rPr>
+          <w:rFonts w:eastAsiaTheme="minorEastAsia"/>
+        </w:rPr>
+        <w:t xml:space="preserve"> </w:t>
+      </w:r>
+    </w:p>
+    <w:p>
+      <w:pPr>
+        <w:rPr>
+          <w:rFonts w:eastAsiaTheme="minorEastAsia"/>
+        </w:rPr>
+      </w:pPr>
+      <w:r>
+        <w:rPr>
+          <w:rFonts w:eastAsiaTheme="minorEastAsia"/>
+        </w:rPr>
+        <w:t>Evaluar Gradiente en el Punto P(2,0):</w:t>
+      </w:r>
+    </w:p>
+    <w:p>
+      <w:pPr>
+        <w:rPr>
+          <w:rFonts w:eastAsiaTheme="minorEastAsia"/>
+        </w:rPr>
+      </w:pPr>
+      <w:r>
+        <w:rPr>
+          <w:rFonts w:eastAsiaTheme="minorEastAsia"/>
+        </w:rPr>
+        <w:t xml:space="preserve">Sustituimos x= </w:t>
+      </w:r>
+      <w:r>
+        <w:rPr>
+          <w:rFonts w:eastAsiaTheme="minorEastAsia"/>
+        </w:rPr>
+        <w:t>2</w:t>
+      </w:r>
+      <w:r>
+        <w:rPr>
+          <w:rFonts w:eastAsiaTheme="minorEastAsia"/>
+        </w:rPr>
+        <w:t>, y=</w:t>
+      </w:r>
+      <w:r>
+        <w:rPr>
+          <w:rFonts w:eastAsiaTheme="minorEastAsia"/>
+        </w:rPr>
+        <w:t>0</w:t>
+      </w:r>
+      <w:r>
+        <w:rPr>
+          <w:rFonts w:eastAsiaTheme="minorEastAsia"/>
+        </w:rPr>
+        <w:t xml:space="preserve"> en el gradiente</w:t>
+      </w:r>
+    </w:p>
+    <w:p>
+      <w:pPr>
+        <w:rPr>
+          <w:rFonts w:eastAsiaTheme="minorEastAsia"/>
+        </w:rPr>
+      </w:pPr>
+      <m:oMath>
+        <m:r>
+          <m:rPr>
+            <m:sty m:val="p"/>
+          </m:rPr>
+          <w:rPr>
+            <w:rStyle w:val="mord"/>
+            <w:rFonts w:ascii="Cambria Math" w:hAnsi="Cambria Math" w:cs="Cambria Math"/>
+            <w:color w:val="374151"/>
+            <w:sz w:val="29"/>
+            <w:szCs w:val="29"/>
+            <w:shd w:val="clear" w:color="auto" w:fill="FFFFFF"/>
+          </w:rPr>
+          <m:t>∇</m:t>
+        </m:r>
+        <m:r>
+          <w:rPr>
+            <w:rFonts w:ascii="Cambria Math" w:eastAsiaTheme="minorEastAsia" w:hAnsi="Cambria Math"/>
+          </w:rPr>
+          <m:t>f</m:t>
+        </m:r>
+        <m:r>
+          <w:rPr>
+            <w:rFonts w:ascii="Cambria Math" w:eastAsiaTheme="minorEastAsia" w:hAnsi="Cambria Math"/>
+          </w:rPr>
+          <m:t>(2,0)</m:t>
+        </m:r>
+        <m:r>
+          <w:rPr>
+            <w:rFonts w:ascii="Cambria Math" w:eastAsiaTheme="minorEastAsia" w:hAnsi="Cambria Math"/>
+          </w:rPr>
+          <m:t>=</m:t>
+        </m:r>
+        <m:d>
+          <m:dPr>
+            <m:ctrlPr>
+              <w:rPr>
+                <w:rFonts w:ascii="Cambria Math" w:eastAsiaTheme="minorEastAsia" w:hAnsi="Cambria Math"/>
+                <w:i/>
+              </w:rPr>
+            </m:ctrlPr>
+          </m:dPr>
+          <m:e>
+            <m:sSup>
+              <m:sSupPr>
+                <m:ctrlPr>
+                  <w:rPr>
+                    <w:rFonts w:ascii="Cambria Math" w:eastAsiaTheme="minorEastAsia" w:hAnsi="Cambria Math"/>
+                    <w:i/>
+                  </w:rPr>
+                </m:ctrlPr>
+              </m:sSupPr>
+              <m:e>
+                <m:r>
+                  <w:rPr>
+                    <w:rFonts w:ascii="Cambria Math" w:hAnsi="Cambria Math"/>
+                  </w:rPr>
+                  <m:t>e</m:t>
+                </m:r>
+              </m:e>
+              <m:sup>
+                <m:r>
+                  <w:rPr>
+                    <w:rFonts w:ascii="Cambria Math" w:hAnsi="Cambria Math"/>
+                  </w:rPr>
+                  <m:t>0</m:t>
+                </m:r>
+              </m:sup>
+            </m:sSup>
+            <m:r>
+              <w:rPr>
+                <w:rFonts w:ascii="Cambria Math" w:eastAsiaTheme="minorEastAsia" w:hAnsi="Cambria Math"/>
+              </w:rPr>
+              <m:t xml:space="preserve"> , </m:t>
+            </m:r>
+            <m:sSup>
+              <m:sSupPr>
+                <m:ctrlPr>
+                  <w:rPr>
+                    <w:rFonts w:ascii="Cambria Math" w:eastAsiaTheme="minorEastAsia" w:hAnsi="Cambria Math"/>
+                    <w:i/>
+                  </w:rPr>
+                </m:ctrlPr>
+              </m:sSupPr>
+              <m:e>
+                <m:r>
+                  <w:rPr>
+                    <w:rFonts w:ascii="Cambria Math" w:hAnsi="Cambria Math"/>
+                  </w:rPr>
+                  <m:t>2</m:t>
+                </m:r>
+                <m:r>
+                  <w:rPr>
+                    <w:rFonts w:ascii="Cambria Math" w:hAnsi="Cambria Math"/>
+                  </w:rPr>
+                  <m:t>e</m:t>
+                </m:r>
+              </m:e>
+              <m:sup>
+                <m:r>
+                  <w:rPr>
+                    <w:rFonts w:ascii="Cambria Math" w:hAnsi="Cambria Math"/>
+                  </w:rPr>
+                  <m:t>y</m:t>
+                </m:r>
+                <m:r>
+                  <w:rPr>
+                    <w:rFonts w:ascii="Cambria Math" w:hAnsi="Cambria Math"/>
+                  </w:rPr>
+                  <m:t>0</m:t>
+                </m:r>
+              </m:sup>
+            </m:sSup>
+          </m:e>
+        </m:d>
+      </m:oMath>
+      <w:r>
+        <w:rPr>
+          <w:rFonts w:eastAsiaTheme="minorEastAsia"/>
+        </w:rPr>
+        <w:t xml:space="preserve"> </w:t>
+      </w:r>
+      <w:r>
+        <w:rPr>
+          <w:rFonts w:eastAsiaTheme="minorEastAsia"/>
+        </w:rPr>
+        <w:t>= (1, 2)</w:t>
+      </w:r>
+    </w:p>
+    <w:p>
+      <w:pPr>
+        <w:rPr>
+          <w:rFonts w:eastAsiaTheme="minorEastAsia"/>
+        </w:rPr>
+      </w:pPr>
+      <w:r>
+        <w:rPr>
+          <w:rFonts w:eastAsiaTheme="minorEastAsia"/>
+        </w:rPr>
+        <w:t>Longitud del vector gradiente en el punto P(2, 0)</w:t>
+      </w:r>
+    </w:p>
+    <w:p>
+      <w:pPr>
+        <w:rPr>
+          <w:rFonts w:eastAsiaTheme="minorEastAsia"/>
+        </w:rPr>
+      </w:pPr>
+      <m:oMath>
+        <m:rad>
+          <m:radPr>
+            <m:degHide m:val="1"/>
+            <m:ctrlPr>
+              <w:rPr>
+                <w:rFonts w:ascii="Cambria Math" w:eastAsiaTheme="minorEastAsia" w:hAnsi="Cambria Math"/>
+                <w:i/>
+              </w:rPr>
+            </m:ctrlPr>
+          </m:radPr>
+          <m:deg/>
+          <m:e>
+            <m:sSup>
+              <m:sSupPr>
+                <m:ctrlPr>
+                  <w:rPr>
+                    <w:rFonts w:ascii="Cambria Math" w:eastAsiaTheme="minorEastAsia" w:hAnsi="Cambria Math"/>
+                    <w:i/>
+                  </w:rPr>
+                </m:ctrlPr>
+              </m:sSupPr>
+              <m:e>
+                <m:d>
+                  <m:dPr>
+                    <m:ctrlPr>
+                      <w:rPr>
+                        <w:rFonts w:ascii="Cambria Math" w:hAnsi="Cambria Math"/>
+                        <w:i/>
+                      </w:rPr>
+                    </m:ctrlPr>
+                  </m:dPr>
+                  <m:e>
+                    <m:r>
+                      <w:rPr>
+                        <w:rFonts w:ascii="Cambria Math" w:hAnsi="Cambria Math"/>
+                      </w:rPr>
+                      <m:t>1</m:t>
+                    </m:r>
+                  </m:e>
+                </m:d>
+              </m:e>
+              <m:sup>
+                <m:r>
+                  <w:rPr>
+                    <w:rFonts w:ascii="Cambria Math" w:hAnsi="Cambria Math"/>
+                  </w:rPr>
+                  <m:t>2</m:t>
+                </m:r>
+              </m:sup>
+            </m:sSup>
+            <m:r>
+              <w:rPr>
+                <w:rFonts w:ascii="Cambria Math" w:hAnsi="Cambria Math"/>
+              </w:rPr>
+              <m:t>+</m:t>
+            </m:r>
+            <m:sSup>
+              <m:sSupPr>
+                <m:ctrlPr>
+                  <w:rPr>
+                    <w:rFonts w:ascii="Cambria Math" w:eastAsiaTheme="minorEastAsia" w:hAnsi="Cambria Math"/>
+                    <w:i/>
+                  </w:rPr>
+                </m:ctrlPr>
+              </m:sSupPr>
+              <m:e>
+                <m:d>
+                  <m:dPr>
+                    <m:ctrlPr>
+                      <w:rPr>
+                        <w:rFonts w:ascii="Cambria Math" w:hAnsi="Cambria Math"/>
+                        <w:i/>
+                      </w:rPr>
+                    </m:ctrlPr>
+                  </m:dPr>
+                  <m:e>
+                    <m:r>
+                      <w:rPr>
+                        <w:rFonts w:ascii="Cambria Math" w:hAnsi="Cambria Math"/>
+                      </w:rPr>
+                      <m:t>2</m:t>
+                    </m:r>
+                  </m:e>
+                </m:d>
+              </m:e>
+              <m:sup>
+                <m:r>
+                  <w:rPr>
+                    <w:rFonts w:ascii="Cambria Math" w:hAnsi="Cambria Math"/>
+                  </w:rPr>
+                  <m:t>2</m:t>
+                </m:r>
+              </m:sup>
+            </m:sSup>
+          </m:e>
+        </m:rad>
+      </m:oMath>
+      <w:r>
+        <w:rPr>
+          <w:rFonts w:eastAsiaTheme="minorEastAsia"/>
+        </w:rPr>
+        <w:t xml:space="preserve"> </w:t>
+      </w:r>
+      <w:r>
+        <w:rPr>
+          <w:rFonts w:eastAsiaTheme="minorEastAsia"/>
+        </w:rPr>
+        <w:t xml:space="preserve">= </w:t>
+      </w:r>
+      <m:oMath>
+        <m:rad>
+          <m:radPr>
+            <m:degHide m:val="1"/>
+            <m:ctrlPr>
+              <w:rPr>
+                <w:rFonts w:ascii="Cambria Math" w:eastAsiaTheme="minorEastAsia" w:hAnsi="Cambria Math"/>
+                <w:i/>
+              </w:rPr>
+            </m:ctrlPr>
+          </m:radPr>
+          <m:deg/>
+          <m:e>
+            <m:r>
+              <w:rPr>
+                <w:rFonts w:ascii="Cambria Math" w:eastAsiaTheme="minorEastAsia" w:hAnsi="Cambria Math"/>
+              </w:rPr>
+              <m:t xml:space="preserve">1+4= </m:t>
+            </m:r>
+          </m:e>
+        </m:rad>
+      </m:oMath>
+      <w:r>
+        <w:rPr>
+          <w:rFonts w:eastAsiaTheme="minorEastAsia"/>
+        </w:rPr>
+        <w:t xml:space="preserve"> </w:t>
+      </w:r>
+      <m:oMath>
+        <m:rad>
+          <m:radPr>
+            <m:degHide m:val="1"/>
+            <m:ctrlPr>
+              <w:rPr>
+                <w:rFonts w:ascii="Cambria Math" w:eastAsiaTheme="minorEastAsia" w:hAnsi="Cambria Math"/>
+                <w:i/>
+              </w:rPr>
+            </m:ctrlPr>
+          </m:radPr>
+          <m:deg/>
+          <m:e>
+            <m:r>
+              <w:rPr>
+                <w:rFonts w:ascii="Cambria Math" w:eastAsiaTheme="minorEastAsia" w:hAnsi="Cambria Math"/>
+              </w:rPr>
+              <m:t>5</m:t>
+            </m:r>
+            <m:r>
+              <w:rPr>
+                <w:rFonts w:ascii="Cambria Math" w:eastAsiaTheme="minorEastAsia" w:hAnsi="Cambria Math"/>
+              </w:rPr>
+              <m:t xml:space="preserve"> </m:t>
+            </m:r>
+          </m:e>
+        </m:rad>
+      </m:oMath>
+      <w:r>
+        <w:rPr>
+          <w:rFonts w:eastAsiaTheme="minorEastAsia"/>
+        </w:rPr>
+        <w:t xml:space="preserve"> </w:t>
+      </w:r>
+    </w:p>
+    <w:p>
+      <w:r>
+        <w:rPr>
+          <w:rFonts w:eastAsiaTheme="minorEastAsia"/>
+        </w:rPr>
+        <w:t xml:space="preserve">Por lo </w:t>
+      </w:r>
+      <w:r>
+        <w:rPr>
+          <w:rFonts w:eastAsiaTheme="minorEastAsia"/>
+        </w:rPr>
+        <w:t>tanto,</w:t>
+      </w:r>
+      <w:r>
+        <w:rPr>
+          <w:rFonts w:eastAsiaTheme="minorEastAsia"/>
+        </w:rPr>
+        <w:t xml:space="preserve"> </w:t>
+      </w:r>
+      <w:r>
+        <w:rPr>
+          <w:rFonts w:eastAsiaTheme="minorEastAsia"/>
+        </w:rPr>
+        <w:t xml:space="preserve">la longitud del vector en el </w:t>
+      </w:r>
+      <w:r>
+        <w:rPr>
+          <w:rFonts w:eastAsiaTheme="minorEastAsia"/>
+        </w:rPr>
+        <w:t>punto P(2, 0)</w:t>
+      </w:r>
+      <w:r>
+        <w:rPr>
+          <w:rFonts w:eastAsiaTheme="minorEastAsia"/>
+        </w:rPr>
+        <w:t xml:space="preserve"> es </w:t>
+      </w:r>
+      <m:oMath>
+        <m:rad>
+          <m:radPr>
+            <m:degHide m:val="1"/>
+            <m:ctrlPr>
+              <w:rPr>
+                <w:rFonts w:ascii="Cambria Math" w:eastAsiaTheme="minorEastAsia" w:hAnsi="Cambria Math"/>
+                <w:i/>
+              </w:rPr>
+            </m:ctrlPr>
+          </m:radPr>
+          <m:deg/>
+          <m:e>
+            <m:r>
+              <w:rPr>
+                <w:rFonts w:ascii="Cambria Math" w:eastAsiaTheme="minorEastAsia" w:hAnsi="Cambria Math"/>
+              </w:rPr>
+              <m:t xml:space="preserve">5 </m:t>
+            </m:r>
+          </m:e>
+        </m:rad>
+      </m:oMath>
+    </w:p>
     <w:p/>
+    <w:p>
+      <w:pPr>
+        <w:pStyle w:val="Ttulo2"/>
+      </w:pPr>
+      <w:r>
+        <w:t>Punto 5</w:t>
+      </w:r>
+    </w:p>
+    <w:p>
+      <w:r>
+        <w:drawing>
+          <wp:inline distT="0" distB="0" distL="0" distR="0" wp14:anchorId="0167B62D" wp14:editId="395784B3">
+            <wp:extent cx="5612130" cy="1320165"/>
+            <wp:effectExtent l="0" t="0" r="7620" b="0"/>
+            <wp:docPr id="6" name="Imagen 6"/>
+            <wp:cNvGraphicFramePr>
+              <a:graphicFrameLocks xmlns:a="http://schemas.openxmlformats.org/drawingml/2006/main" noChangeAspect="1"/>
+            </wp:cNvGraphicFramePr>
+            <a:graphic xmlns:a="http://schemas.openxmlformats.org/drawingml/2006/main">
+              <a:graphicData uri="http://schemas.openxmlformats.org/drawingml/2006/picture">
+                <pic:pic xmlns:pic="http://schemas.openxmlformats.org/drawingml/2006/picture">
+                  <pic:nvPicPr>
+                    <pic:cNvPr id="1" name=""/>
+                    <pic:cNvPicPr/>
+                  </pic:nvPicPr>
+                  <pic:blipFill>
+                    <a:blip r:embed="rId14"/>
+                    <a:stretch>
+                      <a:fillRect/>
+                    </a:stretch>
+                  </pic:blipFill>
+                  <pic:spPr>
+                    <a:xfrm>
+                      <a:off x="0" y="0"/>
+                      <a:ext cx="5612130" cy="1320165"/>
+                    </a:xfrm>
+                    <a:prstGeom prst="rect">
+                      <a:avLst/>
+                    </a:prstGeom>
+                  </pic:spPr>
+                </pic:pic>
+              </a:graphicData>
+            </a:graphic>
+          </wp:inline>
+        </w:drawing>
+      </w:r>
+    </w:p>
+    <w:p>
+      <w:pPr>
+        <w:rPr>
+          <w:b/>
+          <w:bCs/>
+        </w:rPr>
+      </w:pPr>
+      <w:r>
+        <w:rPr>
+          <w:b/>
+          <w:bCs/>
+        </w:rPr>
+        <w:t>Derivada parcial con respecto a A:</w:t>
+      </w:r>
+    </w:p>
+    <w:p>
+      <w:pPr>
+        <w:rPr>
+          <w:rFonts w:eastAsiaTheme="minorEastAsia"/>
+        </w:rPr>
+      </w:pPr>
+      <w:r>
+        <w:t xml:space="preserve">R/ </w:t>
+      </w:r>
+      <m:oMath>
+        <m:f>
+          <m:fPr>
+            <m:ctrlPr>
+              <w:rPr>
+                <w:rFonts w:ascii="Cambria Math" w:hAnsi="Cambria Math"/>
+                <w:i/>
+              </w:rPr>
+            </m:ctrlPr>
+          </m:fPr>
+          <m:num>
+            <m:r>
+              <w:rPr>
+                <w:rFonts w:ascii="Cambria Math" w:hAnsi="Cambria Math"/>
+              </w:rPr>
+              <m:t>a</m:t>
+            </m:r>
+            <m:r>
+              <w:rPr>
+                <w:rFonts w:ascii="Cambria Math" w:hAnsi="Cambria Math"/>
+              </w:rPr>
+              <m:t>R</m:t>
+            </m:r>
+          </m:num>
+          <m:den>
+            <m:r>
+              <w:rPr>
+                <w:rFonts w:ascii="Cambria Math" w:hAnsi="Cambria Math"/>
+              </w:rPr>
+              <m:t>a</m:t>
+            </m:r>
+            <m:r>
+              <w:rPr>
+                <w:rFonts w:ascii="Cambria Math" w:hAnsi="Cambria Math"/>
+              </w:rPr>
+              <m:t>A</m:t>
+            </m:r>
+          </m:den>
+        </m:f>
+        <m:r>
+          <w:rPr>
+            <w:rFonts w:ascii="Cambria Math" w:hAnsi="Cambria Math"/>
+          </w:rPr>
+          <m:t>=</m:t>
+        </m:r>
+        <m:r>
+          <w:rPr>
+            <w:rFonts w:ascii="Cambria Math" w:hAnsi="Cambria Math"/>
+          </w:rPr>
+          <m:t>42-10A-2B</m:t>
+        </m:r>
+      </m:oMath>
+    </w:p>
+    <w:p>
+      <w:pPr>
+        <w:rPr>
+          <w:rFonts w:eastAsiaTheme="minorEastAsia"/>
+        </w:rPr>
+      </w:pPr>
+    </w:p>
+    <w:p>
+      <w:pPr>
+        <w:rPr>
+          <w:rFonts w:eastAsiaTheme="minorEastAsia"/>
+          <w:b/>
+          <w:bCs/>
+        </w:rPr>
+      </w:pPr>
+      <w:r>
+        <w:rPr>
+          <w:b/>
+          <w:bCs/>
+        </w:rPr>
+        <w:lastRenderedPageBreak/>
+        <w:t xml:space="preserve">Derivada parcial con respecto a </w:t>
+      </w:r>
+      <w:r>
+        <w:rPr>
+          <w:b/>
+          <w:bCs/>
+        </w:rPr>
+        <w:t>B:</w:t>
+      </w:r>
+    </w:p>
+    <w:p>
+      <w:pPr>
+        <w:rPr>
+          <w:rFonts w:eastAsiaTheme="minorEastAsia"/>
+        </w:rPr>
+      </w:pPr>
+      <w:r>
+        <w:rPr>
+          <w:rFonts w:eastAsiaTheme="minorEastAsia"/>
+        </w:rPr>
+        <w:t xml:space="preserve">     </w:t>
+      </w:r>
+      <m:oMath>
+        <m:f>
+          <m:fPr>
+            <m:ctrlPr>
+              <w:rPr>
+                <w:rFonts w:ascii="Cambria Math" w:eastAsiaTheme="minorEastAsia" w:hAnsi="Cambria Math"/>
+                <w:i/>
+              </w:rPr>
+            </m:ctrlPr>
+          </m:fPr>
+          <m:num>
+            <m:r>
+              <w:rPr>
+                <w:rFonts w:ascii="Cambria Math" w:eastAsiaTheme="minorEastAsia" w:hAnsi="Cambria Math"/>
+              </w:rPr>
+              <m:t>a</m:t>
+            </m:r>
+            <m:r>
+              <w:rPr>
+                <w:rFonts w:ascii="Cambria Math" w:eastAsiaTheme="minorEastAsia" w:hAnsi="Cambria Math"/>
+              </w:rPr>
+              <m:t>R</m:t>
+            </m:r>
+          </m:num>
+          <m:den>
+            <m:r>
+              <w:rPr>
+                <w:rFonts w:ascii="Cambria Math" w:eastAsiaTheme="minorEastAsia" w:hAnsi="Cambria Math"/>
+              </w:rPr>
+              <m:t>a</m:t>
+            </m:r>
+            <m:r>
+              <w:rPr>
+                <w:rFonts w:ascii="Cambria Math" w:eastAsiaTheme="minorEastAsia" w:hAnsi="Cambria Math"/>
+              </w:rPr>
+              <m:t>B</m:t>
+            </m:r>
+          </m:den>
+        </m:f>
+      </m:oMath>
+      <w:r>
+        <w:rPr>
+          <w:rFonts w:eastAsiaTheme="minorEastAsia"/>
+        </w:rPr>
+        <w:t>= 102</w:t>
+      </w:r>
+      <w:r>
+        <w:rPr>
+          <w:rFonts w:eastAsiaTheme="minorEastAsia"/>
+        </w:rPr>
+        <w:t xml:space="preserve"> -16B – 2A</w:t>
+      </w:r>
+    </w:p>
+    <w:p>
+      <w:pPr>
+        <w:rPr>
+          <w:b/>
+          <w:bCs/>
+        </w:rPr>
+      </w:pPr>
+      <w:r>
+        <w:rPr>
+          <w:b/>
+          <w:bCs/>
+        </w:rPr>
+        <w:t xml:space="preserve">Ahora, igualamos ambas derivadas a cero y resolvemos </w:t>
+      </w:r>
+      <w:r>
+        <w:rPr>
+          <w:b/>
+          <w:bCs/>
+        </w:rPr>
+        <w:t>para A</w:t>
+      </w:r>
+      <w:r>
+        <w:rPr>
+          <w:b/>
+          <w:bCs/>
+        </w:rPr>
+        <w:t xml:space="preserve"> y B:</w:t>
+      </w:r>
+    </w:p>
+    <w:p>
+      <w:pPr>
+        <w:rPr>
+          <w:rFonts w:eastAsiaTheme="minorEastAsia"/>
+        </w:rPr>
+      </w:pPr>
+      <w:r>
+        <w:t xml:space="preserve">Para </w:t>
+      </w:r>
+      <m:oMath>
+        <m:f>
+          <m:fPr>
+            <m:ctrlPr>
+              <w:rPr>
+                <w:rFonts w:ascii="Cambria Math" w:eastAsiaTheme="minorEastAsia" w:hAnsi="Cambria Math"/>
+                <w:i/>
+              </w:rPr>
+            </m:ctrlPr>
+          </m:fPr>
+          <m:num>
+            <m:r>
+              <w:rPr>
+                <w:rFonts w:ascii="Cambria Math" w:eastAsiaTheme="minorEastAsia" w:hAnsi="Cambria Math"/>
+              </w:rPr>
+              <m:t>aR</m:t>
+            </m:r>
+          </m:num>
+          <m:den>
+            <m:r>
+              <w:rPr>
+                <w:rFonts w:ascii="Cambria Math" w:eastAsiaTheme="minorEastAsia" w:hAnsi="Cambria Math"/>
+              </w:rPr>
+              <m:t>a</m:t>
+            </m:r>
+            <m:r>
+              <w:rPr>
+                <w:rFonts w:ascii="Cambria Math" w:eastAsiaTheme="minorEastAsia" w:hAnsi="Cambria Math"/>
+              </w:rPr>
+              <m:t>A</m:t>
+            </m:r>
+          </m:den>
+        </m:f>
+        <m:r>
+          <w:rPr>
+            <w:rFonts w:ascii="Cambria Math" w:eastAsiaTheme="minorEastAsia" w:hAnsi="Cambria Math"/>
+          </w:rPr>
+          <m:t>=0</m:t>
+        </m:r>
+      </m:oMath>
+    </w:p>
+    <w:p>
+      <w:pPr>
+        <w:rPr>
+          <w:rFonts w:eastAsiaTheme="minorEastAsia"/>
+        </w:rPr>
+      </w:pPr>
+      <w:r>
+        <w:rPr>
+          <w:rFonts w:eastAsiaTheme="minorEastAsia"/>
+        </w:rPr>
+        <w:t>42 -10A-2B = 0</w:t>
+      </w:r>
+    </w:p>
+    <w:p>
+      <w:pPr>
+        <w:rPr>
+          <w:rFonts w:eastAsiaTheme="minorEastAsia"/>
+        </w:rPr>
+      </w:pPr>
+      <w:r>
+        <w:rPr>
+          <w:rFonts w:eastAsiaTheme="minorEastAsia"/>
+        </w:rPr>
+        <w:t>10A = 42 -2B</w:t>
+      </w:r>
+    </w:p>
+    <w:p>
+      <w:r>
+        <w:rPr>
+          <w:rFonts w:eastAsiaTheme="minorEastAsia"/>
+        </w:rPr>
+        <w:t xml:space="preserve">A= </w:t>
+      </w:r>
+      <m:oMath>
+        <m:f>
+          <m:fPr>
+            <m:ctrlPr>
+              <w:rPr>
+                <w:rFonts w:ascii="Cambria Math" w:eastAsiaTheme="minorEastAsia" w:hAnsi="Cambria Math"/>
+                <w:i/>
+              </w:rPr>
+            </m:ctrlPr>
+          </m:fPr>
+          <m:num>
+            <m:r>
+              <w:rPr>
+                <w:rFonts w:ascii="Cambria Math" w:eastAsiaTheme="minorEastAsia" w:hAnsi="Cambria Math"/>
+              </w:rPr>
+              <m:t>42-2B</m:t>
+            </m:r>
+          </m:num>
+          <m:den>
+            <m:r>
+              <w:rPr>
+                <w:rFonts w:ascii="Cambria Math" w:eastAsiaTheme="minorEastAsia" w:hAnsi="Cambria Math"/>
+              </w:rPr>
+              <m:t>10</m:t>
+            </m:r>
+          </m:den>
+        </m:f>
+      </m:oMath>
+    </w:p>
     <w:p/>
-    <w:p/>
-    <w:p>
-      <w:pPr>
-        <w:pStyle w:val="Ttulo2"/>
-      </w:pPr>
-      <w:r>
-        <w:t xml:space="preserve">Punto </w:t>
-      </w:r>
-      <w:r>
-        <w:t>5</w:t>
-      </w:r>
-    </w:p>
-    <w:p/>
+    <w:p>
+      <w:pPr>
+        <w:rPr>
+          <w:rFonts w:eastAsiaTheme="minorEastAsia"/>
+        </w:rPr>
+      </w:pPr>
+      <w:r>
+        <w:t xml:space="preserve">Para </w:t>
+      </w:r>
+      <m:oMath>
+        <m:f>
+          <m:fPr>
+            <m:ctrlPr>
+              <w:rPr>
+                <w:rFonts w:ascii="Cambria Math" w:eastAsiaTheme="minorEastAsia" w:hAnsi="Cambria Math"/>
+                <w:i/>
+              </w:rPr>
+            </m:ctrlPr>
+          </m:fPr>
+          <m:num>
+            <m:r>
+              <w:rPr>
+                <w:rFonts w:ascii="Cambria Math" w:eastAsiaTheme="minorEastAsia" w:hAnsi="Cambria Math"/>
+              </w:rPr>
+              <m:t>aR</m:t>
+            </m:r>
+          </m:num>
+          <m:den>
+            <m:r>
+              <w:rPr>
+                <w:rFonts w:ascii="Cambria Math" w:eastAsiaTheme="minorEastAsia" w:hAnsi="Cambria Math"/>
+              </w:rPr>
+              <m:t>a</m:t>
+            </m:r>
+            <m:r>
+              <w:rPr>
+                <w:rFonts w:ascii="Cambria Math" w:eastAsiaTheme="minorEastAsia" w:hAnsi="Cambria Math"/>
+              </w:rPr>
+              <m:t>B</m:t>
+            </m:r>
+          </m:den>
+        </m:f>
+        <m:r>
+          <w:rPr>
+            <w:rFonts w:ascii="Cambria Math" w:eastAsiaTheme="minorEastAsia" w:hAnsi="Cambria Math"/>
+          </w:rPr>
+          <m:t>=0</m:t>
+        </m:r>
+      </m:oMath>
+    </w:p>
+    <w:p>
+      <w:pPr>
+        <w:rPr>
+          <w:rFonts w:eastAsiaTheme="minorEastAsia"/>
+        </w:rPr>
+      </w:pPr>
+      <w:r>
+        <w:rPr>
+          <w:rFonts w:eastAsiaTheme="minorEastAsia"/>
+        </w:rPr>
+        <w:t>102</w:t>
+      </w:r>
+      <w:r>
+        <w:rPr>
+          <w:rFonts w:eastAsiaTheme="minorEastAsia"/>
+        </w:rPr>
+        <w:t xml:space="preserve"> -</w:t>
+      </w:r>
+      <w:r>
+        <w:rPr>
+          <w:rFonts w:eastAsiaTheme="minorEastAsia"/>
+        </w:rPr>
+        <w:t>16B</w:t>
+      </w:r>
+      <w:r>
+        <w:rPr>
+          <w:rFonts w:eastAsiaTheme="minorEastAsia"/>
+        </w:rPr>
+        <w:t>-2</w:t>
+      </w:r>
+      <w:r>
+        <w:rPr>
+          <w:rFonts w:eastAsiaTheme="minorEastAsia"/>
+        </w:rPr>
+        <w:t>A</w:t>
+      </w:r>
+      <w:r>
+        <w:rPr>
+          <w:rFonts w:eastAsiaTheme="minorEastAsia"/>
+        </w:rPr>
+        <w:t xml:space="preserve"> = 0</w:t>
+      </w:r>
+    </w:p>
+    <w:p>
+      <w:pPr>
+        <w:rPr>
+          <w:rFonts w:eastAsiaTheme="minorEastAsia"/>
+        </w:rPr>
+      </w:pPr>
+      <w:r>
+        <w:rPr>
+          <w:rFonts w:eastAsiaTheme="minorEastAsia"/>
+        </w:rPr>
+        <w:t>2</w:t>
+      </w:r>
+      <w:r>
+        <w:rPr>
+          <w:rFonts w:eastAsiaTheme="minorEastAsia"/>
+        </w:rPr>
+        <w:t xml:space="preserve">A = </w:t>
+      </w:r>
+      <w:r>
+        <w:rPr>
+          <w:rFonts w:eastAsiaTheme="minorEastAsia"/>
+        </w:rPr>
+        <w:t>102</w:t>
+      </w:r>
+      <w:r>
+        <w:rPr>
+          <w:rFonts w:eastAsiaTheme="minorEastAsia"/>
+        </w:rPr>
+        <w:t xml:space="preserve"> -</w:t>
+      </w:r>
+      <w:r>
+        <w:rPr>
+          <w:rFonts w:eastAsiaTheme="minorEastAsia"/>
+        </w:rPr>
+        <w:t>16</w:t>
+      </w:r>
+      <w:r>
+        <w:rPr>
+          <w:rFonts w:eastAsiaTheme="minorEastAsia"/>
+        </w:rPr>
+        <w:t>B</w:t>
+      </w:r>
+    </w:p>
+    <w:p>
+      <w:r>
+        <w:rPr>
+          <w:rFonts w:eastAsiaTheme="minorEastAsia"/>
+        </w:rPr>
+        <w:t xml:space="preserve">A= </w:t>
+      </w:r>
+      <m:oMath>
+        <m:f>
+          <m:fPr>
+            <m:ctrlPr>
+              <w:rPr>
+                <w:rFonts w:ascii="Cambria Math" w:eastAsiaTheme="minorEastAsia" w:hAnsi="Cambria Math"/>
+                <w:i/>
+              </w:rPr>
+            </m:ctrlPr>
+          </m:fPr>
+          <m:num>
+            <m:r>
+              <w:rPr>
+                <w:rFonts w:ascii="Cambria Math" w:eastAsiaTheme="minorEastAsia" w:hAnsi="Cambria Math"/>
+              </w:rPr>
+              <m:t>10</m:t>
+            </m:r>
+            <m:r>
+              <w:rPr>
+                <w:rFonts w:ascii="Cambria Math" w:eastAsiaTheme="minorEastAsia" w:hAnsi="Cambria Math"/>
+              </w:rPr>
+              <m:t>2-</m:t>
+            </m:r>
+            <m:r>
+              <w:rPr>
+                <w:rFonts w:ascii="Cambria Math" w:eastAsiaTheme="minorEastAsia" w:hAnsi="Cambria Math"/>
+              </w:rPr>
+              <m:t>16</m:t>
+            </m:r>
+            <m:r>
+              <w:rPr>
+                <w:rFonts w:ascii="Cambria Math" w:eastAsiaTheme="minorEastAsia" w:hAnsi="Cambria Math"/>
+              </w:rPr>
+              <m:t>B</m:t>
+            </m:r>
+          </m:num>
+          <m:den>
+            <m:r>
+              <w:rPr>
+                <w:rFonts w:ascii="Cambria Math" w:eastAsiaTheme="minorEastAsia" w:hAnsi="Cambria Math"/>
+              </w:rPr>
+              <m:t>2</m:t>
+            </m:r>
+          </m:den>
+        </m:f>
+      </m:oMath>
+    </w:p>
+    <w:p>
+      <w:pPr>
+        <w:rPr>
+          <w:rFonts w:ascii="Segoe UI" w:hAnsi="Segoe UI" w:cs="Segoe UI"/>
+          <w:b/>
+          <w:bCs/>
+          <w:color w:val="374151"/>
+          <w:shd w:val="clear" w:color="auto" w:fill="FFFFFF"/>
+        </w:rPr>
+      </w:pPr>
+      <w:r>
+        <w:rPr>
+          <w:rFonts w:ascii="Segoe UI" w:hAnsi="Segoe UI" w:cs="Segoe UI"/>
+          <w:b/>
+          <w:bCs/>
+          <w:color w:val="374151"/>
+          <w:shd w:val="clear" w:color="auto" w:fill="FFFFFF"/>
+        </w:rPr>
+        <w:t xml:space="preserve">Ahora, igualamos ambas expresiones para </w:t>
+      </w:r>
+      <w:r>
+        <w:rPr>
+          <w:rFonts w:ascii="Segoe UI" w:hAnsi="Segoe UI" w:cs="Segoe UI"/>
+          <w:b/>
+          <w:bCs/>
+          <w:color w:val="374151"/>
+          <w:shd w:val="clear" w:color="auto" w:fill="FFFFFF"/>
+        </w:rPr>
+        <w:t>A</w:t>
+      </w:r>
+      <w:r>
+        <w:rPr>
+          <w:rFonts w:ascii="Segoe UI" w:hAnsi="Segoe UI" w:cs="Segoe UI"/>
+          <w:b/>
+          <w:bCs/>
+          <w:color w:val="374151"/>
+          <w:shd w:val="clear" w:color="auto" w:fill="FFFFFF"/>
+        </w:rPr>
+        <w:t xml:space="preserve"> y resolvemos para</w:t>
+      </w:r>
+      <w:r>
+        <w:rPr>
+          <w:rFonts w:ascii="Segoe UI" w:hAnsi="Segoe UI" w:cs="Segoe UI"/>
+          <w:b/>
+          <w:bCs/>
+          <w:color w:val="374151"/>
+          <w:shd w:val="clear" w:color="auto" w:fill="FFFFFF"/>
+        </w:rPr>
+        <w:t xml:space="preserve"> B</w:t>
+      </w:r>
+      <w:r>
+        <w:rPr>
+          <w:rFonts w:ascii="Segoe UI" w:hAnsi="Segoe UI" w:cs="Segoe UI"/>
+          <w:b/>
+          <w:bCs/>
+          <w:color w:val="374151"/>
+          <w:shd w:val="clear" w:color="auto" w:fill="FFFFFF"/>
+        </w:rPr>
+        <w:t>:</w:t>
+      </w:r>
+    </w:p>
+    <w:p>
+      <w:r>
+        <w:rPr>
+          <w:rFonts w:eastAsiaTheme="minorEastAsia"/>
+        </w:rPr>
+        <w:t xml:space="preserve"> </w:t>
+      </w:r>
+      <m:oMath>
+        <m:f>
+          <m:fPr>
+            <m:ctrlPr>
+              <w:rPr>
+                <w:rFonts w:ascii="Cambria Math" w:eastAsiaTheme="minorEastAsia" w:hAnsi="Cambria Math"/>
+                <w:i/>
+              </w:rPr>
+            </m:ctrlPr>
+          </m:fPr>
+          <m:num>
+            <m:r>
+              <w:rPr>
+                <w:rFonts w:ascii="Cambria Math" w:eastAsiaTheme="minorEastAsia" w:hAnsi="Cambria Math"/>
+              </w:rPr>
+              <m:t>42</m:t>
+            </m:r>
+            <m:r>
+              <w:rPr>
+                <w:rFonts w:ascii="Cambria Math" w:eastAsiaTheme="minorEastAsia" w:hAnsi="Cambria Math"/>
+              </w:rPr>
+              <m:t>-</m:t>
+            </m:r>
+            <m:r>
+              <w:rPr>
+                <w:rFonts w:ascii="Cambria Math" w:eastAsiaTheme="minorEastAsia" w:hAnsi="Cambria Math"/>
+              </w:rPr>
+              <m:t>2</m:t>
+            </m:r>
+            <m:r>
+              <w:rPr>
+                <w:rFonts w:ascii="Cambria Math" w:eastAsiaTheme="minorEastAsia" w:hAnsi="Cambria Math"/>
+              </w:rPr>
+              <m:t>B</m:t>
+            </m:r>
+            <m:r>
+              <w:rPr>
+                <w:rFonts w:ascii="Cambria Math" w:eastAsiaTheme="minorEastAsia" w:hAnsi="Cambria Math"/>
+              </w:rPr>
+              <m:t xml:space="preserve"> </m:t>
+            </m:r>
+          </m:num>
+          <m:den>
+            <m:r>
+              <w:rPr>
+                <w:rFonts w:ascii="Cambria Math" w:eastAsiaTheme="minorEastAsia" w:hAnsi="Cambria Math"/>
+              </w:rPr>
+              <m:t>10</m:t>
+            </m:r>
+          </m:den>
+        </m:f>
+      </m:oMath>
+      <w:r>
+        <w:rPr>
+          <w:rFonts w:eastAsiaTheme="minorEastAsia"/>
+        </w:rPr>
+        <w:t xml:space="preserve"> = </w:t>
+      </w:r>
+      <w:r>
+        <w:rPr>
+          <w:rFonts w:eastAsiaTheme="minorEastAsia"/>
+        </w:rPr>
+        <w:t xml:space="preserve"> </w:t>
+      </w:r>
+      <m:oMath>
+        <m:f>
+          <m:fPr>
+            <m:ctrlPr>
+              <w:rPr>
+                <w:rFonts w:ascii="Cambria Math" w:eastAsiaTheme="minorEastAsia" w:hAnsi="Cambria Math"/>
+                <w:i/>
+              </w:rPr>
+            </m:ctrlPr>
+          </m:fPr>
+          <m:num>
+            <m:r>
+              <w:rPr>
+                <w:rFonts w:ascii="Cambria Math" w:eastAsiaTheme="minorEastAsia" w:hAnsi="Cambria Math"/>
+              </w:rPr>
+              <m:t>10</m:t>
+            </m:r>
+            <m:r>
+              <w:rPr>
+                <w:rFonts w:ascii="Cambria Math" w:eastAsiaTheme="minorEastAsia" w:hAnsi="Cambria Math"/>
+              </w:rPr>
+              <m:t>2-</m:t>
+            </m:r>
+            <m:r>
+              <w:rPr>
+                <w:rFonts w:ascii="Cambria Math" w:eastAsiaTheme="minorEastAsia" w:hAnsi="Cambria Math"/>
+              </w:rPr>
+              <m:t>16</m:t>
+            </m:r>
+            <m:r>
+              <w:rPr>
+                <w:rFonts w:ascii="Cambria Math" w:eastAsiaTheme="minorEastAsia" w:hAnsi="Cambria Math"/>
+              </w:rPr>
+              <m:t xml:space="preserve">B </m:t>
+            </m:r>
+          </m:num>
+          <m:den>
+            <m:r>
+              <w:rPr>
+                <w:rFonts w:ascii="Cambria Math" w:eastAsiaTheme="minorEastAsia" w:hAnsi="Cambria Math"/>
+              </w:rPr>
+              <m:t>2</m:t>
+            </m:r>
+          </m:den>
+        </m:f>
+      </m:oMath>
+    </w:p>
+    <w:p>
+      <w:r>
+        <w:t>42 – 2B = 5(102-16B)</w:t>
+      </w:r>
+    </w:p>
+    <w:p>
+      <w:r>
+        <w:t>42 -2B=510-80B</w:t>
+      </w:r>
+    </w:p>
+    <w:p>
+      <w:r>
+        <w:t>78B = 468</w:t>
+      </w:r>
+    </w:p>
+    <w:p>
+      <w:r>
+        <w:t>B=</w:t>
+      </w:r>
+      <m:oMath>
+        <m:f>
+          <m:fPr>
+            <m:ctrlPr>
+              <w:rPr>
+                <w:rFonts w:ascii="Cambria Math" w:eastAsiaTheme="minorEastAsia" w:hAnsi="Cambria Math"/>
+                <w:i/>
+              </w:rPr>
+            </m:ctrlPr>
+          </m:fPr>
+          <m:num>
+            <m:r>
+              <w:rPr>
+                <w:rFonts w:ascii="Cambria Math" w:eastAsiaTheme="minorEastAsia" w:hAnsi="Cambria Math"/>
+              </w:rPr>
+              <m:t>468</m:t>
+            </m:r>
+          </m:num>
+          <m:den>
+            <m:r>
+              <w:rPr>
+                <w:rFonts w:ascii="Cambria Math" w:eastAsiaTheme="minorEastAsia" w:hAnsi="Cambria Math"/>
+              </w:rPr>
+              <m:t>78</m:t>
+            </m:r>
+          </m:den>
+        </m:f>
+      </m:oMath>
+      <w:r>
+        <w:rPr>
+          <w:rFonts w:eastAsiaTheme="minorEastAsia"/>
+        </w:rPr>
+        <w:t xml:space="preserve"> = 6</w:t>
+      </w:r>
+    </w:p>
+    <w:p>
+      <w:pPr>
+        <w:rPr>
+          <w:b/>
+          <w:bCs/>
+        </w:rPr>
+      </w:pPr>
+      <w:r>
+        <w:rPr>
+          <w:b/>
+          <w:bCs/>
+        </w:rPr>
+        <w:t>Sustituimos B=6 en</w:t>
+      </w:r>
+      <w:r>
+        <w:rPr>
+          <w:b/>
+          <w:bCs/>
+        </w:rPr>
+        <w:t xml:space="preserve"> una de las expresiones </w:t>
+      </w:r>
+      <w:r>
+        <w:rPr>
+          <w:b/>
+          <w:bCs/>
+        </w:rPr>
+        <w:t>para A</w:t>
+      </w:r>
+      <w:r>
+        <w:rPr>
+          <w:b/>
+          <w:bCs/>
+        </w:rPr>
+        <w:t xml:space="preserve"> para encontrar su valor correspondiente:</w:t>
+      </w:r>
+    </w:p>
+    <w:p>
+      <w:pPr>
+        <w:rPr>
+          <w:rFonts w:eastAsiaTheme="minorEastAsia"/>
+        </w:rPr>
+      </w:pPr>
+      <w:r>
+        <w:t>A=</w:t>
+      </w:r>
+      <m:oMath>
+        <m:f>
+          <m:fPr>
+            <m:ctrlPr>
+              <w:rPr>
+                <w:rFonts w:ascii="Cambria Math" w:eastAsiaTheme="minorEastAsia" w:hAnsi="Cambria Math"/>
+                <w:i/>
+              </w:rPr>
+            </m:ctrlPr>
+          </m:fPr>
+          <m:num>
+            <m:r>
+              <w:rPr>
+                <w:rFonts w:ascii="Cambria Math" w:eastAsiaTheme="minorEastAsia" w:hAnsi="Cambria Math"/>
+              </w:rPr>
+              <m:t>46</m:t>
+            </m:r>
+            <m:r>
+              <w:rPr>
+                <w:rFonts w:ascii="Cambria Math" w:eastAsiaTheme="minorEastAsia" w:hAnsi="Cambria Math"/>
+              </w:rPr>
+              <m:t>42-2(6)</m:t>
+            </m:r>
+          </m:num>
+          <m:den>
+            <m:r>
+              <w:rPr>
+                <w:rFonts w:ascii="Cambria Math" w:eastAsiaTheme="minorEastAsia" w:hAnsi="Cambria Math"/>
+              </w:rPr>
+              <m:t>10</m:t>
+            </m:r>
+          </m:den>
+        </m:f>
+      </m:oMath>
+      <w:r>
+        <w:rPr>
+          <w:rFonts w:eastAsiaTheme="minorEastAsia"/>
+        </w:rPr>
+        <w:t xml:space="preserve"> = </w:t>
+      </w:r>
+      <m:oMath>
+        <m:f>
+          <m:fPr>
+            <m:ctrlPr>
+              <w:rPr>
+                <w:rFonts w:ascii="Cambria Math" w:eastAsiaTheme="minorEastAsia" w:hAnsi="Cambria Math"/>
+                <w:i/>
+              </w:rPr>
+            </m:ctrlPr>
+          </m:fPr>
+          <m:num>
+            <m:r>
+              <w:rPr>
+                <w:rFonts w:ascii="Cambria Math" w:eastAsiaTheme="minorEastAsia" w:hAnsi="Cambria Math"/>
+              </w:rPr>
+              <m:t>4</m:t>
+            </m:r>
+            <m:r>
+              <w:rPr>
+                <w:rFonts w:ascii="Cambria Math" w:eastAsiaTheme="minorEastAsia" w:hAnsi="Cambria Math"/>
+              </w:rPr>
+              <m:t>2-12</m:t>
+            </m:r>
+          </m:num>
+          <m:den>
+            <m:r>
+              <w:rPr>
+                <w:rFonts w:ascii="Cambria Math" w:eastAsiaTheme="minorEastAsia" w:hAnsi="Cambria Math"/>
+              </w:rPr>
+              <m:t>10</m:t>
+            </m:r>
+          </m:den>
+        </m:f>
+      </m:oMath>
+      <w:r>
+        <w:rPr>
+          <w:rFonts w:eastAsiaTheme="minorEastAsia"/>
+        </w:rPr>
+        <w:t xml:space="preserve"> = </w:t>
+      </w:r>
+      <m:oMath>
+        <m:f>
+          <m:fPr>
+            <m:ctrlPr>
+              <w:rPr>
+                <w:rFonts w:ascii="Cambria Math" w:eastAsiaTheme="minorEastAsia" w:hAnsi="Cambria Math"/>
+                <w:i/>
+              </w:rPr>
+            </m:ctrlPr>
+          </m:fPr>
+          <m:num>
+            <m:r>
+              <w:rPr>
+                <w:rFonts w:ascii="Cambria Math" w:eastAsiaTheme="minorEastAsia" w:hAnsi="Cambria Math"/>
+              </w:rPr>
+              <m:t>30</m:t>
+            </m:r>
+          </m:num>
+          <m:den>
+            <m:r>
+              <w:rPr>
+                <w:rFonts w:ascii="Cambria Math" w:eastAsiaTheme="minorEastAsia" w:hAnsi="Cambria Math"/>
+              </w:rPr>
+              <m:t>78</m:t>
+            </m:r>
+            <m:r>
+              <w:rPr>
+                <w:rFonts w:ascii="Cambria Math" w:eastAsiaTheme="minorEastAsia" w:hAnsi="Cambria Math"/>
+              </w:rPr>
+              <m:t>10</m:t>
+            </m:r>
+          </m:den>
+        </m:f>
+      </m:oMath>
+      <w:r>
+        <w:rPr>
+          <w:rFonts w:eastAsiaTheme="minorEastAsia"/>
+        </w:rPr>
+        <w:t xml:space="preserve"> = </w:t>
+      </w:r>
+      <w:r>
+        <w:rPr>
+          <w:rFonts w:eastAsiaTheme="minorEastAsia"/>
+        </w:rPr>
+        <w:t>3</w:t>
+      </w:r>
+    </w:p>
+    <w:p>
+      <w:pPr>
+        <w:rPr>
+          <w:b/>
+          <w:bCs/>
+        </w:rPr>
+      </w:pPr>
+      <w:r>
+        <w:rPr>
+          <w:b/>
+          <w:bCs/>
+        </w:rPr>
+        <w:t>Entonces, la cantidad óptima de dulces A y B que maximizan los ingresos son A=3 y B=6.</w:t>
+      </w:r>
+    </w:p>
+    <w:p>
+      <w:pPr>
+        <w:rPr>
+          <w:b/>
+          <w:bCs/>
+        </w:rPr>
+      </w:pPr>
+      <w:r>
+        <w:rPr>
+          <w:b/>
+          <w:bCs/>
+        </w:rPr>
+        <w:t>Para encontrar el máximo ingreso, sustituimos A=3 y</w:t>
+      </w:r>
+      <w:r>
+        <w:rPr>
+          <w:b/>
+          <w:bCs/>
+        </w:rPr>
+        <w:t xml:space="preserve"> </w:t>
+      </w:r>
+      <w:r>
+        <w:rPr>
+          <w:b/>
+          <w:bCs/>
+        </w:rPr>
+        <w:t>B=6 en la función de ingresos</w:t>
+      </w:r>
+      <w:r>
+        <w:rPr>
+          <w:b/>
+          <w:bCs/>
+        </w:rPr>
+        <w:t xml:space="preserve"> </w:t>
+      </w:r>
+      <w:r>
+        <w:rPr>
+          <w:b/>
+          <w:bCs/>
+        </w:rPr>
+        <w:t>R:</w:t>
+      </w:r>
+    </w:p>
+    <w:p>
+      <w:pPr>
+        <w:rPr>
+          <w:rFonts w:eastAsiaTheme="minorEastAsia"/>
+        </w:rPr>
+      </w:pPr>
+      <w:r>
+        <w:rPr>
+          <w:b/>
+          <w:bCs/>
+          <w:sz w:val="24"/>
+          <w:szCs w:val="24"/>
+        </w:rPr>
+        <w:t xml:space="preserve">R </w:t>
+      </w:r>
+      <w:r>
+        <w:t>= 42(3) +</w:t>
+      </w:r>
+      <w:r>
+        <w:t xml:space="preserve"> </w:t>
+      </w:r>
+      <w:r>
+        <w:t>102(6) -5(</w:t>
+      </w:r>
+      <m:oMath>
+        <m:sSup>
+          <m:sSupPr>
+            <m:ctrlPr>
+              <w:rPr>
+                <w:rFonts w:ascii="Cambria Math" w:eastAsiaTheme="minorEastAsia" w:hAnsi="Cambria Math"/>
+                <w:i/>
+              </w:rPr>
+            </m:ctrlPr>
+          </m:sSupPr>
+          <m:e>
+            <m:r>
+              <w:rPr>
+                <w:rFonts w:ascii="Cambria Math" w:hAnsi="Cambria Math"/>
+              </w:rPr>
+              <m:t>3</m:t>
+            </m:r>
+          </m:e>
+          <m:sup>
+            <m:r>
+              <w:rPr>
+                <w:rFonts w:ascii="Cambria Math" w:hAnsi="Cambria Math"/>
+              </w:rPr>
+              <m:t>2</m:t>
+            </m:r>
+          </m:sup>
+        </m:sSup>
+      </m:oMath>
+      <w:r>
+        <w:rPr>
+          <w:rFonts w:eastAsiaTheme="minorEastAsia"/>
+        </w:rPr>
+        <w:t>)</w:t>
+      </w:r>
+      <w:r>
+        <w:rPr>
+          <w:rFonts w:eastAsiaTheme="minorEastAsia"/>
+        </w:rPr>
+        <w:t xml:space="preserve"> </w:t>
+      </w:r>
+      <w:r>
+        <w:t>-</w:t>
+      </w:r>
+      <w:r>
+        <w:t>8</w:t>
+      </w:r>
+      <w:r>
+        <w:t>(</w:t>
+      </w:r>
+      <m:oMath>
+        <m:sSup>
+          <m:sSupPr>
+            <m:ctrlPr>
+              <w:rPr>
+                <w:rFonts w:ascii="Cambria Math" w:eastAsiaTheme="minorEastAsia" w:hAnsi="Cambria Math"/>
+                <w:i/>
+              </w:rPr>
+            </m:ctrlPr>
+          </m:sSupPr>
+          <m:e>
+            <m:r>
+              <w:rPr>
+                <w:rFonts w:ascii="Cambria Math" w:hAnsi="Cambria Math"/>
+              </w:rPr>
+              <m:t>6</m:t>
+            </m:r>
+          </m:e>
+          <m:sup>
+            <m:r>
+              <w:rPr>
+                <w:rFonts w:ascii="Cambria Math" w:hAnsi="Cambria Math"/>
+              </w:rPr>
+              <m:t>2</m:t>
+            </m:r>
+          </m:sup>
+        </m:sSup>
+      </m:oMath>
+      <w:r>
+        <w:rPr>
+          <w:rFonts w:eastAsiaTheme="minorEastAsia"/>
+        </w:rPr>
+        <w:t>)</w:t>
+      </w:r>
+      <w:r>
+        <w:rPr>
+          <w:rFonts w:eastAsiaTheme="minorEastAsia"/>
+        </w:rPr>
+        <w:t xml:space="preserve"> -2(3)(6)</w:t>
+      </w:r>
+    </w:p>
+    <w:p>
+      <w:pPr>
+        <w:rPr>
+          <w:rFonts w:eastAsiaTheme="minorEastAsia"/>
+        </w:rPr>
+      </w:pPr>
+      <w:r>
+        <w:rPr>
+          <w:rFonts w:eastAsiaTheme="minorEastAsia"/>
+          <w:b/>
+          <w:bCs/>
+          <w:sz w:val="24"/>
+          <w:szCs w:val="24"/>
+        </w:rPr>
+        <w:t>R</w:t>
+      </w:r>
+      <w:r>
+        <w:rPr>
+          <w:rFonts w:eastAsiaTheme="minorEastAsia"/>
+        </w:rPr>
+        <w:t>= 126 + 612- 45 – 288 - 36</w:t>
+      </w:r>
+    </w:p>
+    <w:p>
+      <w:pPr>
+        <w:rPr>
+          <w:rFonts w:eastAsiaTheme="minorEastAsia"/>
+        </w:rPr>
+      </w:pPr>
+      <w:r>
+        <w:rPr>
+          <w:rFonts w:eastAsiaTheme="minorEastAsia"/>
+          <w:b/>
+          <w:bCs/>
+          <w:sz w:val="24"/>
+          <w:szCs w:val="24"/>
+        </w:rPr>
+        <w:t>R</w:t>
+      </w:r>
+      <w:r>
+        <w:rPr>
+          <w:rFonts w:eastAsiaTheme="minorEastAsia"/>
+        </w:rPr>
+        <w:t>= 369</w:t>
+      </w:r>
+    </w:p>
+    <w:p>
+      <w:pPr>
+        <w:rPr>
+          <w:b/>
+          <w:bCs/>
+        </w:rPr>
+      </w:pPr>
+      <w:r>
+        <w:t xml:space="preserve">Por lo tanto, el máximo ingreso es </w:t>
+      </w:r>
+      <w:r>
+        <w:rPr>
+          <w:b/>
+          <w:bCs/>
+        </w:rPr>
+        <w:t>de $</w:t>
+      </w:r>
+      <w:r>
+        <w:rPr>
+          <w:b/>
+          <w:bCs/>
+        </w:rPr>
+        <w:t>369 miles de unidades.</w:t>
+      </w:r>
+    </w:p>
     <w:sectPr>
       <w:pgSz w:w="12240" w:h="15840"/>
       <w:pgMar w:top="1417" w:right="1701" w:bottom="1417" w:left="1701" w:header="708" w:footer="708" w:gutter="0"/>
@@ -1635,6 +4187,7 @@
   <w:style w:type="paragraph" w:default="1" w:styleId="Normal">
     <w:name w:val="Normal"/>
     <w:qFormat/>
+    <w:rsid w:val="00985AB8"/>
   </w:style>
   <w:style w:type="paragraph" w:styleId="Ttulo2">
     <w:name w:val="heading 2"/>
@@ -1794,6 +4347,11 @@
     <w:name w:val="mrel"/>
     <w:basedOn w:val="Fuentedeprrafopredeter"/>
     <w:rsid w:val="000B61CE"/>
+  </w:style>
+  <w:style w:type="character" w:customStyle="1" w:styleId="katex-mathml">
+    <w:name w:val="katex-mathml"/>
+    <w:basedOn w:val="Fuentedeprrafopredeter"/>
+    <w:rsid w:val="00984E5D"/>
   </w:style>
 </w:styles>
 </file>

</xml_diff>

<commit_message>
Respuesta a la pregunta dos soportada
</commit_message>
<xml_diff>
--- a/Calculo-2/Taller-2-LeandroRivera-BalmerValencia.docx
+++ b/Calculo-2/Taller-2-LeandroRivera-BalmerValencia.docx
@@ -640,12 +640,1886 @@
       </w:r>
     </w:p>
     <w:p>
-      <w:pPr>
-        <w:rPr>
-          <w:lang w:val="en-CA"/>
-        </w:rPr>
-      </w:pPr>
-    </w:p>
+      <w:r>
+        <w:t xml:space="preserve">Para poder determinar qué tan rápido aumenta la temperatura en la partícula después del primer segundo tenemos que calcular la derivada de T (Temperatura) con respecto a t (tiempo) </w:t>
+      </w:r>
+      <w:r>
+        <w:t xml:space="preserve">lo cual se expresa como </w:t>
+      </w:r>
+      <w:proofErr w:type="spellStart"/>
+      <w:r>
+        <w:t>dT</w:t>
+      </w:r>
+      <w:proofErr w:type="spellEnd"/>
+      <w:r>
+        <w:t>/</w:t>
+      </w:r>
+      <w:proofErr w:type="spellStart"/>
+      <w:r>
+        <w:t>dt</w:t>
+      </w:r>
+      <w:proofErr w:type="spellEnd"/>
+      <w:r>
+        <w:t>.</w:t>
+      </w:r>
+    </w:p>
+    <w:p>
+      <w:pPr>
+        <w:pStyle w:val="Prrafodelista"/>
+        <w:numPr>
+          <w:ilvl w:val="0"/>
+          <w:numId w:val="4"/>
+        </w:numPr>
+      </w:pPr>
+      <w:r>
+        <w:t xml:space="preserve">La temperatura T es una función que está dada en términos de x y </w:t>
+      </w:r>
+      <w:proofErr w:type="spellStart"/>
+      <w:r>
+        <w:t>y</w:t>
+      </w:r>
+      <w:proofErr w:type="spellEnd"/>
+      <w:r>
+        <w:t xml:space="preserve">, las cuales son funciones también. </w:t>
+      </w:r>
+    </w:p>
+    <w:p>
+      <w:pPr>
+        <w:pStyle w:val="Prrafodelista"/>
+        <w:numPr>
+          <w:ilvl w:val="0"/>
+          <w:numId w:val="4"/>
+        </w:numPr>
+      </w:pPr>
+      <w:r>
+        <w:t>Entonces podemos aplicar la regla de la cadena para encontrar la tasa de cambio de Temperatura con respecto a tiempo.</w:t>
+      </w:r>
+    </w:p>
+    <w:p>
+      <m:oMathPara>
+        <m:oMathParaPr>
+          <m:jc m:val="left"/>
+        </m:oMathParaPr>
+        <m:oMath>
+          <m:f>
+            <m:fPr>
+              <m:ctrlPr>
+                <w:rPr>
+                  <w:rFonts w:ascii="Cambria Math" w:hAnsi="Cambria Math"/>
+                  <w:i/>
+                </w:rPr>
+              </m:ctrlPr>
+            </m:fPr>
+            <m:num>
+              <m:r>
+                <w:rPr>
+                  <w:rFonts w:ascii="Cambria Math" w:hAnsi="Cambria Math"/>
+                </w:rPr>
+                <m:t>dT</m:t>
+              </m:r>
+            </m:num>
+            <m:den>
+              <m:r>
+                <w:rPr>
+                  <w:rFonts w:ascii="Cambria Math" w:hAnsi="Cambria Math"/>
+                </w:rPr>
+                <m:t>dt</m:t>
+              </m:r>
+            </m:den>
+          </m:f>
+          <m:r>
+            <w:rPr>
+              <w:rFonts w:ascii="Cambria Math" w:hAnsi="Cambria Math"/>
+            </w:rPr>
+            <m:t>=</m:t>
+          </m:r>
+          <m:f>
+            <m:fPr>
+              <m:ctrlPr>
+                <w:rPr>
+                  <w:rFonts w:ascii="Cambria Math" w:hAnsi="Cambria Math"/>
+                  <w:i/>
+                </w:rPr>
+              </m:ctrlPr>
+            </m:fPr>
+            <m:num>
+              <m:r>
+                <m:rPr>
+                  <m:sty m:val="p"/>
+                </m:rPr>
+                <w:rPr>
+                  <w:rFonts w:ascii="Cambria Math" w:hAnsi="Cambria Math"/>
+                  <w:color w:val="374151"/>
+                  <w:sz w:val="29"/>
+                  <w:szCs w:val="29"/>
+                  <w:shd w:val="clear" w:color="auto" w:fill="FFFFFF"/>
+                </w:rPr>
+                <m:t>∂</m:t>
+              </m:r>
+              <m:r>
+                <m:rPr>
+                  <m:sty m:val="p"/>
+                </m:rPr>
+                <w:rPr>
+                  <w:rFonts w:ascii="Cambria Math"/>
+                  <w:color w:val="374151"/>
+                  <w:sz w:val="29"/>
+                  <w:szCs w:val="29"/>
+                  <w:shd w:val="clear" w:color="auto" w:fill="FFFFFF"/>
+                </w:rPr>
+                <m:t>T</m:t>
+              </m:r>
+            </m:num>
+            <m:den>
+              <m:r>
+                <m:rPr>
+                  <m:sty m:val="p"/>
+                </m:rPr>
+                <w:rPr>
+                  <w:rFonts w:ascii="Cambria Math" w:hAnsi="Cambria Math"/>
+                  <w:color w:val="374151"/>
+                  <w:sz w:val="29"/>
+                  <w:szCs w:val="29"/>
+                  <w:shd w:val="clear" w:color="auto" w:fill="FFFFFF"/>
+                </w:rPr>
+                <m:t>∂</m:t>
+              </m:r>
+              <m:r>
+                <m:rPr>
+                  <m:sty m:val="p"/>
+                </m:rPr>
+                <w:rPr>
+                  <w:rFonts w:ascii="Cambria Math"/>
+                  <w:color w:val="374151"/>
+                  <w:sz w:val="29"/>
+                  <w:szCs w:val="29"/>
+                  <w:shd w:val="clear" w:color="auto" w:fill="FFFFFF"/>
+                </w:rPr>
+                <m:t>x</m:t>
+              </m:r>
+            </m:den>
+          </m:f>
+          <m:r>
+            <w:rPr>
+              <w:rFonts w:ascii="Cambria Math" w:hAnsi="Cambria Math"/>
+            </w:rPr>
+            <m:t>.</m:t>
+          </m:r>
+          <m:f>
+            <m:fPr>
+              <m:ctrlPr>
+                <w:rPr>
+                  <w:rFonts w:ascii="Cambria Math" w:hAnsi="Cambria Math"/>
+                  <w:i/>
+                </w:rPr>
+              </m:ctrlPr>
+            </m:fPr>
+            <m:num>
+              <m:r>
+                <w:rPr>
+                  <w:rFonts w:ascii="Cambria Math" w:hAnsi="Cambria Math"/>
+                </w:rPr>
+                <m:t>dx</m:t>
+              </m:r>
+            </m:num>
+            <m:den>
+              <m:r>
+                <w:rPr>
+                  <w:rFonts w:ascii="Cambria Math" w:hAnsi="Cambria Math"/>
+                </w:rPr>
+                <m:t>dt</m:t>
+              </m:r>
+            </m:den>
+          </m:f>
+          <m:r>
+            <w:rPr>
+              <w:rFonts w:ascii="Cambria Math" w:hAnsi="Cambria Math"/>
+            </w:rPr>
+            <m:t>+</m:t>
+          </m:r>
+          <m:f>
+            <m:fPr>
+              <m:ctrlPr>
+                <w:rPr>
+                  <w:rFonts w:ascii="Cambria Math" w:hAnsi="Cambria Math"/>
+                  <w:i/>
+                </w:rPr>
+              </m:ctrlPr>
+            </m:fPr>
+            <m:num>
+              <m:r>
+                <m:rPr>
+                  <m:sty m:val="p"/>
+                </m:rPr>
+                <w:rPr>
+                  <w:rFonts w:ascii="Cambria Math" w:hAnsi="Cambria Math"/>
+                  <w:color w:val="374151"/>
+                  <w:sz w:val="29"/>
+                  <w:szCs w:val="29"/>
+                  <w:shd w:val="clear" w:color="auto" w:fill="FFFFFF"/>
+                </w:rPr>
+                <m:t>∂</m:t>
+              </m:r>
+              <m:r>
+                <m:rPr>
+                  <m:sty m:val="p"/>
+                </m:rPr>
+                <w:rPr>
+                  <w:rFonts w:ascii="Cambria Math"/>
+                  <w:color w:val="374151"/>
+                  <w:sz w:val="29"/>
+                  <w:szCs w:val="29"/>
+                  <w:shd w:val="clear" w:color="auto" w:fill="FFFFFF"/>
+                </w:rPr>
+                <m:t>T</m:t>
+              </m:r>
+            </m:num>
+            <m:den>
+              <m:r>
+                <m:rPr>
+                  <m:sty m:val="p"/>
+                </m:rPr>
+                <w:rPr>
+                  <w:rFonts w:ascii="Cambria Math" w:hAnsi="Cambria Math"/>
+                  <w:color w:val="374151"/>
+                  <w:sz w:val="29"/>
+                  <w:szCs w:val="29"/>
+                  <w:shd w:val="clear" w:color="auto" w:fill="FFFFFF"/>
+                </w:rPr>
+                <m:t>∂</m:t>
+              </m:r>
+              <m:r>
+                <m:rPr>
+                  <m:sty m:val="p"/>
+                </m:rPr>
+                <w:rPr>
+                  <w:rFonts w:ascii="Cambria Math"/>
+                  <w:color w:val="374151"/>
+                  <w:sz w:val="29"/>
+                  <w:szCs w:val="29"/>
+                  <w:shd w:val="clear" w:color="auto" w:fill="FFFFFF"/>
+                </w:rPr>
+                <m:t>y</m:t>
+              </m:r>
+            </m:den>
+          </m:f>
+          <m:r>
+            <w:rPr>
+              <w:rFonts w:ascii="Cambria Math" w:hAnsi="Cambria Math"/>
+            </w:rPr>
+            <m:t>.</m:t>
+          </m:r>
+          <m:f>
+            <m:fPr>
+              <m:ctrlPr>
+                <w:rPr>
+                  <w:rFonts w:ascii="Cambria Math" w:hAnsi="Cambria Math"/>
+                  <w:i/>
+                </w:rPr>
+              </m:ctrlPr>
+            </m:fPr>
+            <m:num>
+              <m:r>
+                <w:rPr>
+                  <w:rFonts w:ascii="Cambria Math" w:hAnsi="Cambria Math"/>
+                </w:rPr>
+                <m:t>dy</m:t>
+              </m:r>
+            </m:num>
+            <m:den>
+              <m:r>
+                <w:rPr>
+                  <w:rFonts w:ascii="Cambria Math" w:hAnsi="Cambria Math"/>
+                </w:rPr>
+                <m:t>dt</m:t>
+              </m:r>
+            </m:den>
+          </m:f>
+        </m:oMath>
+      </m:oMathPara>
+    </w:p>
+    <w:p>
+      <w:r>
+        <w:t>Sabemos que:</w:t>
+      </w:r>
+    </w:p>
+    <w:p>
+      <m:oMath>
+        <m:r>
+          <w:rPr>
+            <w:rFonts w:ascii="Cambria Math" w:hAnsi="Cambria Math"/>
+          </w:rPr>
+          <m:t>x</m:t>
+        </m:r>
+        <m:d>
+          <m:dPr>
+            <m:ctrlPr>
+              <w:rPr>
+                <w:rFonts w:ascii="Cambria Math" w:hAnsi="Cambria Math"/>
+                <w:i/>
+              </w:rPr>
+            </m:ctrlPr>
+          </m:dPr>
+          <m:e>
+            <m:r>
+              <w:rPr>
+                <w:rFonts w:ascii="Cambria Math" w:hAnsi="Cambria Math"/>
+              </w:rPr>
+              <m:t>t</m:t>
+            </m:r>
+          </m:e>
+        </m:d>
+        <m:r>
+          <w:rPr>
+            <w:rFonts w:ascii="Cambria Math" w:hAnsi="Cambria Math"/>
+          </w:rPr>
+          <m:t xml:space="preserve">= </m:t>
+        </m:r>
+        <m:f>
+          <m:fPr>
+            <m:ctrlPr>
+              <w:rPr>
+                <w:rFonts w:ascii="Cambria Math" w:hAnsi="Cambria Math"/>
+                <w:i/>
+              </w:rPr>
+            </m:ctrlPr>
+          </m:fPr>
+          <m:num>
+            <m:r>
+              <w:rPr>
+                <w:rFonts w:ascii="Cambria Math" w:hAnsi="Cambria Math"/>
+              </w:rPr>
+              <m:t>t</m:t>
+            </m:r>
+          </m:num>
+          <m:den>
+            <m:sSup>
+              <m:sSupPr>
+                <m:ctrlPr>
+                  <w:rPr>
+                    <w:rFonts w:ascii="Cambria Math" w:hAnsi="Cambria Math"/>
+                    <w:i/>
+                  </w:rPr>
+                </m:ctrlPr>
+              </m:sSupPr>
+              <m:e>
+                <m:r>
+                  <w:rPr>
+                    <w:rFonts w:ascii="Cambria Math" w:hAnsi="Cambria Math"/>
+                  </w:rPr>
+                  <m:t>t</m:t>
+                </m:r>
+              </m:e>
+              <m:sup>
+                <m:r>
+                  <w:rPr>
+                    <w:rFonts w:ascii="Cambria Math" w:hAnsi="Cambria Math"/>
+                  </w:rPr>
+                  <m:t>2</m:t>
+                </m:r>
+              </m:sup>
+            </m:sSup>
+            <m:r>
+              <w:rPr>
+                <w:rFonts w:ascii="Cambria Math" w:hAnsi="Cambria Math"/>
+              </w:rPr>
+              <m:t>+1</m:t>
+            </m:r>
+          </m:den>
+        </m:f>
+      </m:oMath>
+      <w:r>
+        <w:rPr>
+          <w:rFonts w:eastAsiaTheme="minorEastAsia"/>
+        </w:rPr>
+        <w:t xml:space="preserve">  </w:t>
+      </w:r>
+    </w:p>
+    <w:p>
+      <w:r>
+        <w:t>Derivamos</w:t>
+      </w:r>
+      <w:r>
+        <w:t>:</w:t>
+      </w:r>
+    </w:p>
+    <w:p>
+      <m:oMathPara>
+        <m:oMathParaPr>
+          <m:jc m:val="left"/>
+        </m:oMathParaPr>
+        <m:oMath>
+          <m:f>
+            <m:fPr>
+              <m:ctrlPr>
+                <w:rPr>
+                  <w:rFonts w:ascii="Cambria Math" w:hAnsi="Cambria Math"/>
+                  <w:i/>
+                </w:rPr>
+              </m:ctrlPr>
+            </m:fPr>
+            <m:num>
+              <m:r>
+                <w:rPr>
+                  <w:rFonts w:ascii="Cambria Math" w:hAnsi="Cambria Math"/>
+                </w:rPr>
+                <m:t>dx</m:t>
+              </m:r>
+            </m:num>
+            <m:den>
+              <m:r>
+                <w:rPr>
+                  <w:rFonts w:ascii="Cambria Math" w:hAnsi="Cambria Math"/>
+                </w:rPr>
+                <m:t>dt</m:t>
+              </m:r>
+            </m:den>
+          </m:f>
+          <m:r>
+            <w:rPr>
+              <w:rFonts w:ascii="Cambria Math" w:hAnsi="Cambria Math"/>
+            </w:rPr>
+            <m:t>=</m:t>
+          </m:r>
+          <m:f>
+            <m:fPr>
+              <m:ctrlPr>
+                <w:rPr>
+                  <w:rFonts w:ascii="Cambria Math" w:hAnsi="Cambria Math"/>
+                  <w:i/>
+                </w:rPr>
+              </m:ctrlPr>
+            </m:fPr>
+            <m:num>
+              <m:d>
+                <m:dPr>
+                  <m:ctrlPr>
+                    <w:rPr>
+                      <w:rFonts w:ascii="Cambria Math" w:hAnsi="Cambria Math"/>
+                      <w:i/>
+                    </w:rPr>
+                  </m:ctrlPr>
+                </m:dPr>
+                <m:e>
+                  <m:sSup>
+                    <m:sSupPr>
+                      <m:ctrlPr>
+                        <w:rPr>
+                          <w:rFonts w:ascii="Cambria Math" w:hAnsi="Cambria Math"/>
+                          <w:i/>
+                        </w:rPr>
+                      </m:ctrlPr>
+                    </m:sSupPr>
+                    <m:e>
+                      <m:r>
+                        <w:rPr>
+                          <w:rFonts w:ascii="Cambria Math" w:hAnsi="Cambria Math"/>
+                        </w:rPr>
+                        <m:t>t</m:t>
+                      </m:r>
+                    </m:e>
+                    <m:sup>
+                      <m:r>
+                        <w:rPr>
+                          <w:rFonts w:ascii="Cambria Math" w:hAnsi="Cambria Math"/>
+                        </w:rPr>
+                        <m:t>2</m:t>
+                      </m:r>
+                    </m:sup>
+                  </m:sSup>
+                  <m:r>
+                    <w:rPr>
+                      <w:rFonts w:ascii="Cambria Math" w:hAnsi="Cambria Math"/>
+                    </w:rPr>
+                    <m:t>+1</m:t>
+                  </m:r>
+                </m:e>
+              </m:d>
+              <m:d>
+                <m:dPr>
+                  <m:ctrlPr>
+                    <w:rPr>
+                      <w:rFonts w:ascii="Cambria Math" w:hAnsi="Cambria Math"/>
+                      <w:i/>
+                    </w:rPr>
+                  </m:ctrlPr>
+                </m:dPr>
+                <m:e>
+                  <m:r>
+                    <w:rPr>
+                      <w:rFonts w:ascii="Cambria Math" w:hAnsi="Cambria Math"/>
+                    </w:rPr>
+                    <m:t>1</m:t>
+                  </m:r>
+                </m:e>
+              </m:d>
+              <m:r>
+                <w:rPr>
+                  <w:rFonts w:ascii="Cambria Math" w:hAnsi="Cambria Math"/>
+                </w:rPr>
+                <m:t>-t(2t)</m:t>
+              </m:r>
+            </m:num>
+            <m:den>
+              <m:sSup>
+                <m:sSupPr>
+                  <m:ctrlPr>
+                    <w:rPr>
+                      <w:rFonts w:ascii="Cambria Math" w:hAnsi="Cambria Math"/>
+                      <w:i/>
+                    </w:rPr>
+                  </m:ctrlPr>
+                </m:sSupPr>
+                <m:e>
+                  <m:r>
+                    <w:rPr>
+                      <w:rFonts w:ascii="Cambria Math" w:hAnsi="Cambria Math"/>
+                    </w:rPr>
+                    <m:t>(</m:t>
+                  </m:r>
+                  <m:sSup>
+                    <m:sSupPr>
+                      <m:ctrlPr>
+                        <w:rPr>
+                          <w:rFonts w:ascii="Cambria Math" w:hAnsi="Cambria Math"/>
+                          <w:i/>
+                        </w:rPr>
+                      </m:ctrlPr>
+                    </m:sSupPr>
+                    <m:e>
+                      <m:r>
+                        <w:rPr>
+                          <w:rFonts w:ascii="Cambria Math" w:hAnsi="Cambria Math"/>
+                        </w:rPr>
+                        <m:t>t</m:t>
+                      </m:r>
+                    </m:e>
+                    <m:sup>
+                      <m:r>
+                        <w:rPr>
+                          <w:rFonts w:ascii="Cambria Math" w:hAnsi="Cambria Math"/>
+                        </w:rPr>
+                        <m:t>2</m:t>
+                      </m:r>
+                    </m:sup>
+                  </m:sSup>
+                  <m:r>
+                    <w:rPr>
+                      <w:rFonts w:ascii="Cambria Math" w:hAnsi="Cambria Math"/>
+                    </w:rPr>
+                    <m:t>+1)</m:t>
+                  </m:r>
+                </m:e>
+                <m:sup>
+                  <m:r>
+                    <w:rPr>
+                      <w:rFonts w:ascii="Cambria Math" w:hAnsi="Cambria Math"/>
+                    </w:rPr>
+                    <m:t>2</m:t>
+                  </m:r>
+                </m:sup>
+              </m:sSup>
+            </m:den>
+          </m:f>
+          <m:r>
+            <w:rPr>
+              <w:rFonts w:ascii="Cambria Math" w:hAnsi="Cambria Math"/>
+            </w:rPr>
+            <m:t>=</m:t>
+          </m:r>
+          <m:f>
+            <m:fPr>
+              <m:ctrlPr>
+                <w:rPr>
+                  <w:rFonts w:ascii="Cambria Math" w:hAnsi="Cambria Math"/>
+                  <w:i/>
+                </w:rPr>
+              </m:ctrlPr>
+            </m:fPr>
+            <m:num>
+              <m:sSup>
+                <m:sSupPr>
+                  <m:ctrlPr>
+                    <w:rPr>
+                      <w:rFonts w:ascii="Cambria Math" w:hAnsi="Cambria Math"/>
+                      <w:i/>
+                    </w:rPr>
+                  </m:ctrlPr>
+                </m:sSupPr>
+                <m:e>
+                  <m:sSup>
+                    <m:sSupPr>
+                      <m:ctrlPr>
+                        <w:rPr>
+                          <w:rFonts w:ascii="Cambria Math" w:hAnsi="Cambria Math"/>
+                          <w:i/>
+                        </w:rPr>
+                      </m:ctrlPr>
+                    </m:sSupPr>
+                    <m:e>
+                      <m:r>
+                        <w:rPr>
+                          <w:rFonts w:ascii="Cambria Math" w:hAnsi="Cambria Math"/>
+                        </w:rPr>
+                        <m:t>t</m:t>
+                      </m:r>
+                    </m:e>
+                    <m:sup>
+                      <m:r>
+                        <w:rPr>
+                          <w:rFonts w:ascii="Cambria Math" w:hAnsi="Cambria Math"/>
+                        </w:rPr>
+                        <m:t>2</m:t>
+                      </m:r>
+                    </m:sup>
+                  </m:sSup>
+                  <m:r>
+                    <w:rPr>
+                      <w:rFonts w:ascii="Cambria Math" w:hAnsi="Cambria Math"/>
+                    </w:rPr>
+                    <m:t>+1-2t</m:t>
+                  </m:r>
+                </m:e>
+                <m:sup>
+                  <m:r>
+                    <w:rPr>
+                      <w:rFonts w:ascii="Cambria Math" w:hAnsi="Cambria Math"/>
+                    </w:rPr>
+                    <m:t>2</m:t>
+                  </m:r>
+                </m:sup>
+              </m:sSup>
+            </m:num>
+            <m:den>
+              <m:sSup>
+                <m:sSupPr>
+                  <m:ctrlPr>
+                    <w:rPr>
+                      <w:rFonts w:ascii="Cambria Math" w:hAnsi="Cambria Math"/>
+                      <w:i/>
+                    </w:rPr>
+                  </m:ctrlPr>
+                </m:sSupPr>
+                <m:e>
+                  <m:r>
+                    <w:rPr>
+                      <w:rFonts w:ascii="Cambria Math" w:hAnsi="Cambria Math"/>
+                    </w:rPr>
+                    <m:t>(</m:t>
+                  </m:r>
+                  <m:sSup>
+                    <m:sSupPr>
+                      <m:ctrlPr>
+                        <w:rPr>
+                          <w:rFonts w:ascii="Cambria Math" w:hAnsi="Cambria Math"/>
+                          <w:i/>
+                        </w:rPr>
+                      </m:ctrlPr>
+                    </m:sSupPr>
+                    <m:e>
+                      <m:r>
+                        <w:rPr>
+                          <w:rFonts w:ascii="Cambria Math" w:hAnsi="Cambria Math"/>
+                        </w:rPr>
+                        <m:t>t</m:t>
+                      </m:r>
+                    </m:e>
+                    <m:sup>
+                      <m:r>
+                        <w:rPr>
+                          <w:rFonts w:ascii="Cambria Math" w:hAnsi="Cambria Math"/>
+                        </w:rPr>
+                        <m:t>2</m:t>
+                      </m:r>
+                    </m:sup>
+                  </m:sSup>
+                  <m:r>
+                    <w:rPr>
+                      <w:rFonts w:ascii="Cambria Math" w:hAnsi="Cambria Math"/>
+                    </w:rPr>
+                    <m:t>+1)</m:t>
+                  </m:r>
+                </m:e>
+                <m:sup>
+                  <m:r>
+                    <w:rPr>
+                      <w:rFonts w:ascii="Cambria Math" w:hAnsi="Cambria Math"/>
+                    </w:rPr>
+                    <m:t>2</m:t>
+                  </m:r>
+                </m:sup>
+              </m:sSup>
+            </m:den>
+          </m:f>
+          <m:r>
+            <w:rPr>
+              <w:rFonts w:ascii="Cambria Math" w:hAnsi="Cambria Math"/>
+            </w:rPr>
+            <m:t>=</m:t>
+          </m:r>
+          <m:f>
+            <m:fPr>
+              <m:ctrlPr>
+                <w:rPr>
+                  <w:rFonts w:ascii="Cambria Math" w:hAnsi="Cambria Math"/>
+                  <w:i/>
+                </w:rPr>
+              </m:ctrlPr>
+            </m:fPr>
+            <m:num>
+              <m:r>
+                <w:rPr>
+                  <w:rFonts w:ascii="Cambria Math" w:hAnsi="Cambria Math"/>
+                </w:rPr>
+                <m:t>1-</m:t>
+              </m:r>
+              <m:sSup>
+                <m:sSupPr>
+                  <m:ctrlPr>
+                    <w:rPr>
+                      <w:rFonts w:ascii="Cambria Math" w:hAnsi="Cambria Math"/>
+                      <w:i/>
+                    </w:rPr>
+                  </m:ctrlPr>
+                </m:sSupPr>
+                <m:e>
+                  <m:r>
+                    <w:rPr>
+                      <w:rFonts w:ascii="Cambria Math" w:hAnsi="Cambria Math"/>
+                    </w:rPr>
+                    <m:t>t</m:t>
+                  </m:r>
+                </m:e>
+                <m:sup>
+                  <m:r>
+                    <w:rPr>
+                      <w:rFonts w:ascii="Cambria Math" w:hAnsi="Cambria Math"/>
+                    </w:rPr>
+                    <m:t>2</m:t>
+                  </m:r>
+                </m:sup>
+              </m:sSup>
+            </m:num>
+            <m:den>
+              <m:sSup>
+                <m:sSupPr>
+                  <m:ctrlPr>
+                    <w:rPr>
+                      <w:rFonts w:ascii="Cambria Math" w:hAnsi="Cambria Math"/>
+                      <w:i/>
+                    </w:rPr>
+                  </m:ctrlPr>
+                </m:sSupPr>
+                <m:e>
+                  <m:r>
+                    <w:rPr>
+                      <w:rFonts w:ascii="Cambria Math" w:hAnsi="Cambria Math"/>
+                    </w:rPr>
+                    <m:t>(</m:t>
+                  </m:r>
+                  <m:sSup>
+                    <m:sSupPr>
+                      <m:ctrlPr>
+                        <w:rPr>
+                          <w:rFonts w:ascii="Cambria Math" w:hAnsi="Cambria Math"/>
+                          <w:i/>
+                        </w:rPr>
+                      </m:ctrlPr>
+                    </m:sSupPr>
+                    <m:e>
+                      <m:r>
+                        <w:rPr>
+                          <w:rFonts w:ascii="Cambria Math" w:hAnsi="Cambria Math"/>
+                        </w:rPr>
+                        <m:t>t</m:t>
+                      </m:r>
+                    </m:e>
+                    <m:sup>
+                      <m:r>
+                        <w:rPr>
+                          <w:rFonts w:ascii="Cambria Math" w:hAnsi="Cambria Math"/>
+                        </w:rPr>
+                        <m:t>2</m:t>
+                      </m:r>
+                    </m:sup>
+                  </m:sSup>
+                  <m:r>
+                    <w:rPr>
+                      <w:rFonts w:ascii="Cambria Math" w:hAnsi="Cambria Math"/>
+                    </w:rPr>
+                    <m:t>+1)</m:t>
+                  </m:r>
+                </m:e>
+                <m:sup>
+                  <m:r>
+                    <w:rPr>
+                      <w:rFonts w:ascii="Cambria Math" w:hAnsi="Cambria Math"/>
+                    </w:rPr>
+                    <m:t>2</m:t>
+                  </m:r>
+                </m:sup>
+              </m:sSup>
+            </m:den>
+          </m:f>
+        </m:oMath>
+      </m:oMathPara>
+    </w:p>
+    <w:p>
+      <m:oMathPara>
+        <m:oMathParaPr>
+          <m:jc m:val="left"/>
+        </m:oMathParaPr>
+        <m:oMath>
+          <m:r>
+            <w:rPr>
+              <w:rFonts w:ascii="Cambria Math" w:hAnsi="Cambria Math"/>
+            </w:rPr>
+            <m:t>y</m:t>
+          </m:r>
+          <m:d>
+            <m:dPr>
+              <m:ctrlPr>
+                <w:rPr>
+                  <w:rFonts w:ascii="Cambria Math" w:hAnsi="Cambria Math"/>
+                  <w:i/>
+                </w:rPr>
+              </m:ctrlPr>
+            </m:dPr>
+            <m:e>
+              <m:r>
+                <w:rPr>
+                  <w:rFonts w:ascii="Cambria Math" w:hAnsi="Cambria Math"/>
+                </w:rPr>
+                <m:t>t</m:t>
+              </m:r>
+            </m:e>
+          </m:d>
+          <m:r>
+            <w:rPr>
+              <w:rFonts w:ascii="Cambria Math" w:hAnsi="Cambria Math"/>
+            </w:rPr>
+            <m:t>= 2+</m:t>
+          </m:r>
+          <m:sSup>
+            <m:sSupPr>
+              <m:ctrlPr>
+                <w:rPr>
+                  <w:rFonts w:ascii="Cambria Math" w:hAnsi="Cambria Math"/>
+                  <w:i/>
+                </w:rPr>
+              </m:ctrlPr>
+            </m:sSupPr>
+            <m:e>
+              <m:r>
+                <w:rPr>
+                  <w:rFonts w:ascii="Cambria Math" w:hAnsi="Cambria Math"/>
+                </w:rPr>
+                <m:t>t</m:t>
+              </m:r>
+            </m:e>
+            <m:sup>
+              <m:r>
+                <w:rPr>
+                  <w:rFonts w:ascii="Cambria Math" w:hAnsi="Cambria Math"/>
+                </w:rPr>
+                <m:t>2</m:t>
+              </m:r>
+            </m:sup>
+          </m:sSup>
+        </m:oMath>
+      </m:oMathPara>
+    </w:p>
+    <w:p>
+      <w:r>
+        <w:t>Derivamos:</w:t>
+      </w:r>
+    </w:p>
+    <w:p>
+      <m:oMathPara>
+        <m:oMathParaPr>
+          <m:jc m:val="left"/>
+        </m:oMathParaPr>
+        <m:oMath>
+          <m:f>
+            <m:fPr>
+              <m:ctrlPr>
+                <w:rPr>
+                  <w:rFonts w:ascii="Cambria Math" w:hAnsi="Cambria Math"/>
+                  <w:i/>
+                </w:rPr>
+              </m:ctrlPr>
+            </m:fPr>
+            <m:num>
+              <m:r>
+                <w:rPr>
+                  <w:rFonts w:ascii="Cambria Math" w:hAnsi="Cambria Math"/>
+                </w:rPr>
+                <m:t>dy</m:t>
+              </m:r>
+            </m:num>
+            <m:den>
+              <m:r>
+                <w:rPr>
+                  <w:rFonts w:ascii="Cambria Math" w:hAnsi="Cambria Math"/>
+                </w:rPr>
+                <m:t>dt</m:t>
+              </m:r>
+            </m:den>
+          </m:f>
+          <m:r>
+            <w:rPr>
+              <w:rFonts w:ascii="Cambria Math" w:hAnsi="Cambria Math"/>
+            </w:rPr>
+            <m:t>=2t</m:t>
+          </m:r>
+        </m:oMath>
+      </m:oMathPara>
+    </w:p>
+    <w:p>
+      <w:r>
+        <w:t xml:space="preserve">En la pregunta nos dicen o preguntan que pasa con la temperatura después del primer segundo, entonces remplazamos en las dos ecuaciones resultantes después de derivar. </w:t>
+      </w:r>
+    </w:p>
+    <w:p>
+      <w:pPr>
+        <w:rPr>
+          <w:rFonts w:eastAsiaTheme="minorEastAsia"/>
+        </w:rPr>
+      </w:pPr>
+      <m:oMathPara>
+        <m:oMathParaPr>
+          <m:jc m:val="left"/>
+        </m:oMathParaPr>
+        <m:oMath>
+          <m:f>
+            <m:fPr>
+              <m:ctrlPr>
+                <w:rPr>
+                  <w:rFonts w:ascii="Cambria Math" w:hAnsi="Cambria Math"/>
+                  <w:i/>
+                </w:rPr>
+              </m:ctrlPr>
+            </m:fPr>
+            <m:num>
+              <m:r>
+                <w:rPr>
+                  <w:rFonts w:ascii="Cambria Math" w:hAnsi="Cambria Math"/>
+                </w:rPr>
+                <m:t>dx</m:t>
+              </m:r>
+            </m:num>
+            <m:den>
+              <m:r>
+                <w:rPr>
+                  <w:rFonts w:ascii="Cambria Math" w:hAnsi="Cambria Math"/>
+                </w:rPr>
+                <m:t>dt</m:t>
+              </m:r>
+            </m:den>
+          </m:f>
+          <m:r>
+            <w:rPr>
+              <w:rFonts w:ascii="Cambria Math" w:hAnsi="Cambria Math"/>
+            </w:rPr>
+            <m:t>|t=1=</m:t>
+          </m:r>
+          <m:f>
+            <m:fPr>
+              <m:ctrlPr>
+                <w:rPr>
+                  <w:rFonts w:ascii="Cambria Math" w:hAnsi="Cambria Math"/>
+                  <w:i/>
+                </w:rPr>
+              </m:ctrlPr>
+            </m:fPr>
+            <m:num>
+              <m:r>
+                <w:rPr>
+                  <w:rFonts w:ascii="Cambria Math" w:hAnsi="Cambria Math"/>
+                </w:rPr>
+                <m:t>1-</m:t>
+              </m:r>
+              <m:sSup>
+                <m:sSupPr>
+                  <m:ctrlPr>
+                    <w:rPr>
+                      <w:rFonts w:ascii="Cambria Math" w:hAnsi="Cambria Math"/>
+                      <w:i/>
+                    </w:rPr>
+                  </m:ctrlPr>
+                </m:sSupPr>
+                <m:e>
+                  <m:r>
+                    <w:rPr>
+                      <w:rFonts w:ascii="Cambria Math" w:hAnsi="Cambria Math"/>
+                    </w:rPr>
+                    <m:t>1</m:t>
+                  </m:r>
+                </m:e>
+                <m:sup>
+                  <m:r>
+                    <w:rPr>
+                      <w:rFonts w:ascii="Cambria Math" w:hAnsi="Cambria Math"/>
+                    </w:rPr>
+                    <m:t>2</m:t>
+                  </m:r>
+                </m:sup>
+              </m:sSup>
+            </m:num>
+            <m:den>
+              <m:sSup>
+                <m:sSupPr>
+                  <m:ctrlPr>
+                    <w:rPr>
+                      <w:rFonts w:ascii="Cambria Math" w:hAnsi="Cambria Math"/>
+                      <w:i/>
+                    </w:rPr>
+                  </m:ctrlPr>
+                </m:sSupPr>
+                <m:e>
+                  <m:d>
+                    <m:dPr>
+                      <m:ctrlPr>
+                        <w:rPr>
+                          <w:rFonts w:ascii="Cambria Math" w:hAnsi="Cambria Math"/>
+                          <w:i/>
+                        </w:rPr>
+                      </m:ctrlPr>
+                    </m:dPr>
+                    <m:e>
+                      <m:sSup>
+                        <m:sSupPr>
+                          <m:ctrlPr>
+                            <w:rPr>
+                              <w:rFonts w:ascii="Cambria Math" w:hAnsi="Cambria Math"/>
+                              <w:i/>
+                            </w:rPr>
+                          </m:ctrlPr>
+                        </m:sSupPr>
+                        <m:e>
+                          <m:r>
+                            <w:rPr>
+                              <w:rFonts w:ascii="Cambria Math" w:hAnsi="Cambria Math"/>
+                            </w:rPr>
+                            <m:t>1</m:t>
+                          </m:r>
+                        </m:e>
+                        <m:sup>
+                          <m:r>
+                            <w:rPr>
+                              <w:rFonts w:ascii="Cambria Math" w:hAnsi="Cambria Math"/>
+                            </w:rPr>
+                            <m:t>2</m:t>
+                          </m:r>
+                        </m:sup>
+                      </m:sSup>
+                      <m:r>
+                        <w:rPr>
+                          <w:rFonts w:ascii="Cambria Math" w:hAnsi="Cambria Math"/>
+                        </w:rPr>
+                        <m:t>+1</m:t>
+                      </m:r>
+                    </m:e>
+                  </m:d>
+                </m:e>
+                <m:sup>
+                  <m:r>
+                    <w:rPr>
+                      <w:rFonts w:ascii="Cambria Math" w:hAnsi="Cambria Math"/>
+                    </w:rPr>
+                    <m:t>2</m:t>
+                  </m:r>
+                </m:sup>
+              </m:sSup>
+            </m:den>
+          </m:f>
+          <m:r>
+            <w:rPr>
+              <w:rFonts w:ascii="Cambria Math" w:hAnsi="Cambria Math"/>
+            </w:rPr>
+            <m:t>=</m:t>
+          </m:r>
+          <m:f>
+            <m:fPr>
+              <m:ctrlPr>
+                <w:rPr>
+                  <w:rFonts w:ascii="Cambria Math" w:hAnsi="Cambria Math"/>
+                  <w:i/>
+                </w:rPr>
+              </m:ctrlPr>
+            </m:fPr>
+            <m:num>
+              <m:r>
+                <w:rPr>
+                  <w:rFonts w:ascii="Cambria Math" w:hAnsi="Cambria Math"/>
+                </w:rPr>
+                <m:t>0</m:t>
+              </m:r>
+            </m:num>
+            <m:den>
+              <m:r>
+                <w:rPr>
+                  <w:rFonts w:ascii="Cambria Math" w:hAnsi="Cambria Math"/>
+                </w:rPr>
+                <m:t>4</m:t>
+              </m:r>
+            </m:den>
+          </m:f>
+          <m:r>
+            <w:rPr>
+              <w:rFonts w:ascii="Cambria Math" w:hAnsi="Cambria Math"/>
+            </w:rPr>
+            <m:t>=</m:t>
+          </m:r>
+          <m:r>
+            <w:rPr>
+              <w:rFonts w:ascii="Cambria Math" w:hAnsi="Cambria Math"/>
+            </w:rPr>
+            <m:t>0</m:t>
+          </m:r>
+        </m:oMath>
+      </m:oMathPara>
+    </w:p>
+    <w:p>
+      <w:pPr>
+        <w:rPr>
+          <w:rFonts w:eastAsiaTheme="minorEastAsia"/>
+        </w:rPr>
+      </w:pPr>
+    </w:p>
+    <w:p>
+      <w:pPr>
+        <w:rPr>
+          <w:rFonts w:eastAsiaTheme="minorEastAsia"/>
+        </w:rPr>
+      </w:pPr>
+      <m:oMathPara>
+        <m:oMathParaPr>
+          <m:jc m:val="left"/>
+        </m:oMathParaPr>
+        <m:oMath>
+          <m:f>
+            <m:fPr>
+              <m:ctrlPr>
+                <w:rPr>
+                  <w:rFonts w:ascii="Cambria Math" w:hAnsi="Cambria Math"/>
+                  <w:i/>
+                </w:rPr>
+              </m:ctrlPr>
+            </m:fPr>
+            <m:num>
+              <m:r>
+                <w:rPr>
+                  <w:rFonts w:ascii="Cambria Math" w:hAnsi="Cambria Math"/>
+                </w:rPr>
+                <m:t>dy</m:t>
+              </m:r>
+            </m:num>
+            <m:den>
+              <m:r>
+                <w:rPr>
+                  <w:rFonts w:ascii="Cambria Math" w:hAnsi="Cambria Math"/>
+                </w:rPr>
+                <m:t>dt</m:t>
+              </m:r>
+            </m:den>
+          </m:f>
+          <m:r>
+            <w:rPr>
+              <w:rFonts w:ascii="Cambria Math" w:hAnsi="Cambria Math"/>
+            </w:rPr>
+            <m:t>=2</m:t>
+          </m:r>
+          <m:d>
+            <m:dPr>
+              <m:ctrlPr>
+                <w:rPr>
+                  <w:rFonts w:ascii="Cambria Math" w:hAnsi="Cambria Math"/>
+                  <w:i/>
+                </w:rPr>
+              </m:ctrlPr>
+            </m:dPr>
+            <m:e>
+              <m:r>
+                <w:rPr>
+                  <w:rFonts w:ascii="Cambria Math" w:hAnsi="Cambria Math"/>
+                </w:rPr>
+                <m:t>1</m:t>
+              </m:r>
+            </m:e>
+          </m:d>
+          <m:r>
+            <w:rPr>
+              <w:rFonts w:ascii="Cambria Math" w:hAnsi="Cambria Math"/>
+            </w:rPr>
+            <m:t>=2</m:t>
+          </m:r>
+        </m:oMath>
+      </m:oMathPara>
+    </w:p>
+    <w:p>
+      <w:pPr>
+        <w:rPr>
+          <w:rFonts w:eastAsiaTheme="minorEastAsia"/>
+        </w:rPr>
+      </w:pPr>
+      <w:r>
+        <w:rPr>
+          <w:rFonts w:eastAsiaTheme="minorEastAsia"/>
+        </w:rPr>
+        <w:lastRenderedPageBreak/>
+        <w:t xml:space="preserve">Ahora volvemos a la formula de la tasa de cambio de T con respecto a t y </w:t>
+      </w:r>
+    </w:p>
+    <w:p>
+      <m:oMathPara>
+        <m:oMathParaPr>
+          <m:jc m:val="left"/>
+        </m:oMathParaPr>
+        <m:oMath>
+          <m:f>
+            <m:fPr>
+              <m:ctrlPr>
+                <w:rPr>
+                  <w:rFonts w:ascii="Cambria Math" w:hAnsi="Cambria Math"/>
+                  <w:i/>
+                </w:rPr>
+              </m:ctrlPr>
+            </m:fPr>
+            <m:num>
+              <m:r>
+                <w:rPr>
+                  <w:rFonts w:ascii="Cambria Math" w:hAnsi="Cambria Math"/>
+                </w:rPr>
+                <m:t>dT</m:t>
+              </m:r>
+            </m:num>
+            <m:den>
+              <m:r>
+                <w:rPr>
+                  <w:rFonts w:ascii="Cambria Math" w:hAnsi="Cambria Math"/>
+                </w:rPr>
+                <m:t>dt</m:t>
+              </m:r>
+            </m:den>
+          </m:f>
+          <m:r>
+            <w:rPr>
+              <w:rFonts w:ascii="Cambria Math" w:hAnsi="Cambria Math"/>
+            </w:rPr>
+            <m:t>=</m:t>
+          </m:r>
+          <m:f>
+            <m:fPr>
+              <m:ctrlPr>
+                <w:rPr>
+                  <w:rFonts w:ascii="Cambria Math" w:hAnsi="Cambria Math"/>
+                  <w:i/>
+                </w:rPr>
+              </m:ctrlPr>
+            </m:fPr>
+            <m:num>
+              <m:r>
+                <m:rPr>
+                  <m:sty m:val="p"/>
+                </m:rPr>
+                <w:rPr>
+                  <w:rFonts w:ascii="Cambria Math" w:hAnsi="Cambria Math"/>
+                  <w:color w:val="374151"/>
+                  <w:sz w:val="29"/>
+                  <w:szCs w:val="29"/>
+                  <w:shd w:val="clear" w:color="auto" w:fill="FFFFFF"/>
+                </w:rPr>
+                <m:t>∂</m:t>
+              </m:r>
+              <m:r>
+                <m:rPr>
+                  <m:sty m:val="p"/>
+                </m:rPr>
+                <w:rPr>
+                  <w:rFonts w:ascii="Cambria Math"/>
+                  <w:color w:val="374151"/>
+                  <w:sz w:val="29"/>
+                  <w:szCs w:val="29"/>
+                  <w:shd w:val="clear" w:color="auto" w:fill="FFFFFF"/>
+                </w:rPr>
+                <m:t>T</m:t>
+              </m:r>
+            </m:num>
+            <m:den>
+              <m:r>
+                <m:rPr>
+                  <m:sty m:val="p"/>
+                </m:rPr>
+                <w:rPr>
+                  <w:rFonts w:ascii="Cambria Math" w:hAnsi="Cambria Math"/>
+                  <w:color w:val="374151"/>
+                  <w:sz w:val="29"/>
+                  <w:szCs w:val="29"/>
+                  <w:shd w:val="clear" w:color="auto" w:fill="FFFFFF"/>
+                </w:rPr>
+                <m:t>∂</m:t>
+              </m:r>
+              <m:r>
+                <m:rPr>
+                  <m:sty m:val="p"/>
+                </m:rPr>
+                <w:rPr>
+                  <w:rFonts w:ascii="Cambria Math"/>
+                  <w:color w:val="374151"/>
+                  <w:sz w:val="29"/>
+                  <w:szCs w:val="29"/>
+                  <w:shd w:val="clear" w:color="auto" w:fill="FFFFFF"/>
+                </w:rPr>
+                <m:t>x</m:t>
+              </m:r>
+            </m:den>
+          </m:f>
+          <m:r>
+            <w:rPr>
+              <w:rFonts w:ascii="Cambria Math" w:hAnsi="Cambria Math"/>
+            </w:rPr>
+            <m:t>.</m:t>
+          </m:r>
+          <m:f>
+            <m:fPr>
+              <m:ctrlPr>
+                <w:rPr>
+                  <w:rFonts w:ascii="Cambria Math" w:hAnsi="Cambria Math"/>
+                  <w:i/>
+                </w:rPr>
+              </m:ctrlPr>
+            </m:fPr>
+            <m:num>
+              <m:r>
+                <w:rPr>
+                  <w:rFonts w:ascii="Cambria Math" w:hAnsi="Cambria Math"/>
+                </w:rPr>
+                <m:t>dx</m:t>
+              </m:r>
+            </m:num>
+            <m:den>
+              <m:r>
+                <w:rPr>
+                  <w:rFonts w:ascii="Cambria Math" w:hAnsi="Cambria Math"/>
+                </w:rPr>
+                <m:t>dt</m:t>
+              </m:r>
+            </m:den>
+          </m:f>
+          <m:r>
+            <w:rPr>
+              <w:rFonts w:ascii="Cambria Math" w:hAnsi="Cambria Math"/>
+            </w:rPr>
+            <m:t>+</m:t>
+          </m:r>
+          <m:f>
+            <m:fPr>
+              <m:ctrlPr>
+                <w:rPr>
+                  <w:rFonts w:ascii="Cambria Math" w:hAnsi="Cambria Math"/>
+                  <w:i/>
+                </w:rPr>
+              </m:ctrlPr>
+            </m:fPr>
+            <m:num>
+              <m:r>
+                <m:rPr>
+                  <m:sty m:val="p"/>
+                </m:rPr>
+                <w:rPr>
+                  <w:rFonts w:ascii="Cambria Math" w:hAnsi="Cambria Math"/>
+                  <w:color w:val="374151"/>
+                  <w:sz w:val="29"/>
+                  <w:szCs w:val="29"/>
+                  <w:shd w:val="clear" w:color="auto" w:fill="FFFFFF"/>
+                </w:rPr>
+                <m:t>∂</m:t>
+              </m:r>
+              <m:r>
+                <m:rPr>
+                  <m:sty m:val="p"/>
+                </m:rPr>
+                <w:rPr>
+                  <w:rFonts w:ascii="Cambria Math"/>
+                  <w:color w:val="374151"/>
+                  <w:sz w:val="29"/>
+                  <w:szCs w:val="29"/>
+                  <w:shd w:val="clear" w:color="auto" w:fill="FFFFFF"/>
+                </w:rPr>
+                <m:t>T</m:t>
+              </m:r>
+            </m:num>
+            <m:den>
+              <m:r>
+                <m:rPr>
+                  <m:sty m:val="p"/>
+                </m:rPr>
+                <w:rPr>
+                  <w:rFonts w:ascii="Cambria Math" w:hAnsi="Cambria Math"/>
+                  <w:color w:val="374151"/>
+                  <w:sz w:val="29"/>
+                  <w:szCs w:val="29"/>
+                  <w:shd w:val="clear" w:color="auto" w:fill="FFFFFF"/>
+                </w:rPr>
+                <m:t>∂</m:t>
+              </m:r>
+              <m:r>
+                <m:rPr>
+                  <m:sty m:val="p"/>
+                </m:rPr>
+                <w:rPr>
+                  <w:rFonts w:ascii="Cambria Math"/>
+                  <w:color w:val="374151"/>
+                  <w:sz w:val="29"/>
+                  <w:szCs w:val="29"/>
+                  <w:shd w:val="clear" w:color="auto" w:fill="FFFFFF"/>
+                </w:rPr>
+                <m:t>y</m:t>
+              </m:r>
+            </m:den>
+          </m:f>
+          <m:r>
+            <w:rPr>
+              <w:rFonts w:ascii="Cambria Math" w:hAnsi="Cambria Math"/>
+            </w:rPr>
+            <m:t>.</m:t>
+          </m:r>
+          <m:f>
+            <m:fPr>
+              <m:ctrlPr>
+                <w:rPr>
+                  <w:rFonts w:ascii="Cambria Math" w:hAnsi="Cambria Math"/>
+                  <w:i/>
+                </w:rPr>
+              </m:ctrlPr>
+            </m:fPr>
+            <m:num>
+              <m:r>
+                <w:rPr>
+                  <w:rFonts w:ascii="Cambria Math" w:hAnsi="Cambria Math"/>
+                </w:rPr>
+                <m:t>dy</m:t>
+              </m:r>
+            </m:num>
+            <m:den>
+              <m:r>
+                <w:rPr>
+                  <w:rFonts w:ascii="Cambria Math" w:hAnsi="Cambria Math"/>
+                </w:rPr>
+                <m:t>dt</m:t>
+              </m:r>
+            </m:den>
+          </m:f>
+        </m:oMath>
+      </m:oMathPara>
+    </w:p>
+    <w:p>
+      <w:pPr>
+        <w:rPr>
+          <w:rFonts w:eastAsiaTheme="minorEastAsia"/>
+        </w:rPr>
+      </w:pPr>
+      <w:r>
+        <w:rPr>
+          <w:rFonts w:eastAsiaTheme="minorEastAsia"/>
+        </w:rPr>
+        <w:t>Sabemos que:</w:t>
+      </w:r>
+    </w:p>
+    <w:p>
+      <w:pPr>
+        <w:rPr>
+          <w:rFonts w:eastAsiaTheme="minorEastAsia"/>
+        </w:rPr>
+      </w:pPr>
+      <m:oMathPara>
+        <m:oMathParaPr>
+          <m:jc m:val="left"/>
+        </m:oMathParaPr>
+        <m:oMath>
+          <m:f>
+            <m:fPr>
+              <m:ctrlPr>
+                <w:rPr>
+                  <w:rFonts w:ascii="Cambria Math" w:hAnsi="Cambria Math"/>
+                  <w:i/>
+                </w:rPr>
+              </m:ctrlPr>
+            </m:fPr>
+            <m:num>
+              <m:r>
+                <m:rPr>
+                  <m:sty m:val="p"/>
+                </m:rPr>
+                <w:rPr>
+                  <w:rFonts w:ascii="Cambria Math" w:hAnsi="Cambria Math"/>
+                  <w:color w:val="374151"/>
+                  <w:sz w:val="29"/>
+                  <w:szCs w:val="29"/>
+                  <w:shd w:val="clear" w:color="auto" w:fill="FFFFFF"/>
+                </w:rPr>
+                <m:t>∂</m:t>
+              </m:r>
+              <m:r>
+                <m:rPr>
+                  <m:sty m:val="p"/>
+                </m:rPr>
+                <w:rPr>
+                  <w:rFonts w:ascii="Cambria Math"/>
+                  <w:color w:val="374151"/>
+                  <w:sz w:val="29"/>
+                  <w:szCs w:val="29"/>
+                  <w:shd w:val="clear" w:color="auto" w:fill="FFFFFF"/>
+                </w:rPr>
+                <m:t>T</m:t>
+              </m:r>
+            </m:num>
+            <m:den>
+              <m:r>
+                <m:rPr>
+                  <m:sty m:val="p"/>
+                </m:rPr>
+                <w:rPr>
+                  <w:rFonts w:ascii="Cambria Math" w:hAnsi="Cambria Math"/>
+                  <w:color w:val="374151"/>
+                  <w:sz w:val="29"/>
+                  <w:szCs w:val="29"/>
+                  <w:shd w:val="clear" w:color="auto" w:fill="FFFFFF"/>
+                </w:rPr>
+                <m:t>∂</m:t>
+              </m:r>
+              <m:r>
+                <m:rPr>
+                  <m:sty m:val="p"/>
+                </m:rPr>
+                <w:rPr>
+                  <w:rFonts w:ascii="Cambria Math"/>
+                  <w:color w:val="374151"/>
+                  <w:sz w:val="29"/>
+                  <w:szCs w:val="29"/>
+                  <w:shd w:val="clear" w:color="auto" w:fill="FFFFFF"/>
+                </w:rPr>
+                <m:t>x</m:t>
+              </m:r>
+            </m:den>
+          </m:f>
+          <m:r>
+            <w:rPr>
+              <w:rFonts w:ascii="Cambria Math" w:hAnsi="Cambria Math"/>
+            </w:rPr>
+            <m:t>(1,2)=4</m:t>
+          </m:r>
+        </m:oMath>
+      </m:oMathPara>
+    </w:p>
+    <w:p>
+      <w:pPr>
+        <w:rPr>
+          <w:rFonts w:eastAsiaTheme="minorEastAsia"/>
+        </w:rPr>
+      </w:pPr>
+      <m:oMathPara>
+        <m:oMathParaPr>
+          <m:jc m:val="left"/>
+        </m:oMathParaPr>
+        <m:oMath>
+          <m:f>
+            <m:fPr>
+              <m:ctrlPr>
+                <w:rPr>
+                  <w:rFonts w:ascii="Cambria Math" w:hAnsi="Cambria Math"/>
+                  <w:i/>
+                </w:rPr>
+              </m:ctrlPr>
+            </m:fPr>
+            <m:num>
+              <m:r>
+                <m:rPr>
+                  <m:sty m:val="p"/>
+                </m:rPr>
+                <w:rPr>
+                  <w:rFonts w:ascii="Cambria Math" w:hAnsi="Cambria Math"/>
+                  <w:color w:val="374151"/>
+                  <w:sz w:val="29"/>
+                  <w:szCs w:val="29"/>
+                  <w:shd w:val="clear" w:color="auto" w:fill="FFFFFF"/>
+                </w:rPr>
+                <m:t>∂</m:t>
+              </m:r>
+              <m:r>
+                <m:rPr>
+                  <m:sty m:val="p"/>
+                </m:rPr>
+                <w:rPr>
+                  <w:rFonts w:ascii="Cambria Math"/>
+                  <w:color w:val="374151"/>
+                  <w:sz w:val="29"/>
+                  <w:szCs w:val="29"/>
+                  <w:shd w:val="clear" w:color="auto" w:fill="FFFFFF"/>
+                </w:rPr>
+                <m:t>T</m:t>
+              </m:r>
+            </m:num>
+            <m:den>
+              <m:r>
+                <m:rPr>
+                  <m:sty m:val="p"/>
+                </m:rPr>
+                <w:rPr>
+                  <w:rFonts w:ascii="Cambria Math" w:hAnsi="Cambria Math"/>
+                  <w:color w:val="374151"/>
+                  <w:sz w:val="29"/>
+                  <w:szCs w:val="29"/>
+                  <w:shd w:val="clear" w:color="auto" w:fill="FFFFFF"/>
+                </w:rPr>
+                <m:t>∂</m:t>
+              </m:r>
+              <m:r>
+                <m:rPr>
+                  <m:sty m:val="p"/>
+                </m:rPr>
+                <w:rPr>
+                  <w:rFonts w:ascii="Cambria Math"/>
+                  <w:color w:val="374151"/>
+                  <w:sz w:val="29"/>
+                  <w:szCs w:val="29"/>
+                  <w:shd w:val="clear" w:color="auto" w:fill="FFFFFF"/>
+                </w:rPr>
+                <m:t>y</m:t>
+              </m:r>
+            </m:den>
+          </m:f>
+          <m:r>
+            <w:rPr>
+              <w:rFonts w:ascii="Cambria Math" w:hAnsi="Cambria Math"/>
+            </w:rPr>
+            <m:t>(1,2)=1</m:t>
+          </m:r>
+        </m:oMath>
+      </m:oMathPara>
+    </w:p>
+    <w:p>
+      <w:pPr>
+        <w:rPr>
+          <w:rFonts w:eastAsiaTheme="minorEastAsia"/>
+        </w:rPr>
+      </w:pPr>
+      <w:r>
+        <w:rPr>
+          <w:rFonts w:eastAsiaTheme="minorEastAsia"/>
+        </w:rPr>
+        <w:t>Encontramos que:</w:t>
+      </w:r>
+    </w:p>
+    <w:p>
+      <w:pPr>
+        <w:rPr>
+          <w:rFonts w:eastAsiaTheme="minorEastAsia"/>
+        </w:rPr>
+      </w:pPr>
+      <m:oMathPara>
+        <m:oMathParaPr>
+          <m:jc m:val="left"/>
+        </m:oMathParaPr>
+        <m:oMath>
+          <m:f>
+            <m:fPr>
+              <m:ctrlPr>
+                <w:rPr>
+                  <w:rFonts w:ascii="Cambria Math" w:hAnsi="Cambria Math"/>
+                  <w:i/>
+                </w:rPr>
+              </m:ctrlPr>
+            </m:fPr>
+            <m:num>
+              <m:r>
+                <w:rPr>
+                  <w:rFonts w:ascii="Cambria Math" w:hAnsi="Cambria Math"/>
+                </w:rPr>
+                <m:t>dx</m:t>
+              </m:r>
+            </m:num>
+            <m:den>
+              <m:r>
+                <w:rPr>
+                  <w:rFonts w:ascii="Cambria Math" w:hAnsi="Cambria Math"/>
+                </w:rPr>
+                <m:t>dt</m:t>
+              </m:r>
+            </m:den>
+          </m:f>
+          <m:r>
+            <w:rPr>
+              <w:rFonts w:ascii="Cambria Math" w:hAnsi="Cambria Math"/>
+            </w:rPr>
+            <m:t>=0</m:t>
+          </m:r>
+        </m:oMath>
+      </m:oMathPara>
+    </w:p>
+    <w:p>
+      <w:pPr>
+        <w:rPr>
+          <w:rFonts w:eastAsiaTheme="minorEastAsia"/>
+        </w:rPr>
+      </w:pPr>
+      <m:oMathPara>
+        <m:oMathParaPr>
+          <m:jc m:val="left"/>
+        </m:oMathParaPr>
+        <m:oMath>
+          <m:f>
+            <m:fPr>
+              <m:ctrlPr>
+                <w:rPr>
+                  <w:rFonts w:ascii="Cambria Math" w:hAnsi="Cambria Math"/>
+                  <w:i/>
+                </w:rPr>
+              </m:ctrlPr>
+            </m:fPr>
+            <m:num>
+              <m:r>
+                <w:rPr>
+                  <w:rFonts w:ascii="Cambria Math" w:hAnsi="Cambria Math"/>
+                </w:rPr>
+                <m:t>dy</m:t>
+              </m:r>
+            </m:num>
+            <m:den>
+              <m:r>
+                <w:rPr>
+                  <w:rFonts w:ascii="Cambria Math" w:hAnsi="Cambria Math"/>
+                </w:rPr>
+                <m:t>dt</m:t>
+              </m:r>
+            </m:den>
+          </m:f>
+          <m:r>
+            <w:rPr>
+              <w:rFonts w:ascii="Cambria Math" w:hAnsi="Cambria Math"/>
+            </w:rPr>
+            <m:t>=</m:t>
+          </m:r>
+          <m:r>
+            <w:rPr>
+              <w:rFonts w:ascii="Cambria Math" w:hAnsi="Cambria Math"/>
+            </w:rPr>
+            <m:t>2</m:t>
+          </m:r>
+        </m:oMath>
+      </m:oMathPara>
+    </w:p>
+    <w:p>
+      <w:pPr>
+        <w:rPr>
+          <w:rFonts w:eastAsiaTheme="minorEastAsia"/>
+        </w:rPr>
+      </w:pPr>
+      <w:r>
+        <w:rPr>
+          <w:rFonts w:eastAsiaTheme="minorEastAsia"/>
+        </w:rPr>
+        <w:t>Remplazamos todos los valores:</w:t>
+      </w:r>
+    </w:p>
+    <w:p>
+      <m:oMathPara>
+        <m:oMathParaPr>
+          <m:jc m:val="left"/>
+        </m:oMathParaPr>
+        <m:oMath>
+          <m:f>
+            <m:fPr>
+              <m:ctrlPr>
+                <w:rPr>
+                  <w:rFonts w:ascii="Cambria Math" w:hAnsi="Cambria Math"/>
+                  <w:i/>
+                </w:rPr>
+              </m:ctrlPr>
+            </m:fPr>
+            <m:num>
+              <m:r>
+                <w:rPr>
+                  <w:rFonts w:ascii="Cambria Math" w:hAnsi="Cambria Math"/>
+                </w:rPr>
+                <m:t>dT</m:t>
+              </m:r>
+            </m:num>
+            <m:den>
+              <m:r>
+                <w:rPr>
+                  <w:rFonts w:ascii="Cambria Math" w:hAnsi="Cambria Math"/>
+                </w:rPr>
+                <m:t>dt</m:t>
+              </m:r>
+            </m:den>
+          </m:f>
+          <m:r>
+            <w:rPr>
+              <w:rFonts w:ascii="Cambria Math" w:hAnsi="Cambria Math"/>
+            </w:rPr>
+            <m:t>=4</m:t>
+          </m:r>
+          <m:d>
+            <m:dPr>
+              <m:ctrlPr>
+                <w:rPr>
+                  <w:rFonts w:ascii="Cambria Math" w:hAnsi="Cambria Math"/>
+                  <w:i/>
+                </w:rPr>
+              </m:ctrlPr>
+            </m:dPr>
+            <m:e>
+              <m:r>
+                <w:rPr>
+                  <w:rFonts w:ascii="Cambria Math" w:hAnsi="Cambria Math"/>
+                </w:rPr>
+                <m:t>0</m:t>
+              </m:r>
+            </m:e>
+          </m:d>
+          <m:r>
+            <w:rPr>
+              <w:rFonts w:ascii="Cambria Math" w:hAnsi="Cambria Math"/>
+            </w:rPr>
+            <m:t>+1</m:t>
+          </m:r>
+          <m:d>
+            <m:dPr>
+              <m:ctrlPr>
+                <w:rPr>
+                  <w:rFonts w:ascii="Cambria Math" w:hAnsi="Cambria Math"/>
+                  <w:i/>
+                </w:rPr>
+              </m:ctrlPr>
+            </m:dPr>
+            <m:e>
+              <m:r>
+                <w:rPr>
+                  <w:rFonts w:ascii="Cambria Math" w:hAnsi="Cambria Math"/>
+                </w:rPr>
+                <m:t>2</m:t>
+              </m:r>
+            </m:e>
+          </m:d>
+          <m:r>
+            <w:rPr>
+              <w:rFonts w:ascii="Cambria Math" w:hAnsi="Cambria Math"/>
+            </w:rPr>
+            <m:t>=0+2=2</m:t>
+          </m:r>
+        </m:oMath>
+      </m:oMathPara>
+    </w:p>
+    <w:p/>
+    <w:p>
+      <w:r>
+        <w:t xml:space="preserve">Finalmente podemos concluir que la temperatura de la partícula aumenta a una tasa de 2 grados Celsius por segundo. </w:t>
+      </w:r>
+    </w:p>
+    <w:p/>
+    <w:p/>
     <w:p>
       <w:pPr>
         <w:pStyle w:val="Ttulo2"/>
@@ -710,23 +2584,7 @@
           <w:color w:val="374151"/>
           <w:shd w:val="clear" w:color="auto" w:fill="FFFFFF"/>
         </w:rPr>
-        <w:t>P</w:t>
-      </w:r>
-      <w:r>
-        <w:rPr>
-          <w:rFonts w:ascii="Segoe UI" w:hAnsi="Segoe UI" w:cs="Segoe UI"/>
-          <w:color w:val="374151"/>
-          <w:shd w:val="clear" w:color="auto" w:fill="FFFFFF"/>
-        </w:rPr>
-        <w:t xml:space="preserve">rimero calcularemos el gradiente de la función </w:t>
-      </w:r>
-      <w:r>
-        <w:rPr>
-          <w:rFonts w:ascii="Segoe UI" w:hAnsi="Segoe UI" w:cs="Segoe UI"/>
-          <w:color w:val="374151"/>
-          <w:shd w:val="clear" w:color="auto" w:fill="FFFFFF"/>
-        </w:rPr>
-        <w:t xml:space="preserve"> </w:t>
+        <w:t xml:space="preserve">Primero calcularemos el gradiente de la función  </w:t>
       </w:r>
       <m:oMath>
         <m:sSup>
@@ -874,21 +2732,27 @@
           <w:b/>
           <w:bCs/>
         </w:rPr>
-        <w:t xml:space="preserve"> </w:t>
-      </w:r>
-      <w:r>
-        <w:rPr>
-          <w:rFonts w:eastAsiaTheme="minorEastAsia"/>
-          <w:b/>
-          <w:bCs/>
-        </w:rPr>
-        <w:t>= 22</w:t>
-      </w:r>
-      <w:r>
-        <w:rPr>
-          <w:rFonts w:eastAsiaTheme="minorEastAsia"/>
-        </w:rPr>
-        <w:t xml:space="preserve"> en el Punto A=(3,1,1). Primero calcularemos el gradiente de la función:</w:t>
+        <w:t xml:space="preserve"> = 22</w:t>
+      </w:r>
+      <w:r>
+        <w:rPr>
+          <w:rFonts w:eastAsiaTheme="minorEastAsia"/>
+        </w:rPr>
+        <w:t xml:space="preserve"> en el Punto A</w:t>
+      </w:r>
+      <w:proofErr w:type="gramStart"/>
+      <w:r>
+        <w:rPr>
+          <w:rFonts w:eastAsiaTheme="minorEastAsia"/>
+        </w:rPr>
+        <w:t>=(</w:t>
+      </w:r>
+      <w:proofErr w:type="gramEnd"/>
+      <w:r>
+        <w:rPr>
+          <w:rFonts w:eastAsiaTheme="minorEastAsia"/>
+        </w:rPr>
+        <w:t>3,1,1). Primero calcularemos el gradiente de la función:</w:t>
       </w:r>
       <w:r>
         <w:rPr>
@@ -950,16 +2814,7 @@
               <w:rPr>
                 <w:rFonts w:ascii="Cambria Math" w:hAnsi="Cambria Math"/>
               </w:rPr>
-              <m:t xml:space="preserve">= </m:t>
-            </m:r>
-            <m:r>
-              <m:rPr>
-                <m:sty m:val="bi"/>
-              </m:rPr>
-              <w:rPr>
-                <w:rFonts w:ascii="Cambria Math" w:hAnsi="Cambria Math"/>
-              </w:rPr>
-              <m:t>x</m:t>
+              <m:t>= x</m:t>
             </m:r>
           </m:e>
           <m:sup>
@@ -1147,6 +3002,7 @@
             <w:szCs w:val="29"/>
             <w:shd w:val="clear" w:color="auto" w:fill="FFFFFF"/>
           </w:rPr>
+          <w:lastRenderedPageBreak/>
           <m:t>∇</m:t>
         </m:r>
         <m:r>
@@ -1251,13 +3107,7 @@
                   <w:rPr>
                     <w:rFonts w:ascii="Cambria Math" w:hAnsi="Cambria Math"/>
                   </w:rPr>
-                  <m:t>∂</m:t>
-                </m:r>
-                <m:r>
-                  <w:rPr>
-                    <w:rFonts w:ascii="Cambria Math" w:hAnsi="Cambria Math"/>
-                  </w:rPr>
-                  <m:t>z</m:t>
+                  <m:t>∂z</m:t>
                 </m:r>
               </m:den>
             </m:f>
@@ -1362,13 +3212,7 @@
         <w:rPr>
           <w:rFonts w:eastAsiaTheme="minorEastAsia"/>
         </w:rPr>
-        <w:t xml:space="preserve">= </w:t>
-      </w:r>
-      <w:r>
-        <w:rPr>
-          <w:rFonts w:eastAsiaTheme="minorEastAsia"/>
-        </w:rPr>
-        <w:t>8y</w:t>
+        <w:t>= 8y</w:t>
       </w:r>
     </w:p>
     <w:p>
@@ -1406,13 +3250,7 @@
               <w:rPr>
                 <w:rFonts w:ascii="Cambria Math" w:eastAsiaTheme="minorEastAsia" w:hAnsi="Cambria Math"/>
               </w:rPr>
-              <m:t>a</m:t>
-            </m:r>
-            <m:r>
-              <w:rPr>
-                <w:rFonts w:ascii="Cambria Math" w:eastAsiaTheme="minorEastAsia" w:hAnsi="Cambria Math"/>
-              </w:rPr>
-              <m:t>z</m:t>
+              <m:t>az</m:t>
             </m:r>
           </m:den>
         </m:f>
@@ -1421,19 +3259,7 @@
         <w:rPr>
           <w:rFonts w:eastAsiaTheme="minorEastAsia"/>
         </w:rPr>
-        <w:t xml:space="preserve">= </w:t>
-      </w:r>
-      <w:r>
-        <w:rPr>
-          <w:rFonts w:eastAsiaTheme="minorEastAsia"/>
-        </w:rPr>
-        <w:t>18</w:t>
-      </w:r>
-      <w:r>
-        <w:rPr>
-          <w:rFonts w:eastAsiaTheme="minorEastAsia"/>
-        </w:rPr>
-        <w:t>y</w:t>
+        <w:t>= 18y</w:t>
       </w:r>
     </w:p>
     <w:p>
@@ -1458,7 +3284,21 @@
         <w:rPr>
           <w:rFonts w:eastAsiaTheme="minorEastAsia"/>
         </w:rPr>
-        <w:t xml:space="preserve"> el gradiente de f es : </w:t>
+        <w:t xml:space="preserve"> el gradiente de f </w:t>
+      </w:r>
+      <w:proofErr w:type="gramStart"/>
+      <w:r>
+        <w:rPr>
+          <w:rFonts w:eastAsiaTheme="minorEastAsia"/>
+        </w:rPr>
+        <w:t>es :</w:t>
+      </w:r>
+      <w:proofErr w:type="gramEnd"/>
+      <w:r>
+        <w:rPr>
+          <w:rFonts w:eastAsiaTheme="minorEastAsia"/>
+        </w:rPr>
+        <w:t xml:space="preserve"> </w:t>
       </w:r>
       <m:oMath>
         <m:r>
@@ -1479,13 +3319,7 @@
           <w:rPr>
             <w:rFonts w:ascii="Cambria Math" w:eastAsiaTheme="minorEastAsia" w:hAnsi="Cambria Math"/>
           </w:rPr>
-          <m:t>f=</m:t>
-        </m:r>
-        <m:r>
-          <w:rPr>
-            <w:rFonts w:ascii="Cambria Math" w:eastAsiaTheme="minorEastAsia" w:hAnsi="Cambria Math"/>
-          </w:rPr>
-          <m:t>(2x, 8y, 18z)</m:t>
+          <m:t>f=(2x, 8y, 18z)</m:t>
         </m:r>
       </m:oMath>
     </w:p>
@@ -1630,13 +3464,21 @@
         <w:rPr>
           <w:rFonts w:eastAsiaTheme="minorEastAsia"/>
         </w:rPr>
-        <w:t xml:space="preserve"> </w:t>
-      </w:r>
-      <w:r>
-        <w:rPr>
-          <w:rFonts w:eastAsiaTheme="minorEastAsia"/>
-        </w:rPr>
-        <w:t xml:space="preserve"> =(6,8,18)</w:t>
+        <w:t xml:space="preserve">  </w:t>
+      </w:r>
+      <w:proofErr w:type="gramStart"/>
+      <w:r>
+        <w:rPr>
+          <w:rFonts w:eastAsiaTheme="minorEastAsia"/>
+        </w:rPr>
+        <w:t>=(</w:t>
+      </w:r>
+      <w:proofErr w:type="gramEnd"/>
+      <w:r>
+        <w:rPr>
+          <w:rFonts w:eastAsiaTheme="minorEastAsia"/>
+        </w:rPr>
+        <w:t>6,8,18)</w:t>
       </w:r>
     </w:p>
     <w:p>
@@ -1724,8 +3566,25 @@
           <w:b/>
           <w:bCs/>
         </w:rPr>
-        <w:lastRenderedPageBreak/>
-        <w:t>Donde (A,B,C) es el vector normal del plano.</w:t>
+        <w:t>Donde (</w:t>
+      </w:r>
+      <w:proofErr w:type="gramStart"/>
+      <w:r>
+        <w:rPr>
+          <w:rFonts w:eastAsiaTheme="minorEastAsia"/>
+          <w:b/>
+          <w:bCs/>
+        </w:rPr>
+        <w:t>A,B</w:t>
+      </w:r>
+      <w:proofErr w:type="gramEnd"/>
+      <w:r>
+        <w:rPr>
+          <w:rFonts w:eastAsiaTheme="minorEastAsia"/>
+          <w:b/>
+          <w:bCs/>
+        </w:rPr>
+        <w:t>,C) es el vector normal del plano.</w:t>
       </w:r>
     </w:p>
     <w:p>
@@ -1823,15 +3682,7 @@
           <w:color w:val="374151"/>
           <w:shd w:val="clear" w:color="auto" w:fill="FFFFFF"/>
         </w:rPr>
-        <w:t xml:space="preserve">Por lo tanto, la ecuación del plano tangente al paraboloide en el </w:t>
-      </w:r>
-      <w:r>
-        <w:rPr>
-          <w:rFonts w:ascii="Segoe UI" w:hAnsi="Segoe UI" w:cs="Segoe UI"/>
-          <w:color w:val="374151"/>
-          <w:shd w:val="clear" w:color="auto" w:fill="FFFFFF"/>
-        </w:rPr>
-        <w:t xml:space="preserve">punto </w:t>
+        <w:t xml:space="preserve">Por lo tanto, la ecuación del plano tangente al paraboloide en el punto </w:t>
       </w:r>
       <w:r>
         <w:rPr>
@@ -1992,6 +3843,7 @@
         <w:pStyle w:val="Ttulo2"/>
       </w:pPr>
       <w:r>
+        <w:lastRenderedPageBreak/>
         <w:t>Punto 4</w:t>
       </w:r>
     </w:p>
@@ -2321,7 +4173,6 @@
         <w:rPr>
           <w:rFonts w:eastAsiaTheme="minorEastAsia"/>
         </w:rPr>
-        <w:lastRenderedPageBreak/>
         <w:t>Sustituimos x= 0, y=1 en el gradiente</w:t>
       </w:r>
     </w:p>
@@ -2591,6 +4442,7 @@
         <w:t>Por lo tanto, la dirección en la que la función f(</w:t>
       </w:r>
       <w:proofErr w:type="spellStart"/>
+      <w:proofErr w:type="gramStart"/>
       <w:r>
         <w:rPr>
           <w:rFonts w:eastAsiaTheme="minorEastAsia"/>
@@ -2598,6 +4450,7 @@
         <w:t>x,y</w:t>
       </w:r>
       <w:proofErr w:type="spellEnd"/>
+      <w:proofErr w:type="gramEnd"/>
       <w:r>
         <w:rPr>
           <w:rFonts w:eastAsiaTheme="minorEastAsia"/>
@@ -2607,7 +4460,15 @@
     </w:p>
     <w:p>
       <w:r>
-        <w:t xml:space="preserve">En términos de la dirección, podemos decir que la función f(x, y) </w:t>
+        <w:t xml:space="preserve">En términos de la dirección, podemos decir que la función </w:t>
+      </w:r>
+      <w:proofErr w:type="gramStart"/>
+      <w:r>
+        <w:t>f(</w:t>
+      </w:r>
+      <w:proofErr w:type="gramEnd"/>
+      <w:r>
+        <w:t xml:space="preserve">x, y) </w:t>
       </w:r>
       <w:r>
         <w:t>crece más rápidamente en la dirección opuesta al eje y, es decir, en la dirección positiva del eje y.</w:t>
@@ -3027,7 +4888,21 @@
         <w:rPr>
           <w:rFonts w:eastAsiaTheme="minorEastAsia"/>
         </w:rPr>
-        <w:t>Evaluar Gradiente en el Punto P(2,0):</w:t>
+        <w:t xml:space="preserve">Evaluar Gradiente en el Punto </w:t>
+      </w:r>
+      <w:proofErr w:type="gramStart"/>
+      <w:r>
+        <w:rPr>
+          <w:rFonts w:eastAsiaTheme="minorEastAsia"/>
+        </w:rPr>
+        <w:t>P(</w:t>
+      </w:r>
+      <w:proofErr w:type="gramEnd"/>
+      <w:r>
+        <w:rPr>
+          <w:rFonts w:eastAsiaTheme="minorEastAsia"/>
+        </w:rPr>
+        <w:t>2,0):</w:t>
       </w:r>
     </w:p>
     <w:p>
@@ -3086,6 +4961,7 @@
             <w:szCs w:val="29"/>
             <w:shd w:val="clear" w:color="auto" w:fill="FFFFFF"/>
           </w:rPr>
+          <w:lastRenderedPageBreak/>
           <m:t>∇</m:t>
         </m:r>
         <m:r>
@@ -3182,7 +5058,21 @@
         <w:rPr>
           <w:rFonts w:eastAsiaTheme="minorEastAsia"/>
         </w:rPr>
-        <w:t>Longitud del vector gradiente en el punto P(2, 0)</w:t>
+        <w:t xml:space="preserve">Longitud del vector gradiente en el punto </w:t>
+      </w:r>
+      <w:proofErr w:type="gramStart"/>
+      <w:r>
+        <w:rPr>
+          <w:rFonts w:eastAsiaTheme="minorEastAsia"/>
+        </w:rPr>
+        <w:t>P(</w:t>
+      </w:r>
+      <w:proofErr w:type="gramEnd"/>
+      <w:r>
+        <w:rPr>
+          <w:rFonts w:eastAsiaTheme="minorEastAsia"/>
+        </w:rPr>
+        <w:t>2, 0)</w:t>
       </w:r>
     </w:p>
     <w:p>
@@ -3381,7 +5271,21 @@
         <w:rPr>
           <w:rFonts w:eastAsiaTheme="minorEastAsia"/>
         </w:rPr>
-        <w:t xml:space="preserve">la longitud del vector en el punto P(2, 0) es </w:t>
+        <w:t xml:space="preserve">la longitud del vector en el punto </w:t>
+      </w:r>
+      <w:proofErr w:type="gramStart"/>
+      <w:r>
+        <w:rPr>
+          <w:rFonts w:eastAsiaTheme="minorEastAsia"/>
+        </w:rPr>
+        <w:t>P(</w:t>
+      </w:r>
+      <w:proofErr w:type="gramEnd"/>
+      <w:r>
+        <w:rPr>
+          <w:rFonts w:eastAsiaTheme="minorEastAsia"/>
+        </w:rPr>
+        <w:t xml:space="preserve">2, 0) es </w:t>
       </w:r>
       <m:oMath>
         <m:rad>
@@ -3412,7 +5316,6 @@
         <w:pStyle w:val="Ttulo2"/>
       </w:pPr>
       <w:r>
-        <w:lastRenderedPageBreak/>
         <w:t>Punto 5</w:t>
       </w:r>
     </w:p>
@@ -3861,6 +5764,7 @@
         <w:rPr>
           <w:rFonts w:eastAsiaTheme="minorEastAsia"/>
         </w:rPr>
+        <w:lastRenderedPageBreak/>
         <w:t xml:space="preserve"> </w:t>
       </w:r>
       <m:oMath>
@@ -3992,7 +5896,6 @@
           <w:b/>
           <w:bCs/>
         </w:rPr>
-        <w:lastRenderedPageBreak/>
         <w:t>Sustituimos B=6 en una de las expresiones para A para encontrar su valor correspondiente:</w:t>
       </w:r>
     </w:p>
@@ -4470,6 +6373,119 @@
     </w:lvl>
   </w:abstractNum>
   <w:abstractNum w:abstractNumId="1" w15:restartNumberingAfterBreak="0">
+    <w:nsid w:val="606F4CF1"/>
+    <w:multiLevelType w:val="hybridMultilevel"/>
+    <w:tmpl w:val="E6E4345E"/>
+    <w:lvl w:ilvl="0" w:tplc="240A0001">
+      <w:start w:val="1"/>
+      <w:numFmt w:val="bullet"/>
+      <w:lvlText w:val=""/>
+      <w:lvlJc w:val="left"/>
+      <w:pPr>
+        <w:ind w:left="720" w:hanging="360"/>
+      </w:pPr>
+      <w:rPr>
+        <w:rFonts w:ascii="Symbol" w:hAnsi="Symbol" w:hint="default"/>
+      </w:rPr>
+    </w:lvl>
+    <w:lvl w:ilvl="1" w:tplc="240A0003" w:tentative="1">
+      <w:start w:val="1"/>
+      <w:numFmt w:val="bullet"/>
+      <w:lvlText w:val="o"/>
+      <w:lvlJc w:val="left"/>
+      <w:pPr>
+        <w:ind w:left="1440" w:hanging="360"/>
+      </w:pPr>
+      <w:rPr>
+        <w:rFonts w:ascii="Courier New" w:hAnsi="Courier New" w:cs="Courier New" w:hint="default"/>
+      </w:rPr>
+    </w:lvl>
+    <w:lvl w:ilvl="2" w:tplc="240A0005" w:tentative="1">
+      <w:start w:val="1"/>
+      <w:numFmt w:val="bullet"/>
+      <w:lvlText w:val=""/>
+      <w:lvlJc w:val="left"/>
+      <w:pPr>
+        <w:ind w:left="2160" w:hanging="360"/>
+      </w:pPr>
+      <w:rPr>
+        <w:rFonts w:ascii="Wingdings" w:hAnsi="Wingdings" w:hint="default"/>
+      </w:rPr>
+    </w:lvl>
+    <w:lvl w:ilvl="3" w:tplc="240A0001" w:tentative="1">
+      <w:start w:val="1"/>
+      <w:numFmt w:val="bullet"/>
+      <w:lvlText w:val=""/>
+      <w:lvlJc w:val="left"/>
+      <w:pPr>
+        <w:ind w:left="2880" w:hanging="360"/>
+      </w:pPr>
+      <w:rPr>
+        <w:rFonts w:ascii="Symbol" w:hAnsi="Symbol" w:hint="default"/>
+      </w:rPr>
+    </w:lvl>
+    <w:lvl w:ilvl="4" w:tplc="240A0003" w:tentative="1">
+      <w:start w:val="1"/>
+      <w:numFmt w:val="bullet"/>
+      <w:lvlText w:val="o"/>
+      <w:lvlJc w:val="left"/>
+      <w:pPr>
+        <w:ind w:left="3600" w:hanging="360"/>
+      </w:pPr>
+      <w:rPr>
+        <w:rFonts w:ascii="Courier New" w:hAnsi="Courier New" w:cs="Courier New" w:hint="default"/>
+      </w:rPr>
+    </w:lvl>
+    <w:lvl w:ilvl="5" w:tplc="240A0005" w:tentative="1">
+      <w:start w:val="1"/>
+      <w:numFmt w:val="bullet"/>
+      <w:lvlText w:val=""/>
+      <w:lvlJc w:val="left"/>
+      <w:pPr>
+        <w:ind w:left="4320" w:hanging="360"/>
+      </w:pPr>
+      <w:rPr>
+        <w:rFonts w:ascii="Wingdings" w:hAnsi="Wingdings" w:hint="default"/>
+      </w:rPr>
+    </w:lvl>
+    <w:lvl w:ilvl="6" w:tplc="240A0001" w:tentative="1">
+      <w:start w:val="1"/>
+      <w:numFmt w:val="bullet"/>
+      <w:lvlText w:val=""/>
+      <w:lvlJc w:val="left"/>
+      <w:pPr>
+        <w:ind w:left="5040" w:hanging="360"/>
+      </w:pPr>
+      <w:rPr>
+        <w:rFonts w:ascii="Symbol" w:hAnsi="Symbol" w:hint="default"/>
+      </w:rPr>
+    </w:lvl>
+    <w:lvl w:ilvl="7" w:tplc="240A0003" w:tentative="1">
+      <w:start w:val="1"/>
+      <w:numFmt w:val="bullet"/>
+      <w:lvlText w:val="o"/>
+      <w:lvlJc w:val="left"/>
+      <w:pPr>
+        <w:ind w:left="5760" w:hanging="360"/>
+      </w:pPr>
+      <w:rPr>
+        <w:rFonts w:ascii="Courier New" w:hAnsi="Courier New" w:cs="Courier New" w:hint="default"/>
+      </w:rPr>
+    </w:lvl>
+    <w:lvl w:ilvl="8" w:tplc="240A0005" w:tentative="1">
+      <w:start w:val="1"/>
+      <w:numFmt w:val="bullet"/>
+      <w:lvlText w:val=""/>
+      <w:lvlJc w:val="left"/>
+      <w:pPr>
+        <w:ind w:left="6480" w:hanging="360"/>
+      </w:pPr>
+      <w:rPr>
+        <w:rFonts w:ascii="Wingdings" w:hAnsi="Wingdings" w:hint="default"/>
+      </w:rPr>
+    </w:lvl>
+  </w:abstractNum>
+  <w:abstractNum w:abstractNumId="2" w15:restartNumberingAfterBreak="0">
     <w:nsid w:val="6CFB2669"/>
     <w:multiLevelType w:val="hybridMultilevel"/>
     <w:tmpl w:val="662052B4"/>
@@ -4582,7 +6598,7 @@
       </w:rPr>
     </w:lvl>
   </w:abstractNum>
-  <w:abstractNum w:abstractNumId="2" w15:restartNumberingAfterBreak="0">
+  <w:abstractNum w:abstractNumId="3" w15:restartNumberingAfterBreak="0">
     <w:nsid w:val="6EBB4041"/>
     <w:multiLevelType w:val="hybridMultilevel"/>
     <w:tmpl w:val="88BE810E"/>
@@ -4726,10 +6742,13 @@
     <w:abstractNumId w:val="0"/>
   </w:num>
   <w:num w:numId="2" w16cid:durableId="1684624321">
-    <w:abstractNumId w:val="1"/>
+    <w:abstractNumId w:val="2"/>
   </w:num>
   <w:num w:numId="3" w16cid:durableId="1284311495">
-    <w:abstractNumId w:val="2"/>
+    <w:abstractNumId w:val="3"/>
+  </w:num>
+  <w:num w:numId="4" w16cid:durableId="2116359298">
+    <w:abstractNumId w:val="1"/>
   </w:num>
 </w:numbering>
 </file>

</xml_diff>

<commit_message>
Add comentarios para la pregunta 1
</commit_message>
<xml_diff>
--- a/Calculo-2/Taller-2-LeandroRivera-BalmerValencia.docx
+++ b/Calculo-2/Taller-2-LeandroRivera-BalmerValencia.docx
@@ -140,7 +140,28 @@
           <w:b/>
           <w:bCs/>
         </w:rPr>
-        <w:t>NTEGRANTE:</w:t>
+        <w:t>I</w:t>
+      </w:r>
+      <w:r>
+        <w:rPr>
+          <w:b/>
+          <w:bCs/>
+        </w:rPr>
+        <w:t>NTEGRANTE</w:t>
+      </w:r>
+      <w:r>
+        <w:rPr>
+          <w:b/>
+          <w:bCs/>
+        </w:rPr>
+        <w:t>S</w:t>
+      </w:r>
+      <w:r>
+        <w:rPr>
+          <w:b/>
+          <w:bCs/>
+        </w:rPr>
+        <w:t>:</w:t>
       </w:r>
     </w:p>
     <w:p>
@@ -434,6 +455,578 @@
         </w:drawing>
       </w:r>
     </w:p>
+    <w:p>
+      <w:r>
+        <w:t xml:space="preserve">Para poder entender que sucede con R con respecto a R1 si este valor vario y si R2 se mantiene constante. </w:t>
+      </w:r>
+    </w:p>
+    <w:p>
+      <w:r>
+        <w:t>Remplazamos los valores de R1 y R2 en la formula y con la ayuda de GeoGebra graficamos para tener un soporte visual.</w:t>
+      </w:r>
+    </w:p>
+    <w:p>
+      <w:pPr>
+        <w:rPr>
+          <w:sz w:val="36"/>
+          <w:szCs w:val="36"/>
+        </w:rPr>
+      </w:pPr>
+      <m:oMath>
+        <m:f>
+          <m:fPr>
+            <m:ctrlPr>
+              <w:rPr>
+                <w:rFonts w:ascii="Cambria Math" w:hAnsi="Cambria Math"/>
+                <w:i/>
+                <w:sz w:val="36"/>
+                <w:szCs w:val="36"/>
+              </w:rPr>
+            </m:ctrlPr>
+          </m:fPr>
+          <m:num>
+            <m:r>
+              <w:rPr>
+                <w:rFonts w:ascii="Cambria Math" w:hAnsi="Cambria Math"/>
+                <w:sz w:val="36"/>
+                <w:szCs w:val="36"/>
+              </w:rPr>
+              <m:t>1</m:t>
+            </m:r>
+          </m:num>
+          <m:den>
+            <m:r>
+              <w:rPr>
+                <w:rFonts w:ascii="Cambria Math" w:hAnsi="Cambria Math"/>
+                <w:sz w:val="36"/>
+                <w:szCs w:val="36"/>
+              </w:rPr>
+              <m:t>R</m:t>
+            </m:r>
+          </m:den>
+        </m:f>
+      </m:oMath>
+      <w:r>
+        <w:rPr>
+          <w:rFonts w:eastAsiaTheme="minorEastAsia"/>
+          <w:sz w:val="36"/>
+          <w:szCs w:val="36"/>
+        </w:rPr>
+        <w:t>=</w:t>
+      </w:r>
+      <m:oMath>
+        <m:f>
+          <m:fPr>
+            <m:ctrlPr>
+              <w:rPr>
+                <w:rFonts w:ascii="Cambria Math" w:eastAsiaTheme="minorEastAsia" w:hAnsi="Cambria Math"/>
+                <w:i/>
+                <w:sz w:val="36"/>
+                <w:szCs w:val="36"/>
+              </w:rPr>
+            </m:ctrlPr>
+          </m:fPr>
+          <m:num>
+            <m:r>
+              <w:rPr>
+                <w:rFonts w:ascii="Cambria Math" w:eastAsiaTheme="minorEastAsia" w:hAnsi="Cambria Math"/>
+                <w:sz w:val="36"/>
+                <w:szCs w:val="36"/>
+              </w:rPr>
+              <m:t>1</m:t>
+            </m:r>
+          </m:num>
+          <m:den>
+            <m:r>
+              <w:rPr>
+                <w:rFonts w:ascii="Cambria Math" w:eastAsiaTheme="minorEastAsia" w:hAnsi="Cambria Math"/>
+                <w:sz w:val="36"/>
+                <w:szCs w:val="36"/>
+              </w:rPr>
+              <m:t xml:space="preserve"> R1</m:t>
+            </m:r>
+          </m:den>
+        </m:f>
+        <m:r>
+          <w:rPr>
+            <w:rFonts w:ascii="Cambria Math" w:eastAsiaTheme="minorEastAsia" w:hAnsi="Cambria Math"/>
+            <w:sz w:val="36"/>
+            <w:szCs w:val="36"/>
+          </w:rPr>
+          <m:t>+</m:t>
+        </m:r>
+        <m:f>
+          <m:fPr>
+            <m:ctrlPr>
+              <w:rPr>
+                <w:rFonts w:ascii="Cambria Math" w:eastAsiaTheme="minorEastAsia" w:hAnsi="Cambria Math"/>
+                <w:i/>
+                <w:sz w:val="36"/>
+                <w:szCs w:val="36"/>
+              </w:rPr>
+            </m:ctrlPr>
+          </m:fPr>
+          <m:num>
+            <m:r>
+              <w:rPr>
+                <w:rFonts w:ascii="Cambria Math" w:eastAsiaTheme="minorEastAsia" w:hAnsi="Cambria Math"/>
+                <w:sz w:val="36"/>
+                <w:szCs w:val="36"/>
+              </w:rPr>
+              <m:t>1</m:t>
+            </m:r>
+          </m:num>
+          <m:den>
+            <m:r>
+              <w:rPr>
+                <w:rFonts w:ascii="Cambria Math" w:eastAsiaTheme="minorEastAsia" w:hAnsi="Cambria Math"/>
+                <w:sz w:val="36"/>
+                <w:szCs w:val="36"/>
+              </w:rPr>
+              <m:t>R2</m:t>
+            </m:r>
+          </m:den>
+        </m:f>
+      </m:oMath>
+      <w:r>
+        <w:rPr>
+          <w:rFonts w:eastAsiaTheme="minorEastAsia"/>
+          <w:sz w:val="36"/>
+          <w:szCs w:val="36"/>
+        </w:rPr>
+        <w:t xml:space="preserve">   </w:t>
+      </w:r>
+      <w:r>
+        <w:rPr>
+          <w:rFonts w:eastAsiaTheme="minorEastAsia"/>
+          <w:sz w:val="36"/>
+          <w:szCs w:val="36"/>
+        </w:rPr>
+        <w:sym w:font="Wingdings" w:char="F0E0"/>
+      </w:r>
+      <w:r>
+        <w:rPr>
+          <w:rFonts w:eastAsiaTheme="minorEastAsia"/>
+          <w:sz w:val="36"/>
+          <w:szCs w:val="36"/>
+        </w:rPr>
+        <w:t xml:space="preserve">  </w:t>
+      </w:r>
+      <m:oMath>
+        <m:f>
+          <m:fPr>
+            <m:ctrlPr>
+              <w:rPr>
+                <w:rFonts w:ascii="Cambria Math" w:hAnsi="Cambria Math"/>
+                <w:i/>
+                <w:sz w:val="36"/>
+                <w:szCs w:val="36"/>
+              </w:rPr>
+            </m:ctrlPr>
+          </m:fPr>
+          <m:num>
+            <m:r>
+              <w:rPr>
+                <w:rFonts w:ascii="Cambria Math" w:hAnsi="Cambria Math"/>
+                <w:sz w:val="36"/>
+                <w:szCs w:val="36"/>
+              </w:rPr>
+              <m:t>1</m:t>
+            </m:r>
+          </m:num>
+          <m:den>
+            <m:r>
+              <w:rPr>
+                <w:rFonts w:ascii="Cambria Math" w:hAnsi="Cambria Math"/>
+                <w:sz w:val="36"/>
+                <w:szCs w:val="36"/>
+              </w:rPr>
+              <m:t>R</m:t>
+            </m:r>
+          </m:den>
+        </m:f>
+      </m:oMath>
+      <w:r>
+        <w:rPr>
+          <w:rFonts w:eastAsiaTheme="minorEastAsia"/>
+          <w:sz w:val="36"/>
+          <w:szCs w:val="36"/>
+        </w:rPr>
+        <w:t>=</w:t>
+      </w:r>
+      <m:oMath>
+        <m:f>
+          <m:fPr>
+            <m:ctrlPr>
+              <w:rPr>
+                <w:rFonts w:ascii="Cambria Math" w:eastAsiaTheme="minorEastAsia" w:hAnsi="Cambria Math"/>
+                <w:i/>
+                <w:sz w:val="36"/>
+                <w:szCs w:val="36"/>
+              </w:rPr>
+            </m:ctrlPr>
+          </m:fPr>
+          <m:num>
+            <m:r>
+              <w:rPr>
+                <w:rFonts w:ascii="Cambria Math" w:eastAsiaTheme="minorEastAsia" w:hAnsi="Cambria Math"/>
+                <w:sz w:val="36"/>
+                <w:szCs w:val="36"/>
+              </w:rPr>
+              <m:t>1</m:t>
+            </m:r>
+          </m:num>
+          <m:den>
+            <m:r>
+              <w:rPr>
+                <w:rFonts w:ascii="Cambria Math" w:eastAsiaTheme="minorEastAsia" w:hAnsi="Cambria Math"/>
+                <w:sz w:val="36"/>
+                <w:szCs w:val="36"/>
+              </w:rPr>
+              <m:t xml:space="preserve"> 30</m:t>
+            </m:r>
+          </m:den>
+        </m:f>
+        <m:r>
+          <w:rPr>
+            <w:rFonts w:ascii="Cambria Math" w:eastAsiaTheme="minorEastAsia" w:hAnsi="Cambria Math"/>
+            <w:sz w:val="36"/>
+            <w:szCs w:val="36"/>
+          </w:rPr>
+          <m:t>+</m:t>
+        </m:r>
+        <m:f>
+          <m:fPr>
+            <m:ctrlPr>
+              <w:rPr>
+                <w:rFonts w:ascii="Cambria Math" w:eastAsiaTheme="minorEastAsia" w:hAnsi="Cambria Math"/>
+                <w:i/>
+                <w:sz w:val="36"/>
+                <w:szCs w:val="36"/>
+              </w:rPr>
+            </m:ctrlPr>
+          </m:fPr>
+          <m:num>
+            <m:r>
+              <w:rPr>
+                <w:rFonts w:ascii="Cambria Math" w:eastAsiaTheme="minorEastAsia" w:hAnsi="Cambria Math"/>
+                <w:sz w:val="36"/>
+                <w:szCs w:val="36"/>
+              </w:rPr>
+              <m:t>1</m:t>
+            </m:r>
+          </m:num>
+          <m:den>
+            <m:r>
+              <w:rPr>
+                <w:rFonts w:ascii="Cambria Math" w:eastAsiaTheme="minorEastAsia" w:hAnsi="Cambria Math"/>
+                <w:sz w:val="36"/>
+                <w:szCs w:val="36"/>
+              </w:rPr>
+              <m:t>45</m:t>
+            </m:r>
+          </m:den>
+        </m:f>
+      </m:oMath>
+      <w:r>
+        <w:rPr>
+          <w:rFonts w:eastAsiaTheme="minorEastAsia"/>
+          <w:sz w:val="36"/>
+          <w:szCs w:val="36"/>
+        </w:rPr>
+        <w:t xml:space="preserve"> </w:t>
+      </w:r>
+      <w:r>
+        <w:rPr>
+          <w:rFonts w:eastAsiaTheme="minorEastAsia"/>
+          <w:sz w:val="36"/>
+          <w:szCs w:val="36"/>
+        </w:rPr>
+        <w:sym w:font="Wingdings" w:char="F0E0"/>
+      </w:r>
+      <w:r>
+        <w:rPr>
+          <w:rFonts w:eastAsiaTheme="minorEastAsia"/>
+          <w:sz w:val="36"/>
+          <w:szCs w:val="36"/>
+        </w:rPr>
+        <w:t xml:space="preserve"> </w:t>
+      </w:r>
+      <m:oMath>
+        <m:f>
+          <m:fPr>
+            <m:ctrlPr>
+              <w:rPr>
+                <w:rFonts w:ascii="Cambria Math" w:hAnsi="Cambria Math"/>
+                <w:i/>
+                <w:sz w:val="36"/>
+                <w:szCs w:val="36"/>
+              </w:rPr>
+            </m:ctrlPr>
+          </m:fPr>
+          <m:num>
+            <m:r>
+              <w:rPr>
+                <w:rFonts w:ascii="Cambria Math" w:hAnsi="Cambria Math"/>
+                <w:sz w:val="36"/>
+                <w:szCs w:val="36"/>
+              </w:rPr>
+              <m:t>1</m:t>
+            </m:r>
+          </m:num>
+          <m:den>
+            <m:r>
+              <w:rPr>
+                <w:rFonts w:ascii="Cambria Math" w:hAnsi="Cambria Math"/>
+                <w:sz w:val="36"/>
+                <w:szCs w:val="36"/>
+              </w:rPr>
+              <m:t>R</m:t>
+            </m:r>
+          </m:den>
+        </m:f>
+      </m:oMath>
+      <w:r>
+        <w:rPr>
+          <w:rFonts w:eastAsiaTheme="minorEastAsia"/>
+          <w:sz w:val="36"/>
+          <w:szCs w:val="36"/>
+        </w:rPr>
+        <w:t>=</w:t>
+      </w:r>
+      <m:oMath>
+        <m:f>
+          <m:fPr>
+            <m:ctrlPr>
+              <w:rPr>
+                <w:rFonts w:ascii="Cambria Math" w:eastAsiaTheme="minorEastAsia" w:hAnsi="Cambria Math"/>
+                <w:i/>
+                <w:sz w:val="36"/>
+                <w:szCs w:val="36"/>
+              </w:rPr>
+            </m:ctrlPr>
+          </m:fPr>
+          <m:num>
+            <m:r>
+              <w:rPr>
+                <w:rFonts w:ascii="Cambria Math" w:eastAsiaTheme="minorEastAsia" w:hAnsi="Cambria Math"/>
+                <w:sz w:val="36"/>
+                <w:szCs w:val="36"/>
+              </w:rPr>
+              <m:t>3</m:t>
+            </m:r>
+          </m:num>
+          <m:den>
+            <m:r>
+              <w:rPr>
+                <w:rFonts w:ascii="Cambria Math" w:eastAsiaTheme="minorEastAsia" w:hAnsi="Cambria Math"/>
+                <w:sz w:val="36"/>
+                <w:szCs w:val="36"/>
+              </w:rPr>
+              <m:t xml:space="preserve"> 90</m:t>
+            </m:r>
+          </m:den>
+        </m:f>
+        <m:r>
+          <w:rPr>
+            <w:rFonts w:ascii="Cambria Math" w:eastAsiaTheme="minorEastAsia" w:hAnsi="Cambria Math"/>
+            <w:sz w:val="36"/>
+            <w:szCs w:val="36"/>
+          </w:rPr>
+          <m:t>+</m:t>
+        </m:r>
+        <m:f>
+          <m:fPr>
+            <m:ctrlPr>
+              <w:rPr>
+                <w:rFonts w:ascii="Cambria Math" w:eastAsiaTheme="minorEastAsia" w:hAnsi="Cambria Math"/>
+                <w:i/>
+                <w:sz w:val="36"/>
+                <w:szCs w:val="36"/>
+              </w:rPr>
+            </m:ctrlPr>
+          </m:fPr>
+          <m:num>
+            <m:r>
+              <w:rPr>
+                <w:rFonts w:ascii="Cambria Math" w:eastAsiaTheme="minorEastAsia" w:hAnsi="Cambria Math"/>
+                <w:sz w:val="36"/>
+                <w:szCs w:val="36"/>
+              </w:rPr>
+              <m:t>2</m:t>
+            </m:r>
+          </m:num>
+          <m:den>
+            <m:r>
+              <w:rPr>
+                <w:rFonts w:ascii="Cambria Math" w:eastAsiaTheme="minorEastAsia" w:hAnsi="Cambria Math"/>
+                <w:sz w:val="36"/>
+                <w:szCs w:val="36"/>
+              </w:rPr>
+              <m:t>90</m:t>
+            </m:r>
+          </m:den>
+        </m:f>
+      </m:oMath>
+      <w:r>
+        <w:rPr>
+          <w:rFonts w:eastAsiaTheme="minorEastAsia"/>
+          <w:sz w:val="36"/>
+          <w:szCs w:val="36"/>
+        </w:rPr>
+        <w:t xml:space="preserve"> </w:t>
+      </w:r>
+      <w:r>
+        <w:rPr>
+          <w:rFonts w:eastAsiaTheme="minorEastAsia"/>
+          <w:sz w:val="36"/>
+          <w:szCs w:val="36"/>
+        </w:rPr>
+        <w:sym w:font="Wingdings" w:char="F0E0"/>
+      </w:r>
+      <w:r>
+        <w:rPr>
+          <w:rFonts w:eastAsiaTheme="minorEastAsia"/>
+          <w:sz w:val="36"/>
+          <w:szCs w:val="36"/>
+        </w:rPr>
+        <w:t xml:space="preserve"> </w:t>
+      </w:r>
+      <m:oMath>
+        <m:f>
+          <m:fPr>
+            <m:ctrlPr>
+              <w:rPr>
+                <w:rFonts w:ascii="Cambria Math" w:hAnsi="Cambria Math"/>
+                <w:i/>
+                <w:sz w:val="36"/>
+                <w:szCs w:val="36"/>
+              </w:rPr>
+            </m:ctrlPr>
+          </m:fPr>
+          <m:num>
+            <m:r>
+              <w:rPr>
+                <w:rFonts w:ascii="Cambria Math" w:hAnsi="Cambria Math"/>
+                <w:sz w:val="36"/>
+                <w:szCs w:val="36"/>
+              </w:rPr>
+              <m:t>1</m:t>
+            </m:r>
+          </m:num>
+          <m:den>
+            <m:r>
+              <w:rPr>
+                <w:rFonts w:ascii="Cambria Math" w:hAnsi="Cambria Math"/>
+                <w:sz w:val="36"/>
+                <w:szCs w:val="36"/>
+              </w:rPr>
+              <m:t>R</m:t>
+            </m:r>
+          </m:den>
+        </m:f>
+      </m:oMath>
+      <w:r>
+        <w:rPr>
+          <w:rFonts w:eastAsiaTheme="minorEastAsia"/>
+          <w:sz w:val="36"/>
+          <w:szCs w:val="36"/>
+        </w:rPr>
+        <w:t>=</w:t>
+      </w:r>
+      <m:oMath>
+        <m:f>
+          <m:fPr>
+            <m:ctrlPr>
+              <w:rPr>
+                <w:rFonts w:ascii="Cambria Math" w:eastAsiaTheme="minorEastAsia" w:hAnsi="Cambria Math"/>
+                <w:i/>
+                <w:sz w:val="36"/>
+                <w:szCs w:val="36"/>
+              </w:rPr>
+            </m:ctrlPr>
+          </m:fPr>
+          <m:num>
+            <m:r>
+              <w:rPr>
+                <w:rFonts w:ascii="Cambria Math" w:eastAsiaTheme="minorEastAsia" w:hAnsi="Cambria Math"/>
+                <w:sz w:val="36"/>
+                <w:szCs w:val="36"/>
+              </w:rPr>
+              <m:t>5</m:t>
+            </m:r>
+          </m:num>
+          <m:den>
+            <m:r>
+              <w:rPr>
+                <w:rFonts w:ascii="Cambria Math" w:eastAsiaTheme="minorEastAsia" w:hAnsi="Cambria Math"/>
+                <w:sz w:val="36"/>
+                <w:szCs w:val="36"/>
+              </w:rPr>
+              <m:t xml:space="preserve"> 90</m:t>
+            </m:r>
+          </m:den>
+        </m:f>
+      </m:oMath>
+    </w:p>
+    <w:p>
+      <w:pPr>
+        <w:rPr>
+          <w:color w:val="374151"/>
+          <w:sz w:val="29"/>
+          <w:szCs w:val="29"/>
+          <w:shd w:val="clear" w:color="auto" w:fill="FFFFFF"/>
+        </w:rPr>
+      </w:pPr>
+      <m:oMath>
+        <m:r>
+          <w:rPr>
+            <w:rFonts w:ascii="Cambria Math" w:hAnsi="Cambria Math"/>
+            <w:sz w:val="36"/>
+            <w:szCs w:val="36"/>
+          </w:rPr>
+          <m:t>R</m:t>
+        </m:r>
+      </m:oMath>
+      <w:r>
+        <w:rPr>
+          <w:rFonts w:eastAsiaTheme="minorEastAsia"/>
+          <w:sz w:val="36"/>
+          <w:szCs w:val="36"/>
+        </w:rPr>
+        <w:t>=</w:t>
+      </w:r>
+      <m:oMath>
+        <m:r>
+          <w:rPr>
+            <w:rFonts w:ascii="Cambria Math" w:eastAsiaTheme="minorEastAsia" w:hAnsi="Cambria Math"/>
+            <w:sz w:val="36"/>
+            <w:szCs w:val="36"/>
+          </w:rPr>
+          <m:t>18</m:t>
+        </m:r>
+      </m:oMath>
+      <w:r>
+        <w:rPr>
+          <w:color w:val="374151"/>
+          <w:sz w:val="29"/>
+          <w:szCs w:val="29"/>
+          <w:shd w:val="clear" w:color="auto" w:fill="FFFFFF"/>
+        </w:rPr>
+        <w:t>Ω</w:t>
+      </w:r>
+    </w:p>
+    <w:p>
+      <w:r>
+        <w:rPr>
+          <w:color w:val="374151"/>
+          <w:sz w:val="29"/>
+          <w:szCs w:val="29"/>
+          <w:shd w:val="clear" w:color="auto" w:fill="FFFFFF"/>
+        </w:rPr>
+        <w:t xml:space="preserve">Podemos decir que R es 18 Ω cuando R1 es 30 y R2 45, ambos valores contantes. </w:t>
+      </w:r>
+    </w:p>
     <w:p/>
     <w:p>
       <w:r>
@@ -441,8 +1034,8 @@
           <w:noProof/>
         </w:rPr>
         <w:drawing>
-          <wp:inline distT="0" distB="0" distL="0" distR="0" wp14:anchorId="3A600060" wp14:editId="2863A600">
-            <wp:extent cx="5612130" cy="3400425"/>
+          <wp:inline distT="0" distB="0" distL="0" distR="0" wp14:anchorId="3A600060" wp14:editId="642C0C67">
+            <wp:extent cx="5612130" cy="3343275"/>
             <wp:effectExtent l="0" t="0" r="7620" b="9525"/>
             <wp:docPr id="667337167" name="Imagen 6"/>
             <wp:cNvGraphicFramePr>
@@ -470,7 +1063,7 @@
                   <pic:spPr>
                     <a:xfrm>
                       <a:off x="0" y="0"/>
-                      <a:ext cx="5612130" cy="3400425"/>
+                      <a:ext cx="5612130" cy="3343275"/>
                     </a:xfrm>
                     <a:prstGeom prst="rect">
                       <a:avLst/>
@@ -483,13 +1076,17 @@
         </w:drawing>
       </w:r>
     </w:p>
-    <w:p/>
+    <w:p>
+      <w:r>
+        <w:lastRenderedPageBreak/>
+        <w:t xml:space="preserve">Ahora vamos a mirar el grafico con valores no constantes de R1 y un valor constante para R2. Si analizamos los valores de R con respecto a R1, si R1 aumenta el valor de R también aumenta. </w:t>
+      </w:r>
+    </w:p>
     <w:p>
       <w:r>
         <w:rPr>
           <w:noProof/>
         </w:rPr>
-        <w:lastRenderedPageBreak/>
         <w:drawing>
           <wp:inline distT="0" distB="0" distL="0" distR="0" wp14:anchorId="28CFEBDD" wp14:editId="61A1AB2B">
             <wp:extent cx="5612130" cy="3508375"/>
@@ -534,16 +1131,15 @@
       </w:r>
     </w:p>
     <w:p/>
-    <w:p/>
     <w:p>
       <w:r>
         <w:rPr>
           <w:noProof/>
         </w:rPr>
         <w:drawing>
-          <wp:inline distT="0" distB="0" distL="0" distR="0" wp14:anchorId="1B0CB8EA" wp14:editId="4CA3B3DE">
-            <wp:extent cx="5612130" cy="3760470"/>
-            <wp:effectExtent l="0" t="0" r="7620" b="0"/>
+          <wp:inline distT="0" distB="0" distL="0" distR="0" wp14:anchorId="1B0CB8EA" wp14:editId="1852B415">
+            <wp:extent cx="5612130" cy="3476625"/>
+            <wp:effectExtent l="0" t="0" r="7620" b="9525"/>
             <wp:docPr id="203956224" name="Imagen 5"/>
             <wp:cNvGraphicFramePr>
               <a:graphicFrameLocks xmlns:a="http://schemas.openxmlformats.org/drawingml/2006/main" noChangeAspect="1"/>
@@ -570,7 +1166,7 @@
                   <pic:spPr>
                     <a:xfrm>
                       <a:off x="0" y="0"/>
-                      <a:ext cx="5612130" cy="3760470"/>
+                      <a:ext cx="5612130" cy="3476625"/>
                     </a:xfrm>
                     <a:prstGeom prst="rect">
                       <a:avLst/>
@@ -583,12 +1179,94 @@
         </w:drawing>
       </w:r>
     </w:p>
+    <w:p/>
+    <w:p>
+      <w:r>
+        <w:lastRenderedPageBreak/>
+        <w:t xml:space="preserve">Ahora si el valor de R1 disminuye el valor de R también disminuye. </w:t>
+      </w:r>
+    </w:p>
+    <w:p/>
+    <w:p>
+      <w:r>
+        <w:rPr>
+          <w:noProof/>
+        </w:rPr>
+        <w:drawing>
+          <wp:inline distT="0" distB="0" distL="0" distR="0" wp14:anchorId="3A755220" wp14:editId="096B240B">
+            <wp:extent cx="5612130" cy="3229610"/>
+            <wp:effectExtent l="0" t="0" r="7620" b="8890"/>
+            <wp:docPr id="2101873486" name="Imagen 1"/>
+            <wp:cNvGraphicFramePr>
+              <a:graphicFrameLocks xmlns:a="http://schemas.openxmlformats.org/drawingml/2006/main" noChangeAspect="1"/>
+            </wp:cNvGraphicFramePr>
+            <a:graphic xmlns:a="http://schemas.openxmlformats.org/drawingml/2006/main">
+              <a:graphicData uri="http://schemas.openxmlformats.org/drawingml/2006/picture">
+                <pic:pic xmlns:pic="http://schemas.openxmlformats.org/drawingml/2006/picture">
+                  <pic:nvPicPr>
+                    <pic:cNvPr id="2101873486" name="Imagen 1"/>
+                    <pic:cNvPicPr>
+                      <a:picLocks noChangeAspect="1"/>
+                    </pic:cNvPicPr>
+                  </pic:nvPicPr>
+                  <pic:blipFill>
+                    <a:blip r:embed="rId10" cstate="print">
+                      <a:extLst>
+                        <a:ext uri="{28A0092B-C50C-407E-A947-70E740481C1C}">
+                          <a14:useLocalDpi xmlns:a14="http://schemas.microsoft.com/office/drawing/2010/main" val="0"/>
+                        </a:ext>
+                      </a:extLst>
+                    </a:blip>
+                    <a:stretch>
+                      <a:fillRect/>
+                    </a:stretch>
+                  </pic:blipFill>
+                  <pic:spPr>
+                    <a:xfrm>
+                      <a:off x="0" y="0"/>
+                      <a:ext cx="5612130" cy="3229610"/>
+                    </a:xfrm>
+                    <a:prstGeom prst="rect">
+                      <a:avLst/>
+                    </a:prstGeom>
+                  </pic:spPr>
+                </pic:pic>
+              </a:graphicData>
+            </a:graphic>
+          </wp:inline>
+        </w:drawing>
+      </w:r>
+    </w:p>
+    <w:p/>
+    <w:p>
+      <w:r>
+        <w:t>Podemos concluir que la resistencia R con respecto a R1</w:t>
+      </w:r>
+      <w:r>
+        <w:t xml:space="preserve"> cambia</w:t>
+      </w:r>
+      <w:r>
+        <w:t>, pero cambia de manera no lineal</w:t>
+      </w:r>
+      <w:r>
+        <w:t xml:space="preserve">, </w:t>
+      </w:r>
+      <w:r>
+        <w:t xml:space="preserve">debido a la </w:t>
+      </w:r>
+      <w:r>
+        <w:t>fórmula</w:t>
+      </w:r>
+      <w:r>
+        <w:t xml:space="preserve"> para calcular la resistencia total de un circuito paralelo, puesto que R depende del inverso de R1 y R2. </w:t>
+      </w:r>
+    </w:p>
+    <w:p/>
     <w:p>
       <w:pPr>
         <w:pStyle w:val="Ttulo2"/>
       </w:pPr>
       <w:r>
-        <w:lastRenderedPageBreak/>
         <w:t>Punto 2</w:t>
       </w:r>
     </w:p>
@@ -613,7 +1291,7 @@
                     <pic:cNvPicPr/>
                   </pic:nvPicPr>
                   <pic:blipFill>
-                    <a:blip r:embed="rId10"/>
+                    <a:blip r:embed="rId11"/>
                     <a:stretch>
                       <a:fillRect/>
                     </a:stretch>
@@ -646,19 +1324,9 @@
       <w:r>
         <w:t xml:space="preserve">lo cual se expresa como </w:t>
       </w:r>
-      <w:proofErr w:type="spellStart"/>
-      <w:r>
-        <w:t>dT</w:t>
-      </w:r>
-      <w:proofErr w:type="spellEnd"/>
-      <w:r>
-        <w:t>/</w:t>
-      </w:r>
-      <w:proofErr w:type="spellStart"/>
-      <w:r>
-        <w:t>dt</w:t>
-      </w:r>
-      <w:proofErr w:type="spellEnd"/>
+      <w:r>
+        <w:t>dT/dt</w:t>
+      </w:r>
       <w:r>
         <w:t>.</w:t>
       </w:r>
@@ -672,15 +1340,8 @@
         </w:numPr>
       </w:pPr>
       <w:r>
-        <w:t xml:space="preserve">La temperatura T es una función que está dada en términos de x y </w:t>
-      </w:r>
-      <w:proofErr w:type="spellStart"/>
-      <w:r>
-        <w:t>y</w:t>
-      </w:r>
-      <w:proofErr w:type="spellEnd"/>
-      <w:r>
-        <w:t xml:space="preserve">, las cuales son funciones también. </w:t>
+        <w:lastRenderedPageBreak/>
+        <w:t xml:space="preserve">La temperatura T es una función que está dada en términos de x y y, las cuales son funciones también. </w:t>
       </w:r>
     </w:p>
     <w:p>
@@ -1769,13 +2430,7 @@
             <w:rPr>
               <w:rFonts w:ascii="Cambria Math" w:hAnsi="Cambria Math"/>
             </w:rPr>
-            <m:t>=</m:t>
-          </m:r>
-          <m:r>
-            <w:rPr>
-              <w:rFonts w:ascii="Cambria Math" w:hAnsi="Cambria Math"/>
-            </w:rPr>
-            <m:t>0</m:t>
+            <m:t>=0</m:t>
           </m:r>
         </m:oMath>
       </m:oMathPara>
@@ -1867,7 +2522,6 @@
         <w:rPr>
           <w:rFonts w:eastAsiaTheme="minorEastAsia"/>
         </w:rPr>
-        <w:lastRenderedPageBreak/>
         <w:t xml:space="preserve">Ahora volvemos a la formula de la tasa de cambio de T con respecto a t y </w:t>
       </w:r>
     </w:p>
@@ -2399,13 +3053,7 @@
             <w:rPr>
               <w:rFonts w:ascii="Cambria Math" w:hAnsi="Cambria Math"/>
             </w:rPr>
-            <m:t>=</m:t>
-          </m:r>
-          <m:r>
-            <w:rPr>
-              <w:rFonts w:ascii="Cambria Math" w:hAnsi="Cambria Math"/>
-            </w:rPr>
-            <m:t>2</m:t>
+            <m:t>=2</m:t>
           </m:r>
         </m:oMath>
       </m:oMathPara>
@@ -2549,7 +3197,7 @@
                     <pic:cNvPicPr/>
                   </pic:nvPicPr>
                   <pic:blipFill>
-                    <a:blip r:embed="rId11"/>
+                    <a:blip r:embed="rId12"/>
                     <a:stretch>
                       <a:fillRect/>
                     </a:stretch>
@@ -2738,21 +3386,7 @@
         <w:rPr>
           <w:rFonts w:eastAsiaTheme="minorEastAsia"/>
         </w:rPr>
-        <w:t xml:space="preserve"> en el Punto A</w:t>
-      </w:r>
-      <w:proofErr w:type="gramStart"/>
-      <w:r>
-        <w:rPr>
-          <w:rFonts w:eastAsiaTheme="minorEastAsia"/>
-        </w:rPr>
-        <w:t>=(</w:t>
-      </w:r>
-      <w:proofErr w:type="gramEnd"/>
-      <w:r>
-        <w:rPr>
-          <w:rFonts w:eastAsiaTheme="minorEastAsia"/>
-        </w:rPr>
-        <w:t>3,1,1). Primero calcularemos el gradiente de la función:</w:t>
+        <w:t xml:space="preserve"> en el Punto A=(3,1,1). Primero calcularemos el gradiente de la función:</w:t>
       </w:r>
       <w:r>
         <w:rPr>
@@ -3002,7 +3636,6 @@
             <w:szCs w:val="29"/>
             <w:shd w:val="clear" w:color="auto" w:fill="FFFFFF"/>
           </w:rPr>
-          <w:lastRenderedPageBreak/>
           <m:t>∇</m:t>
         </m:r>
         <m:r>
@@ -3284,21 +3917,7 @@
         <w:rPr>
           <w:rFonts w:eastAsiaTheme="minorEastAsia"/>
         </w:rPr>
-        <w:t xml:space="preserve"> el gradiente de f </w:t>
-      </w:r>
-      <w:proofErr w:type="gramStart"/>
-      <w:r>
-        <w:rPr>
-          <w:rFonts w:eastAsiaTheme="minorEastAsia"/>
-        </w:rPr>
-        <w:t>es :</w:t>
-      </w:r>
-      <w:proofErr w:type="gramEnd"/>
-      <w:r>
-        <w:rPr>
-          <w:rFonts w:eastAsiaTheme="minorEastAsia"/>
-        </w:rPr>
-        <w:t xml:space="preserve"> </w:t>
+        <w:t xml:space="preserve"> el gradiente de f es : </w:t>
       </w:r>
       <m:oMath>
         <m:r>
@@ -3464,21 +4083,7 @@
         <w:rPr>
           <w:rFonts w:eastAsiaTheme="minorEastAsia"/>
         </w:rPr>
-        <w:t xml:space="preserve">  </w:t>
-      </w:r>
-      <w:proofErr w:type="gramStart"/>
-      <w:r>
-        <w:rPr>
-          <w:rFonts w:eastAsiaTheme="minorEastAsia"/>
-        </w:rPr>
-        <w:t>=(</w:t>
-      </w:r>
-      <w:proofErr w:type="gramEnd"/>
-      <w:r>
-        <w:rPr>
-          <w:rFonts w:eastAsiaTheme="minorEastAsia"/>
-        </w:rPr>
-        <w:t>6,8,18)</w:t>
+        <w:t xml:space="preserve">  =(6,8,18)</w:t>
       </w:r>
     </w:p>
     <w:p>
@@ -3495,96 +4100,25 @@
           <w:b/>
           <w:bCs/>
         </w:rPr>
-        <w:t xml:space="preserve">Ecuación </w:t>
-      </w:r>
-      <w:proofErr w:type="spellStart"/>
-      <w:r>
+        <w:t>Ecuación Ax +By +Cz = D</w:t>
+      </w:r>
+    </w:p>
+    <w:p>
+      <w:pPr>
         <w:rPr>
           <w:rFonts w:eastAsiaTheme="minorEastAsia"/>
           <w:b/>
           <w:bCs/>
         </w:rPr>
-        <w:t>Ax</w:t>
-      </w:r>
-      <w:proofErr w:type="spellEnd"/>
+      </w:pPr>
       <w:r>
         <w:rPr>
           <w:rFonts w:eastAsiaTheme="minorEastAsia"/>
           <w:b/>
           <w:bCs/>
         </w:rPr>
-        <w:t xml:space="preserve"> +</w:t>
-      </w:r>
-      <w:proofErr w:type="spellStart"/>
-      <w:r>
-        <w:rPr>
-          <w:rFonts w:eastAsiaTheme="minorEastAsia"/>
-          <w:b/>
-          <w:bCs/>
-        </w:rPr>
-        <w:t>By</w:t>
-      </w:r>
-      <w:proofErr w:type="spellEnd"/>
-      <w:r>
-        <w:rPr>
-          <w:rFonts w:eastAsiaTheme="minorEastAsia"/>
-          <w:b/>
-          <w:bCs/>
-        </w:rPr>
-        <w:t xml:space="preserve"> +</w:t>
-      </w:r>
-      <w:proofErr w:type="spellStart"/>
-      <w:r>
-        <w:rPr>
-          <w:rFonts w:eastAsiaTheme="minorEastAsia"/>
-          <w:b/>
-          <w:bCs/>
-        </w:rPr>
-        <w:t>Cz</w:t>
-      </w:r>
-      <w:proofErr w:type="spellEnd"/>
-      <w:r>
-        <w:rPr>
-          <w:rFonts w:eastAsiaTheme="minorEastAsia"/>
-          <w:b/>
-          <w:bCs/>
-        </w:rPr>
-        <w:t xml:space="preserve"> = D</w:t>
-      </w:r>
-    </w:p>
-    <w:p>
-      <w:pPr>
-        <w:rPr>
-          <w:rFonts w:eastAsiaTheme="minorEastAsia"/>
-          <w:b/>
-          <w:bCs/>
-        </w:rPr>
-      </w:pPr>
-      <w:r>
-        <w:rPr>
-          <w:rFonts w:eastAsiaTheme="minorEastAsia"/>
-          <w:b/>
-          <w:bCs/>
-        </w:rPr>
-        <w:t>Donde (</w:t>
-      </w:r>
-      <w:proofErr w:type="gramStart"/>
-      <w:r>
-        <w:rPr>
-          <w:rFonts w:eastAsiaTheme="minorEastAsia"/>
-          <w:b/>
-          <w:bCs/>
-        </w:rPr>
-        <w:t>A,B</w:t>
-      </w:r>
-      <w:proofErr w:type="gramEnd"/>
-      <w:r>
-        <w:rPr>
-          <w:rFonts w:eastAsiaTheme="minorEastAsia"/>
-          <w:b/>
-          <w:bCs/>
-        </w:rPr>
-        <w:t>,C) es el vector normal del plano.</w:t>
+        <w:lastRenderedPageBreak/>
+        <w:t>Donde (A,B,C) es el vector normal del plano.</w:t>
       </w:r>
     </w:p>
     <w:p>
@@ -3843,7 +4377,6 @@
         <w:pStyle w:val="Ttulo2"/>
       </w:pPr>
       <w:r>
-        <w:lastRenderedPageBreak/>
         <w:t>Punto 4</w:t>
       </w:r>
     </w:p>
@@ -3875,7 +4408,7 @@
                     </pic:cNvPicPr>
                   </pic:nvPicPr>
                   <pic:blipFill>
-                    <a:blip r:embed="rId12">
+                    <a:blip r:embed="rId13">
                       <a:extLst>
                         <a:ext uri="{28A0092B-C50C-407E-A947-70E740481C1C}">
                           <a14:useLocalDpi xmlns:a14="http://schemas.microsoft.com/office/drawing/2010/main" val="0"/>
@@ -4173,6 +4706,7 @@
         <w:rPr>
           <w:rFonts w:eastAsiaTheme="minorEastAsia"/>
         </w:rPr>
+        <w:lastRenderedPageBreak/>
         <w:t>Sustituimos x= 0, y=1 en el gradiente</w:t>
       </w:r>
     </w:p>
@@ -4439,36 +4973,12 @@
         <w:rPr>
           <w:rFonts w:eastAsiaTheme="minorEastAsia"/>
         </w:rPr>
-        <w:t>Por lo tanto, la dirección en la que la función f(</w:t>
-      </w:r>
-      <w:proofErr w:type="spellStart"/>
-      <w:proofErr w:type="gramStart"/>
-      <w:r>
-        <w:rPr>
-          <w:rFonts w:eastAsiaTheme="minorEastAsia"/>
-        </w:rPr>
-        <w:t>x,y</w:t>
-      </w:r>
-      <w:proofErr w:type="spellEnd"/>
-      <w:proofErr w:type="gramEnd"/>
-      <w:r>
-        <w:rPr>
-          <w:rFonts w:eastAsiaTheme="minorEastAsia"/>
-        </w:rPr>
-        <w:t>) =x2 -y2 crece más rápido desde el punto (0,1) es la dirección del vector (0,-1)</w:t>
-      </w:r>
-    </w:p>
-    <w:p>
-      <w:r>
-        <w:t xml:space="preserve">En términos de la dirección, podemos decir que la función </w:t>
-      </w:r>
-      <w:proofErr w:type="gramStart"/>
-      <w:r>
-        <w:t>f(</w:t>
-      </w:r>
-      <w:proofErr w:type="gramEnd"/>
-      <w:r>
-        <w:t xml:space="preserve">x, y) </w:t>
+        <w:t>Por lo tanto, la dirección en la que la función f(x,y) =x2 -y2 crece más rápido desde el punto (0,1) es la dirección del vector (0,-1)</w:t>
+      </w:r>
+    </w:p>
+    <w:p>
+      <w:r>
+        <w:t xml:space="preserve">En términos de la dirección, podemos decir que la función f(x, y) </w:t>
       </w:r>
       <w:r>
         <w:t>crece más rápidamente en la dirección opuesta al eje y, es decir, en la dirección positiva del eje y.</w:t>
@@ -4498,7 +5008,7 @@
                     </pic:cNvPicPr>
                   </pic:nvPicPr>
                   <pic:blipFill>
-                    <a:blip r:embed="rId13">
+                    <a:blip r:embed="rId14">
                       <a:extLst>
                         <a:ext uri="{28A0092B-C50C-407E-A947-70E740481C1C}">
                           <a14:useLocalDpi xmlns:a14="http://schemas.microsoft.com/office/drawing/2010/main" val="0"/>
@@ -4888,21 +5398,7 @@
         <w:rPr>
           <w:rFonts w:eastAsiaTheme="minorEastAsia"/>
         </w:rPr>
-        <w:t xml:space="preserve">Evaluar Gradiente en el Punto </w:t>
-      </w:r>
-      <w:proofErr w:type="gramStart"/>
-      <w:r>
-        <w:rPr>
-          <w:rFonts w:eastAsiaTheme="minorEastAsia"/>
-        </w:rPr>
-        <w:t>P(</w:t>
-      </w:r>
-      <w:proofErr w:type="gramEnd"/>
-      <w:r>
-        <w:rPr>
-          <w:rFonts w:eastAsiaTheme="minorEastAsia"/>
-        </w:rPr>
-        <w:t>2,0):</w:t>
+        <w:t>Evaluar Gradiente en el Punto P(2,0):</w:t>
       </w:r>
     </w:p>
     <w:p>
@@ -4961,7 +5457,6 @@
             <w:szCs w:val="29"/>
             <w:shd w:val="clear" w:color="auto" w:fill="FFFFFF"/>
           </w:rPr>
-          <w:lastRenderedPageBreak/>
           <m:t>∇</m:t>
         </m:r>
         <m:r>
@@ -5058,21 +5553,7 @@
         <w:rPr>
           <w:rFonts w:eastAsiaTheme="minorEastAsia"/>
         </w:rPr>
-        <w:t xml:space="preserve">Longitud del vector gradiente en el punto </w:t>
-      </w:r>
-      <w:proofErr w:type="gramStart"/>
-      <w:r>
-        <w:rPr>
-          <w:rFonts w:eastAsiaTheme="minorEastAsia"/>
-        </w:rPr>
-        <w:t>P(</w:t>
-      </w:r>
-      <w:proofErr w:type="gramEnd"/>
-      <w:r>
-        <w:rPr>
-          <w:rFonts w:eastAsiaTheme="minorEastAsia"/>
-        </w:rPr>
-        <w:t>2, 0)</w:t>
+        <w:t>Longitud del vector gradiente en el punto P(2, 0)</w:t>
       </w:r>
     </w:p>
     <w:p>
@@ -5271,21 +5752,7 @@
         <w:rPr>
           <w:rFonts w:eastAsiaTheme="minorEastAsia"/>
         </w:rPr>
-        <w:t xml:space="preserve">la longitud del vector en el punto </w:t>
-      </w:r>
-      <w:proofErr w:type="gramStart"/>
-      <w:r>
-        <w:rPr>
-          <w:rFonts w:eastAsiaTheme="minorEastAsia"/>
-        </w:rPr>
-        <w:t>P(</w:t>
-      </w:r>
-      <w:proofErr w:type="gramEnd"/>
-      <w:r>
-        <w:rPr>
-          <w:rFonts w:eastAsiaTheme="minorEastAsia"/>
-        </w:rPr>
-        <w:t xml:space="preserve">2, 0) es </w:t>
+        <w:t xml:space="preserve">la longitud del vector en el punto P(2, 0) es </w:t>
       </w:r>
       <m:oMath>
         <m:rad>
@@ -5316,6 +5783,7 @@
         <w:pStyle w:val="Ttulo2"/>
       </w:pPr>
       <w:r>
+        <w:lastRenderedPageBreak/>
         <w:t>Punto 5</w:t>
       </w:r>
     </w:p>
@@ -5340,7 +5808,7 @@
                     <pic:cNvPicPr/>
                   </pic:nvPicPr>
                   <pic:blipFill>
-                    <a:blip r:embed="rId14"/>
+                    <a:blip r:embed="rId15"/>
                     <a:stretch>
                       <a:fillRect/>
                     </a:stretch>
@@ -5764,7 +6232,6 @@
         <w:rPr>
           <w:rFonts w:eastAsiaTheme="minorEastAsia"/>
         </w:rPr>
-        <w:lastRenderedPageBreak/>
         <w:t xml:space="preserve"> </w:t>
       </w:r>
       <m:oMath>
@@ -5896,6 +6363,7 @@
           <w:b/>
           <w:bCs/>
         </w:rPr>
+        <w:lastRenderedPageBreak/>
         <w:t>Sustituimos B=6 en una de las expresiones para A para encontrar su valor correspondiente:</w:t>
       </w:r>
     </w:p>

</xml_diff>